<commit_message>
Cambios en el manual de conexp
</commit_message>
<xml_diff>
--- a/Manual de usuario Conexp-Web.docx
+++ b/Manual de usuario Conexp-Web.docx
@@ -4,26 +4,31 @@
   <w:body>
     <w:p>
       <w:pPr>
-        <w:pStyle w:val="Ttulo1"/>
-      </w:pPr>
-      <w:r>
-        <w:rPr>
+        <w:pStyle w:val="Ttulo2"/>
+        <w:jc w:val="right"/>
+        <w:rPr>
+          <w:b/>
+        </w:rPr>
+      </w:pPr>
+      <w:r>
+        <w:rPr>
+          <w:b/>
           <w:noProof/>
           <w:lang w:eastAsia="es-MX"/>
         </w:rPr>
         <w:drawing>
-          <wp:anchor distT="0" distB="0" distL="114300" distR="114300" simplePos="0" relativeHeight="251658240" behindDoc="1" locked="0" layoutInCell="1" allowOverlap="1" wp14:anchorId="11A80D97" wp14:editId="3146DA30">
+          <wp:anchor distT="0" distB="0" distL="114300" distR="114300" simplePos="0" relativeHeight="251687936" behindDoc="1" locked="0" layoutInCell="1" allowOverlap="1" wp14:anchorId="2C03E8E1" wp14:editId="40065195">
             <wp:simplePos x="0" y="0"/>
             <wp:positionH relativeFrom="page">
-              <wp:align>left</wp:align>
+              <wp:align>right</wp:align>
             </wp:positionH>
             <wp:positionV relativeFrom="paragraph">
-              <wp:posOffset>-931545</wp:posOffset>
+              <wp:posOffset>-890270</wp:posOffset>
             </wp:positionV>
-            <wp:extent cx="1903546" cy="647700"/>
-            <wp:effectExtent l="0" t="0" r="1905" b="0"/>
+            <wp:extent cx="7753350" cy="1216025"/>
+            <wp:effectExtent l="0" t="0" r="0" b="3175"/>
             <wp:wrapNone/>
-            <wp:docPr id="1" name="Imagen 1"/>
+            <wp:docPr id="26" name="Imagen 26"/>
             <wp:cNvGraphicFramePr>
               <a:graphicFrameLocks xmlns:a="http://schemas.openxmlformats.org/drawingml/2006/main" noChangeAspect="1"/>
             </wp:cNvGraphicFramePr>
@@ -31,11 +36,11 @@
               <a:graphicData uri="http://schemas.openxmlformats.org/drawingml/2006/picture">
                 <pic:pic xmlns:pic="http://schemas.openxmlformats.org/drawingml/2006/picture">
                   <pic:nvPicPr>
-                    <pic:cNvPr id="1" name="tfca.jpg"/>
+                    <pic:cNvPr id="26" name="ProdetseGR2.png"/>
                     <pic:cNvPicPr/>
                   </pic:nvPicPr>
                   <pic:blipFill>
-                    <a:blip r:embed="rId5">
+                    <a:blip r:embed="rId8" cstate="print">
                       <a:extLst>
                         <a:ext uri="{28A0092B-C50C-407E-A947-70E740481C1C}">
                           <a14:useLocalDpi xmlns:a14="http://schemas.microsoft.com/office/drawing/2010/main" val="0"/>
@@ -49,7 +54,7 @@
                   <pic:spPr>
                     <a:xfrm>
                       <a:off x="0" y="0"/>
-                      <a:ext cx="1903546" cy="647700"/>
+                      <a:ext cx="7753350" cy="1216025"/>
                     </a:xfrm>
                     <a:prstGeom prst="rect">
                       <a:avLst/>
@@ -70,60 +75,429 @@
     </w:p>
     <w:p>
       <w:pPr>
-        <w:pStyle w:val="Ttulo1"/>
-      </w:pPr>
-    </w:p>
-    <w:p>
-      <w:pPr>
-        <w:pStyle w:val="Ttulo1"/>
-      </w:pPr>
+        <w:pStyle w:val="Ttulo2"/>
+        <w:jc w:val="right"/>
+        <w:rPr>
+          <w:b/>
+        </w:rPr>
+      </w:pPr>
+    </w:p>
+    <w:p>
+      <w:pPr>
+        <w:pStyle w:val="Ttulo2"/>
+        <w:jc w:val="right"/>
+        <w:rPr>
+          <w:b/>
+        </w:rPr>
+      </w:pPr>
+      <w:r>
+        <w:rPr>
+          <w:b/>
+        </w:rPr>
+        <w:t>DIRECCIÓN GENERAL ADJUNTA DE ESTRATEGIA</w:t>
+      </w:r>
+    </w:p>
+    <w:p>
+      <w:pPr>
+        <w:pStyle w:val="Ttulo2"/>
+        <w:jc w:val="right"/>
+        <w:rPr>
+          <w:b/>
+        </w:rPr>
+      </w:pPr>
+      <w:r>
+        <w:rPr>
+          <w:b/>
+        </w:rPr>
+        <w:t>TECNOLÓGICA (DGAET)</w:t>
+      </w:r>
+    </w:p>
+    <w:p>
+      <w:pPr>
+        <w:pStyle w:val="Ttulo2"/>
+        <w:jc w:val="right"/>
+        <w:rPr>
+          <w:b/>
+        </w:rPr>
+      </w:pPr>
+      <w:r>
+        <w:rPr>
+          <w:b/>
+        </w:rPr>
+        <w:t>DESARROLLO DE LA PLATAFORMA WEB PARA EL</w:t>
+      </w:r>
+    </w:p>
+    <w:p>
+      <w:pPr>
+        <w:pStyle w:val="Ttulo2"/>
+        <w:jc w:val="right"/>
+        <w:rPr>
+          <w:b/>
+        </w:rPr>
+      </w:pPr>
+      <w:r>
+        <w:rPr>
+          <w:b/>
+        </w:rPr>
+        <w:t>CONTROL Y GESTIÓN DEL JUICIO LABORAL BUROCRÁTICO</w:t>
+      </w:r>
+    </w:p>
+    <w:p>
+      <w:pPr>
+        <w:pStyle w:val="Ttulo2"/>
+        <w:jc w:val="right"/>
+        <w:rPr>
+          <w:b/>
+        </w:rPr>
+      </w:pPr>
+      <w:r>
+        <w:rPr>
+          <w:b/>
+        </w:rPr>
+        <w:t>(CONEXP WEB)</w:t>
+      </w:r>
+    </w:p>
+    <w:p>
+      <w:pPr>
+        <w:pStyle w:val="Ttulo2"/>
+        <w:jc w:val="right"/>
+        <w:rPr>
+          <w:b/>
+          <w:sz w:val="28"/>
+          <w:szCs w:val="28"/>
+        </w:rPr>
+      </w:pPr>
+      <w:r>
+        <w:rPr>
+          <w:b/>
+          <w:sz w:val="28"/>
+          <w:szCs w:val="28"/>
+        </w:rPr>
+        <w:t>Manual de Usuario</w:t>
+      </w:r>
+    </w:p>
+    <w:p>
+      <w:pPr>
+        <w:pStyle w:val="Ttulo2"/>
+        <w:jc w:val="right"/>
+        <w:rPr>
+          <w:b/>
+          <w:sz w:val="28"/>
+          <w:szCs w:val="28"/>
+        </w:rPr>
+      </w:pPr>
+      <w:r>
+        <w:rPr>
+          <w:b/>
+          <w:sz w:val="28"/>
+          <w:szCs w:val="28"/>
+        </w:rPr>
+        <w:t>Módulo de Salas/Plantillas/Mesa de promociones/Agenda de</w:t>
+      </w:r>
+    </w:p>
+    <w:p>
+      <w:pPr>
+        <w:pStyle w:val="Ttulo2"/>
+        <w:jc w:val="right"/>
+        <w:rPr>
+          <w:b/>
+          <w:sz w:val="28"/>
+          <w:szCs w:val="28"/>
+        </w:rPr>
+      </w:pPr>
+      <w:r>
+        <w:rPr>
+          <w:b/>
+          <w:sz w:val="28"/>
+          <w:szCs w:val="28"/>
+        </w:rPr>
+        <w:t>audiencias/Reporte de Audiencias/Reporte Actuarios/Documento</w:t>
+      </w:r>
+    </w:p>
+    <w:p>
+      <w:pPr>
+        <w:pStyle w:val="Ttulo2"/>
+        <w:jc w:val="right"/>
+        <w:rPr>
+          <w:b/>
+          <w:sz w:val="28"/>
+          <w:szCs w:val="28"/>
+        </w:rPr>
+      </w:pPr>
+      <w:r>
+        <w:rPr>
+          <w:b/>
+          <w:sz w:val="28"/>
+          <w:szCs w:val="28"/>
+        </w:rPr>
+        <w:t>trámite/Glosado d</w:t>
+      </w:r>
+      <w:r>
+        <w:rPr>
+          <w:b/>
+          <w:sz w:val="28"/>
+          <w:szCs w:val="28"/>
+        </w:rPr>
+        <w:t>e documentos/Mesa de Amparos/Cierre Notificación</w:t>
+      </w:r>
+    </w:p>
+    <w:p>
+      <w:pPr>
+        <w:pStyle w:val="Ttulo2"/>
+        <w:jc w:val="right"/>
+        <w:rPr>
+          <w:b/>
+          <w:sz w:val="28"/>
+          <w:szCs w:val="28"/>
+        </w:rPr>
+      </w:pPr>
+      <w:r>
+        <w:rPr>
+          <w:b/>
+          <w:sz w:val="28"/>
+          <w:szCs w:val="28"/>
+        </w:rPr>
+        <w:t>Actuarios</w:t>
+      </w:r>
+    </w:p>
+    <w:p>
+      <w:pPr>
+        <w:pStyle w:val="Ttulo2"/>
+        <w:jc w:val="right"/>
+        <w:rPr>
+          <w:b/>
+        </w:rPr>
+      </w:pPr>
+    </w:p>
+    <w:p>
+      <w:pPr>
+        <w:pStyle w:val="Ttulo2"/>
+        <w:jc w:val="right"/>
+        <w:rPr>
+          <w:b/>
+        </w:rPr>
+      </w:pPr>
+      <w:r>
+        <w:rPr>
+          <w:b/>
+        </w:rPr>
+        <w:t>Versión 2</w:t>
+      </w:r>
+      <w:r>
+        <w:rPr>
+          <w:b/>
+        </w:rPr>
+        <w:t>.0</w:t>
+      </w:r>
+    </w:p>
+    <w:p>
+      <w:pPr>
+        <w:pStyle w:val="Ttulo2"/>
+        <w:jc w:val="right"/>
+        <w:rPr>
+          <w:b/>
+        </w:rPr>
+      </w:pPr>
+    </w:p>
+    <w:p>
+      <w:pPr>
+        <w:pStyle w:val="Ttulo2"/>
+        <w:jc w:val="right"/>
+        <w:rPr>
+          <w:b/>
+          <w:sz w:val="24"/>
+          <w:szCs w:val="24"/>
+        </w:rPr>
+      </w:pPr>
+      <w:r>
+        <w:rPr>
+          <w:b/>
+          <w:sz w:val="24"/>
+          <w:szCs w:val="24"/>
+        </w:rPr>
+        <w:t>Fecha: **/**/****</w:t>
+      </w:r>
+    </w:p>
+    <w:p>
+      <w:pPr>
+        <w:pStyle w:val="Ttulo2"/>
+        <w:rPr>
+          <w:b/>
+          <w:sz w:val="20"/>
+          <w:szCs w:val="20"/>
+        </w:rPr>
+      </w:pPr>
+    </w:p>
+    <w:p>
+      <w:pPr>
+        <w:pStyle w:val="Ttulo2"/>
+        <w:rPr>
+          <w:b/>
+          <w:sz w:val="20"/>
+          <w:szCs w:val="20"/>
+        </w:rPr>
+      </w:pPr>
+    </w:p>
+    <w:p>
+      <w:pPr>
+        <w:pStyle w:val="Ttulo2"/>
+        <w:rPr>
+          <w:b/>
+          <w:sz w:val="20"/>
+          <w:szCs w:val="20"/>
+        </w:rPr>
+      </w:pPr>
+    </w:p>
+    <w:p>
+      <w:pPr>
+        <w:pStyle w:val="Ttulo2"/>
+        <w:rPr>
+          <w:b/>
+          <w:sz w:val="20"/>
+          <w:szCs w:val="20"/>
+        </w:rPr>
+      </w:pPr>
+    </w:p>
+    <w:p>
+      <w:pPr>
+        <w:pStyle w:val="Ttulo2"/>
+        <w:rPr>
+          <w:b/>
+          <w:sz w:val="20"/>
+          <w:szCs w:val="20"/>
+        </w:rPr>
+      </w:pPr>
+    </w:p>
+    <w:p>
+      <w:pPr>
+        <w:pStyle w:val="Ttulo2"/>
+        <w:rPr>
+          <w:b/>
+          <w:sz w:val="20"/>
+          <w:szCs w:val="20"/>
+        </w:rPr>
+      </w:pPr>
+      <w:r>
+        <w:rPr>
+          <w:b/>
+          <w:sz w:val="20"/>
+          <w:szCs w:val="20"/>
+        </w:rPr>
+        <w:t>Abraham González 48, Juárez, C.P. 06600</w:t>
+      </w:r>
+    </w:p>
+    <w:p>
+      <w:pPr>
+        <w:pStyle w:val="Ttulo2"/>
+        <w:rPr>
+          <w:b/>
+          <w:sz w:val="20"/>
+          <w:szCs w:val="20"/>
+        </w:rPr>
+      </w:pPr>
+      <w:r>
+        <w:rPr>
+          <w:b/>
+          <w:sz w:val="20"/>
+          <w:szCs w:val="20"/>
+        </w:rPr>
+        <w:t>Cuauhtémoc, CDMX t: 01 (55) 5728.7400 www.gob.mx/segob</w:t>
+      </w:r>
+    </w:p>
+    <w:p>
+      <w:pPr>
+        <w:jc w:val="right"/>
+        <w:rPr>
+          <w:rFonts w:asciiTheme="majorHAnsi" w:eastAsiaTheme="majorEastAsia" w:hAnsiTheme="majorHAnsi" w:cstheme="majorBidi"/>
+          <w:color w:val="0F4761" w:themeColor="accent1" w:themeShade="BF"/>
+          <w:sz w:val="18"/>
+          <w:szCs w:val="18"/>
+        </w:rPr>
+      </w:pPr>
+      <w:r>
+        <w:rPr>
+          <w:sz w:val="18"/>
+          <w:szCs w:val="18"/>
+        </w:rPr>
+        <w:t>1 de 57</w:t>
+      </w:r>
+      <w:r>
+        <w:rPr>
+          <w:sz w:val="18"/>
+          <w:szCs w:val="18"/>
+        </w:rPr>
+        <w:br w:type="page"/>
+      </w:r>
     </w:p>
     <w:p>
       <w:pPr>
         <w:pStyle w:val="Ttulo1"/>
         <w:jc w:val="center"/>
-        <w:rPr>
-          <w:sz w:val="144"/>
-          <w:szCs w:val="144"/>
-        </w:rPr>
-      </w:pPr>
-      <w:r>
-        <w:rPr>
-          <w:sz w:val="144"/>
-          <w:szCs w:val="144"/>
-        </w:rPr>
-        <w:t>Manual de usuario</w:t>
-      </w:r>
-      <w:r>
-        <w:rPr>
-          <w:sz w:val="144"/>
-          <w:szCs w:val="144"/>
-        </w:rPr>
-        <w:t xml:space="preserve"> Conexp-</w:t>
-      </w:r>
-      <w:r>
-        <w:rPr>
-          <w:sz w:val="144"/>
-          <w:szCs w:val="144"/>
-        </w:rPr>
-        <w:t>Web</w:t>
-      </w:r>
-    </w:p>
-    <w:p>
-      <w:pPr>
-        <w:rPr>
-          <w:rFonts w:asciiTheme="majorHAnsi" w:eastAsiaTheme="majorEastAsia" w:hAnsiTheme="majorHAnsi" w:cstheme="majorBidi"/>
-          <w:color w:val="0F4761" w:themeColor="accent1" w:themeShade="BF"/>
-          <w:sz w:val="144"/>
-          <w:szCs w:val="144"/>
-        </w:rPr>
-      </w:pPr>
-      <w:r>
-        <w:rPr>
-          <w:sz w:val="144"/>
-          <w:szCs w:val="144"/>
-        </w:rPr>
-        <w:br w:type="page"/>
+      </w:pPr>
+      <w:bookmarkStart w:id="0" w:name="_Contenido"/>
+      <w:bookmarkEnd w:id="0"/>
+      <w:r>
+        <w:rPr>
+          <w:b/>
+          <w:noProof/>
+          <w:lang w:eastAsia="es-MX"/>
+        </w:rPr>
+        <w:lastRenderedPageBreak/>
+        <w:drawing>
+          <wp:anchor distT="0" distB="0" distL="114300" distR="114300" simplePos="0" relativeHeight="251689984" behindDoc="1" locked="0" layoutInCell="1" allowOverlap="1" wp14:anchorId="12713480" wp14:editId="1B5961D1">
+            <wp:simplePos x="0" y="0"/>
+            <wp:positionH relativeFrom="page">
+              <wp:align>left</wp:align>
+            </wp:positionH>
+            <wp:positionV relativeFrom="paragraph">
+              <wp:posOffset>-895350</wp:posOffset>
+            </wp:positionV>
+            <wp:extent cx="7753350" cy="1216025"/>
+            <wp:effectExtent l="0" t="0" r="0" b="3175"/>
+            <wp:wrapNone/>
+            <wp:docPr id="27" name="Imagen 27"/>
+            <wp:cNvGraphicFramePr>
+              <a:graphicFrameLocks xmlns:a="http://schemas.openxmlformats.org/drawingml/2006/main" noChangeAspect="1"/>
+            </wp:cNvGraphicFramePr>
+            <a:graphic xmlns:a="http://schemas.openxmlformats.org/drawingml/2006/main">
+              <a:graphicData uri="http://schemas.openxmlformats.org/drawingml/2006/picture">
+                <pic:pic xmlns:pic="http://schemas.openxmlformats.org/drawingml/2006/picture">
+                  <pic:nvPicPr>
+                    <pic:cNvPr id="26" name="ProdetseGR2.png"/>
+                    <pic:cNvPicPr/>
+                  </pic:nvPicPr>
+                  <pic:blipFill>
+                    <a:blip r:embed="rId8" cstate="print">
+                      <a:extLst>
+                        <a:ext uri="{28A0092B-C50C-407E-A947-70E740481C1C}">
+                          <a14:useLocalDpi xmlns:a14="http://schemas.microsoft.com/office/drawing/2010/main" val="0"/>
+                        </a:ext>
+                      </a:extLst>
+                    </a:blip>
+                    <a:stretch>
+                      <a:fillRect/>
+                    </a:stretch>
+                  </pic:blipFill>
+                  <pic:spPr>
+                    <a:xfrm>
+                      <a:off x="0" y="0"/>
+                      <a:ext cx="7753350" cy="1216025"/>
+                    </a:xfrm>
+                    <a:prstGeom prst="rect">
+                      <a:avLst/>
+                    </a:prstGeom>
+                  </pic:spPr>
+                </pic:pic>
+              </a:graphicData>
+            </a:graphic>
+            <wp14:sizeRelH relativeFrom="page">
+              <wp14:pctWidth>0</wp14:pctWidth>
+            </wp14:sizeRelH>
+            <wp14:sizeRelV relativeFrom="page">
+              <wp14:pctHeight>0</wp14:pctHeight>
+            </wp14:sizeRelV>
+          </wp:anchor>
+        </w:drawing>
       </w:r>
     </w:p>
     <w:p>
@@ -131,11 +505,8 @@
         <w:pStyle w:val="Ttulo1"/>
         <w:jc w:val="center"/>
       </w:pPr>
-      <w:bookmarkStart w:id="0" w:name="_Contenido"/>
-      <w:bookmarkEnd w:id="0"/>
-      <w:r>
-        <w:lastRenderedPageBreak/>
-        <w:t>Indicé</w:t>
+      <w:r>
+        <w:t>Contenido</w:t>
       </w:r>
     </w:p>
     <w:p/>
@@ -153,72 +524,199 @@
         <w:pStyle w:val="Prrafodelista"/>
         <w:numPr>
           <w:ilvl w:val="0"/>
-          <w:numId w:val="4"/>
+          <w:numId w:val="8"/>
         </w:numPr>
         <w:rPr>
-          <w:sz w:val="32"/>
-          <w:szCs w:val="32"/>
-        </w:rPr>
-      </w:pPr>
-      <w:hyperlink w:anchor="_Iniciar_sesión" w:history="1">
-        <w:r>
-          <w:rPr>
-            <w:rStyle w:val="Hipervnculo"/>
-            <w:sz w:val="32"/>
-            <w:szCs w:val="32"/>
-          </w:rPr>
-          <w:t>Iniciar sesión</w:t>
-        </w:r>
-      </w:hyperlink>
+          <w:sz w:val="24"/>
+          <w:szCs w:val="24"/>
+        </w:rPr>
+      </w:pPr>
+      <w:r>
+        <w:rPr>
+          <w:sz w:val="24"/>
+          <w:szCs w:val="24"/>
+        </w:rPr>
+        <w:t>Iniciar sesión</w:t>
+      </w:r>
+      <w:r>
+        <w:rPr>
+          <w:sz w:val="24"/>
+          <w:szCs w:val="24"/>
+        </w:rPr>
+        <w:t>……………………………………………………………</w:t>
+      </w:r>
+      <w:r>
+        <w:rPr>
+          <w:sz w:val="24"/>
+          <w:szCs w:val="24"/>
+        </w:rPr>
+        <w:t>……</w:t>
+      </w:r>
+      <w:r>
+        <w:rPr>
+          <w:sz w:val="24"/>
+          <w:szCs w:val="24"/>
+        </w:rPr>
+        <w:t>.</w:t>
+      </w:r>
+      <w:r>
+        <w:rPr>
+          <w:sz w:val="24"/>
+          <w:szCs w:val="24"/>
+        </w:rPr>
+        <w:t>3</w:t>
+      </w:r>
     </w:p>
     <w:p>
       <w:pPr>
         <w:pStyle w:val="Prrafodelista"/>
         <w:numPr>
           <w:ilvl w:val="0"/>
-          <w:numId w:val="4"/>
+          <w:numId w:val="8"/>
+        </w:numPr>
+        <w:rPr>
+          <w:sz w:val="24"/>
+          <w:szCs w:val="24"/>
+        </w:rPr>
+      </w:pPr>
+      <w:r>
+        <w:rPr>
+          <w:sz w:val="24"/>
+          <w:szCs w:val="24"/>
+        </w:rPr>
+        <w:t>Página de inicio</w:t>
+      </w:r>
+      <w:r>
+        <w:rPr>
+          <w:sz w:val="24"/>
+          <w:szCs w:val="24"/>
+        </w:rPr>
+        <w:t>………………………………………………………</w:t>
+      </w:r>
+      <w:r>
+        <w:rPr>
+          <w:sz w:val="24"/>
+          <w:szCs w:val="24"/>
+        </w:rPr>
+        <w:t>……</w:t>
+      </w:r>
+      <w:r>
+        <w:rPr>
+          <w:sz w:val="24"/>
+          <w:szCs w:val="24"/>
+        </w:rPr>
+        <w:t>4</w:t>
+      </w:r>
+    </w:p>
+    <w:p>
+      <w:pPr>
+        <w:pStyle w:val="Prrafodelista"/>
+        <w:numPr>
+          <w:ilvl w:val="1"/>
+          <w:numId w:val="8"/>
         </w:numPr>
         <w:rPr>
           <w:rStyle w:val="Hipervnculo"/>
           <w:color w:val="auto"/>
-          <w:sz w:val="32"/>
-          <w:szCs w:val="32"/>
+          <w:sz w:val="24"/>
+          <w:szCs w:val="24"/>
           <w:u w:val="none"/>
         </w:rPr>
       </w:pPr>
-      <w:hyperlink w:anchor="_Página_de_inicio" w:history="1">
-        <w:r>
-          <w:rPr>
-            <w:rStyle w:val="Hipervnculo"/>
-            <w:sz w:val="32"/>
-            <w:szCs w:val="32"/>
-          </w:rPr>
-          <w:t>Página de inicio</w:t>
-        </w:r>
-      </w:hyperlink>
+      <w:r>
+        <w:rPr>
+          <w:rStyle w:val="Hipervnculo"/>
+          <w:color w:val="auto"/>
+          <w:sz w:val="24"/>
+          <w:szCs w:val="24"/>
+          <w:u w:val="none"/>
+        </w:rPr>
+        <w:t>Identificacion de tu cuenta……………………………………………</w:t>
+      </w:r>
+      <w:r>
+        <w:rPr>
+          <w:rStyle w:val="Hipervnculo"/>
+          <w:color w:val="auto"/>
+          <w:sz w:val="24"/>
+          <w:szCs w:val="24"/>
+          <w:u w:val="none"/>
+        </w:rPr>
+        <w:t>……</w:t>
+      </w:r>
+      <w:r>
+        <w:rPr>
+          <w:rStyle w:val="Hipervnculo"/>
+          <w:color w:val="auto"/>
+          <w:sz w:val="24"/>
+          <w:szCs w:val="24"/>
+          <w:u w:val="none"/>
+        </w:rPr>
+        <w:t>5</w:t>
+      </w:r>
+    </w:p>
+    <w:p>
+      <w:pPr>
+        <w:pStyle w:val="Prrafodelista"/>
+        <w:numPr>
+          <w:ilvl w:val="1"/>
+          <w:numId w:val="8"/>
+        </w:numPr>
+        <w:rPr>
+          <w:sz w:val="24"/>
+          <w:szCs w:val="24"/>
+        </w:rPr>
+      </w:pPr>
+      <w:r>
+        <w:rPr>
+          <w:sz w:val="24"/>
+          <w:szCs w:val="24"/>
+        </w:rPr>
+        <w:t>Menú…………………………………………………………………</w:t>
+      </w:r>
+      <w:r>
+        <w:rPr>
+          <w:sz w:val="24"/>
+          <w:szCs w:val="24"/>
+        </w:rPr>
+        <w:t xml:space="preserve">……5 y </w:t>
+      </w:r>
+      <w:r>
+        <w:rPr>
+          <w:sz w:val="24"/>
+          <w:szCs w:val="24"/>
+        </w:rPr>
+        <w:t>6</w:t>
+      </w:r>
     </w:p>
     <w:p>
       <w:pPr>
         <w:pStyle w:val="Prrafodelista"/>
         <w:numPr>
           <w:ilvl w:val="0"/>
-          <w:numId w:val="4"/>
+          <w:numId w:val="8"/>
         </w:numPr>
         <w:rPr>
           <w:rStyle w:val="Hipervnculo"/>
           <w:color w:val="auto"/>
-          <w:sz w:val="32"/>
-          <w:szCs w:val="32"/>
+          <w:sz w:val="24"/>
+          <w:szCs w:val="24"/>
           <w:u w:val="none"/>
         </w:rPr>
       </w:pPr>
       <w:r>
         <w:rPr>
+          <w:sz w:val="24"/>
+          <w:szCs w:val="24"/>
+        </w:rPr>
+        <w:t>Búsqueda de Turnos</w:t>
+      </w:r>
+      <w:r>
+        <w:rPr>
           <w:rStyle w:val="Hipervnculo"/>
-          <w:sz w:val="32"/>
-          <w:szCs w:val="32"/>
-        </w:rPr>
-        <w:t xml:space="preserve">Búsqueda de Turnos </w:t>
+          <w:sz w:val="24"/>
+          <w:szCs w:val="24"/>
+        </w:rPr>
+        <w:t xml:space="preserve"> </w:t>
       </w:r>
     </w:p>
     <w:p>
@@ -226,29 +724,36 @@
         <w:pStyle w:val="Prrafodelista"/>
         <w:numPr>
           <w:ilvl w:val="0"/>
-          <w:numId w:val="4"/>
+          <w:numId w:val="8"/>
         </w:numPr>
+        <w:rPr>
+          <w:sz w:val="24"/>
+          <w:szCs w:val="24"/>
+        </w:rPr>
+      </w:pPr>
+      <w:r>
+        <w:rPr>
+          <w:sz w:val="24"/>
+          <w:szCs w:val="24"/>
+        </w:rPr>
+        <w:t>Certificación de cliente o registro fiscal</w:t>
+      </w:r>
+      <w:r>
+        <w:rPr>
+          <w:rStyle w:val="Hipervnculo"/>
+          <w:sz w:val="24"/>
+          <w:szCs w:val="24"/>
+        </w:rPr>
+        <w:t xml:space="preserve"> </w:t>
+      </w:r>
+    </w:p>
+    <w:p>
+      <w:pPr>
         <w:rPr>
           <w:sz w:val="32"/>
           <w:szCs w:val="32"/>
         </w:rPr>
       </w:pPr>
-      <w:r>
-        <w:rPr>
-          <w:rStyle w:val="Hipervnculo"/>
-          <w:sz w:val="32"/>
-          <w:szCs w:val="32"/>
-        </w:rPr>
-        <w:t xml:space="preserve">Certificación de cliente o registro fiscal </w:t>
-      </w:r>
-    </w:p>
-    <w:p>
-      <w:pPr>
-        <w:rPr>
-          <w:sz w:val="32"/>
-          <w:szCs w:val="32"/>
-        </w:rPr>
-      </w:pPr>
     </w:p>
     <w:p>
       <w:pPr>
@@ -277,44 +782,145 @@
     <w:p>
       <w:pPr>
         <w:rPr>
+          <w:sz w:val="18"/>
+          <w:szCs w:val="18"/>
+        </w:rPr>
+      </w:pPr>
+    </w:p>
+    <w:p>
+      <w:pPr>
+        <w:rPr>
+          <w:sz w:val="18"/>
+          <w:szCs w:val="18"/>
+        </w:rPr>
+      </w:pPr>
+    </w:p>
+    <w:p>
+      <w:pPr>
+        <w:rPr>
+          <w:sz w:val="18"/>
+          <w:szCs w:val="18"/>
+        </w:rPr>
+      </w:pPr>
+    </w:p>
+    <w:p>
+      <w:pPr>
+        <w:rPr>
+          <w:sz w:val="18"/>
+          <w:szCs w:val="18"/>
+        </w:rPr>
+      </w:pPr>
+    </w:p>
+    <w:p>
+      <w:pPr>
+        <w:jc w:val="right"/>
+        <w:rPr>
           <w:sz w:val="144"/>
           <w:szCs w:val="144"/>
         </w:rPr>
       </w:pPr>
-    </w:p>
-    <w:p>
-      <w:pPr>
-        <w:rPr>
+      <w:r>
+        <w:rPr>
+          <w:sz w:val="18"/>
+          <w:szCs w:val="18"/>
+        </w:rPr>
+        <w:t>2</w:t>
+      </w:r>
+      <w:r>
+        <w:rPr>
+          <w:sz w:val="18"/>
+          <w:szCs w:val="18"/>
+        </w:rPr>
+        <w:t xml:space="preserve"> de 57</w:t>
+      </w:r>
+    </w:p>
+    <w:p>
+      <w:pPr>
+        <w:pStyle w:val="Ttulo1"/>
+        <w:rPr>
+          <w:rFonts w:asciiTheme="minorHAnsi" w:eastAsiaTheme="minorHAnsi" w:hAnsiTheme="minorHAnsi" w:cstheme="minorBidi"/>
+          <w:color w:val="auto"/>
           <w:sz w:val="144"/>
           <w:szCs w:val="144"/>
         </w:rPr>
       </w:pPr>
-    </w:p>
-    <w:p>
-      <w:pPr>
-        <w:jc w:val="center"/>
-        <w:rPr>
-          <w:sz w:val="40"/>
-          <w:szCs w:val="40"/>
-        </w:rPr>
-      </w:pPr>
-    </w:p>
-    <w:p>
-      <w:pPr>
-        <w:jc w:val="center"/>
-        <w:rPr>
-          <w:sz w:val="40"/>
-          <w:szCs w:val="40"/>
-        </w:rPr>
-      </w:pPr>
+      <w:r>
+        <w:rPr>
+          <w:b/>
+          <w:noProof/>
+          <w:lang w:eastAsia="es-MX"/>
+        </w:rPr>
+        <w:lastRenderedPageBreak/>
+        <w:drawing>
+          <wp:anchor distT="0" distB="0" distL="114300" distR="114300" simplePos="0" relativeHeight="251692032" behindDoc="1" locked="0" layoutInCell="1" allowOverlap="1" wp14:anchorId="5893B03A" wp14:editId="1F34C5D2">
+            <wp:simplePos x="0" y="0"/>
+            <wp:positionH relativeFrom="page">
+              <wp:align>right</wp:align>
+            </wp:positionH>
+            <wp:positionV relativeFrom="paragraph">
+              <wp:posOffset>-895350</wp:posOffset>
+            </wp:positionV>
+            <wp:extent cx="7753350" cy="1216025"/>
+            <wp:effectExtent l="0" t="0" r="0" b="3175"/>
+            <wp:wrapNone/>
+            <wp:docPr id="28" name="Imagen 28"/>
+            <wp:cNvGraphicFramePr>
+              <a:graphicFrameLocks xmlns:a="http://schemas.openxmlformats.org/drawingml/2006/main" noChangeAspect="1"/>
+            </wp:cNvGraphicFramePr>
+            <a:graphic xmlns:a="http://schemas.openxmlformats.org/drawingml/2006/main">
+              <a:graphicData uri="http://schemas.openxmlformats.org/drawingml/2006/picture">
+                <pic:pic xmlns:pic="http://schemas.openxmlformats.org/drawingml/2006/picture">
+                  <pic:nvPicPr>
+                    <pic:cNvPr id="26" name="ProdetseGR2.png"/>
+                    <pic:cNvPicPr/>
+                  </pic:nvPicPr>
+                  <pic:blipFill>
+                    <a:blip r:embed="rId8" cstate="print">
+                      <a:extLst>
+                        <a:ext uri="{28A0092B-C50C-407E-A947-70E740481C1C}">
+                          <a14:useLocalDpi xmlns:a14="http://schemas.microsoft.com/office/drawing/2010/main" val="0"/>
+                        </a:ext>
+                      </a:extLst>
+                    </a:blip>
+                    <a:stretch>
+                      <a:fillRect/>
+                    </a:stretch>
+                  </pic:blipFill>
+                  <pic:spPr>
+                    <a:xfrm>
+                      <a:off x="0" y="0"/>
+                      <a:ext cx="7753350" cy="1216025"/>
+                    </a:xfrm>
+                    <a:prstGeom prst="rect">
+                      <a:avLst/>
+                    </a:prstGeom>
+                  </pic:spPr>
+                </pic:pic>
+              </a:graphicData>
+            </a:graphic>
+            <wp14:sizeRelH relativeFrom="page">
+              <wp14:pctWidth>0</wp14:pctWidth>
+            </wp14:sizeRelH>
+            <wp14:sizeRelV relativeFrom="page">
+              <wp14:pctHeight>0</wp14:pctHeight>
+            </wp14:sizeRelV>
+          </wp:anchor>
+        </w:drawing>
+      </w:r>
+      <w:bookmarkStart w:id="1" w:name="_Iniciar_sesión"/>
+      <w:bookmarkEnd w:id="1"/>
     </w:p>
     <w:p>
       <w:pPr>
         <w:pStyle w:val="Ttulo1"/>
         <w:jc w:val="center"/>
-      </w:pPr>
-      <w:bookmarkStart w:id="1" w:name="_Iniciar_sesión"/>
-      <w:bookmarkEnd w:id="1"/>
+        <w:rPr>
+          <w:rFonts w:asciiTheme="minorHAnsi" w:eastAsiaTheme="minorHAnsi" w:hAnsiTheme="minorHAnsi" w:cstheme="minorBidi"/>
+          <w:color w:val="auto"/>
+          <w:sz w:val="144"/>
+          <w:szCs w:val="144"/>
+        </w:rPr>
+      </w:pPr>
       <w:r>
         <w:t>Iniciar sesión</w:t>
       </w:r>
@@ -401,7 +1007,7 @@
           <w:lang w:eastAsia="es-MX"/>
         </w:rPr>
         <w:drawing>
-          <wp:anchor distT="0" distB="0" distL="114300" distR="114300" simplePos="0" relativeHeight="251659264" behindDoc="1" locked="0" layoutInCell="1" allowOverlap="1" wp14:anchorId="2F63E8F8" wp14:editId="40E046FB">
+          <wp:anchor distT="0" distB="0" distL="114300" distR="114300" simplePos="0" relativeHeight="251659264" behindDoc="1" locked="0" layoutInCell="1" allowOverlap="1" wp14:anchorId="2F63E8F8" wp14:editId="11C28CBC">
             <wp:simplePos x="0" y="0"/>
             <wp:positionH relativeFrom="column">
               <wp:posOffset>1739265</wp:posOffset>
@@ -424,7 +1030,7 @@
                     <pic:cNvPicPr/>
                   </pic:nvPicPr>
                   <pic:blipFill>
-                    <a:blip r:embed="rId6">
+                    <a:blip r:embed="rId9">
                       <a:extLst>
                         <a:ext uri="{28A0092B-C50C-407E-A947-70E740481C1C}">
                           <a14:useLocalDpi xmlns:a14="http://schemas.microsoft.com/office/drawing/2010/main" val="0"/>
@@ -531,10 +1137,16 @@
     <w:p>
       <w:pPr>
         <w:rPr>
-          <w:rFonts w:asciiTheme="majorHAnsi" w:eastAsiaTheme="majorEastAsia" w:hAnsiTheme="majorHAnsi" w:cstheme="majorBidi"/>
-          <w:color w:val="0F4761" w:themeColor="accent1" w:themeShade="BF"/>
-          <w:sz w:val="144"/>
-          <w:szCs w:val="144"/>
+          <w:sz w:val="18"/>
+          <w:szCs w:val="18"/>
+        </w:rPr>
+      </w:pPr>
+    </w:p>
+    <w:p>
+      <w:pPr>
+        <w:rPr>
+          <w:sz w:val="18"/>
+          <w:szCs w:val="18"/>
         </w:rPr>
       </w:pPr>
       <w:r>
@@ -543,16 +1155,16 @@
           <w:lang w:eastAsia="es-MX"/>
         </w:rPr>
         <w:drawing>
-          <wp:anchor distT="0" distB="0" distL="114300" distR="114300" simplePos="0" relativeHeight="251660288" behindDoc="1" locked="0" layoutInCell="1" allowOverlap="1" wp14:anchorId="210A38FB" wp14:editId="068DEB96">
+          <wp:anchor distT="0" distB="0" distL="114300" distR="114300" simplePos="0" relativeHeight="251660288" behindDoc="0" locked="0" layoutInCell="1" allowOverlap="1" wp14:anchorId="210A38FB" wp14:editId="3B55D484">
             <wp:simplePos x="0" y="0"/>
-            <wp:positionH relativeFrom="column">
-              <wp:posOffset>1605915</wp:posOffset>
+            <wp:positionH relativeFrom="margin">
+              <wp:posOffset>1529715</wp:posOffset>
             </wp:positionH>
             <wp:positionV relativeFrom="paragraph">
-              <wp:posOffset>1430020</wp:posOffset>
+              <wp:posOffset>5715</wp:posOffset>
             </wp:positionV>
             <wp:extent cx="2733675" cy="1200150"/>
-            <wp:effectExtent l="0" t="0" r="0" b="0"/>
+            <wp:effectExtent l="0" t="0" r="9525" b="0"/>
             <wp:wrapNone/>
             <wp:docPr id="4" name="Imagen 4"/>
             <wp:cNvGraphicFramePr>
@@ -566,7 +1178,7 @@
                     <pic:cNvPicPr/>
                   </pic:nvPicPr>
                   <pic:blipFill>
-                    <a:blip r:embed="rId7">
+                    <a:blip r:embed="rId10">
                       <a:extLst>
                         <a:ext uri="{28A0092B-C50C-407E-A947-70E740481C1C}">
                           <a14:useLocalDpi xmlns:a14="http://schemas.microsoft.com/office/drawing/2010/main" val="0"/>
@@ -598,12 +1210,142 @@
           </wp:anchor>
         </w:drawing>
       </w:r>
-      <w:r>
-        <w:rPr>
-          <w:sz w:val="144"/>
-          <w:szCs w:val="144"/>
-        </w:rPr>
-        <w:br w:type="page"/>
+    </w:p>
+    <w:p>
+      <w:pPr>
+        <w:rPr>
+          <w:sz w:val="18"/>
+          <w:szCs w:val="18"/>
+        </w:rPr>
+      </w:pPr>
+    </w:p>
+    <w:p>
+      <w:pPr>
+        <w:rPr>
+          <w:sz w:val="18"/>
+          <w:szCs w:val="18"/>
+        </w:rPr>
+      </w:pPr>
+    </w:p>
+    <w:p>
+      <w:pPr>
+        <w:rPr>
+          <w:sz w:val="18"/>
+          <w:szCs w:val="18"/>
+        </w:rPr>
+      </w:pPr>
+    </w:p>
+    <w:p>
+      <w:pPr>
+        <w:rPr>
+          <w:sz w:val="18"/>
+          <w:szCs w:val="18"/>
+        </w:rPr>
+      </w:pPr>
+    </w:p>
+    <w:p>
+      <w:pPr>
+        <w:rPr>
+          <w:sz w:val="18"/>
+          <w:szCs w:val="18"/>
+        </w:rPr>
+      </w:pPr>
+    </w:p>
+    <w:p>
+      <w:pPr>
+        <w:jc w:val="right"/>
+        <w:rPr>
+          <w:sz w:val="28"/>
+          <w:szCs w:val="28"/>
+        </w:rPr>
+      </w:pPr>
+      <w:r>
+        <w:rPr>
+          <w:sz w:val="18"/>
+          <w:szCs w:val="18"/>
+        </w:rPr>
+        <w:t>3</w:t>
+      </w:r>
+      <w:r>
+        <w:rPr>
+          <w:sz w:val="18"/>
+          <w:szCs w:val="18"/>
+        </w:rPr>
+        <w:t xml:space="preserve"> de 57</w:t>
+      </w:r>
+      <w:bookmarkStart w:id="2" w:name="_Página_de_inicio"/>
+      <w:bookmarkEnd w:id="2"/>
+    </w:p>
+    <w:p>
+      <w:pPr>
+        <w:jc w:val="right"/>
+        <w:rPr>
+          <w:sz w:val="28"/>
+          <w:szCs w:val="28"/>
+        </w:rPr>
+      </w:pPr>
+      <w:r>
+        <w:rPr>
+          <w:b/>
+          <w:noProof/>
+          <w:lang w:eastAsia="es-MX"/>
+        </w:rPr>
+        <w:lastRenderedPageBreak/>
+        <w:drawing>
+          <wp:anchor distT="0" distB="0" distL="114300" distR="114300" simplePos="0" relativeHeight="251694080" behindDoc="1" locked="0" layoutInCell="1" allowOverlap="1" wp14:anchorId="1722D454" wp14:editId="3A97EC26">
+            <wp:simplePos x="0" y="0"/>
+            <wp:positionH relativeFrom="page">
+              <wp:align>right</wp:align>
+            </wp:positionH>
+            <wp:positionV relativeFrom="paragraph">
+              <wp:posOffset>-866775</wp:posOffset>
+            </wp:positionV>
+            <wp:extent cx="7753350" cy="1216025"/>
+            <wp:effectExtent l="0" t="0" r="0" b="3175"/>
+            <wp:wrapNone/>
+            <wp:docPr id="29" name="Imagen 29"/>
+            <wp:cNvGraphicFramePr>
+              <a:graphicFrameLocks xmlns:a="http://schemas.openxmlformats.org/drawingml/2006/main" noChangeAspect="1"/>
+            </wp:cNvGraphicFramePr>
+            <a:graphic xmlns:a="http://schemas.openxmlformats.org/drawingml/2006/main">
+              <a:graphicData uri="http://schemas.openxmlformats.org/drawingml/2006/picture">
+                <pic:pic xmlns:pic="http://schemas.openxmlformats.org/drawingml/2006/picture">
+                  <pic:nvPicPr>
+                    <pic:cNvPr id="26" name="ProdetseGR2.png"/>
+                    <pic:cNvPicPr/>
+                  </pic:nvPicPr>
+                  <pic:blipFill>
+                    <a:blip r:embed="rId8" cstate="print">
+                      <a:extLst>
+                        <a:ext uri="{28A0092B-C50C-407E-A947-70E740481C1C}">
+                          <a14:useLocalDpi xmlns:a14="http://schemas.microsoft.com/office/drawing/2010/main" val="0"/>
+                        </a:ext>
+                      </a:extLst>
+                    </a:blip>
+                    <a:stretch>
+                      <a:fillRect/>
+                    </a:stretch>
+                  </pic:blipFill>
+                  <pic:spPr>
+                    <a:xfrm>
+                      <a:off x="0" y="0"/>
+                      <a:ext cx="7753350" cy="1216025"/>
+                    </a:xfrm>
+                    <a:prstGeom prst="rect">
+                      <a:avLst/>
+                    </a:prstGeom>
+                  </pic:spPr>
+                </pic:pic>
+              </a:graphicData>
+            </a:graphic>
+            <wp14:sizeRelH relativeFrom="page">
+              <wp14:pctWidth>0</wp14:pctWidth>
+            </wp14:sizeRelH>
+            <wp14:sizeRelV relativeFrom="page">
+              <wp14:pctHeight>0</wp14:pctHeight>
+            </wp14:sizeRelV>
+          </wp:anchor>
+        </w:drawing>
       </w:r>
     </w:p>
     <w:p>
@@ -611,14 +1353,20 @@
         <w:pStyle w:val="Ttulo1"/>
         <w:jc w:val="center"/>
       </w:pPr>
-      <w:bookmarkStart w:id="2" w:name="_Página_de_inicio"/>
-      <w:bookmarkEnd w:id="2"/>
-      <w:r>
-        <w:lastRenderedPageBreak/>
+      <w:r>
         <w:t>Página de inicio</w:t>
       </w:r>
     </w:p>
     <w:p/>
+    <w:p>
+      <w:pPr>
+        <w:pStyle w:val="Prrafodelista"/>
+        <w:rPr>
+          <w:sz w:val="28"/>
+          <w:szCs w:val="28"/>
+        </w:rPr>
+      </w:pPr>
+    </w:p>
     <w:p>
       <w:pPr>
         <w:pStyle w:val="Prrafodelista"/>
@@ -663,6 +1411,14 @@
           <w:szCs w:val="28"/>
         </w:rPr>
       </w:pPr>
+    </w:p>
+    <w:p>
+      <w:pPr>
+        <w:rPr>
+          <w:sz w:val="144"/>
+          <w:szCs w:val="144"/>
+        </w:rPr>
+      </w:pPr>
       <w:r>
         <w:rPr>
           <w:noProof/>
@@ -671,13 +1427,13 @@
           <w:lang w:eastAsia="es-MX"/>
         </w:rPr>
         <w:drawing>
-          <wp:anchor distT="0" distB="0" distL="114300" distR="114300" simplePos="0" relativeHeight="251661312" behindDoc="0" locked="0" layoutInCell="1" allowOverlap="1" wp14:anchorId="41C01FE2" wp14:editId="2AF5F2F8">
+          <wp:anchor distT="0" distB="0" distL="114300" distR="114300" simplePos="0" relativeHeight="251661312" behindDoc="0" locked="0" layoutInCell="1" allowOverlap="1" wp14:anchorId="41C01FE2" wp14:editId="73C2F627">
             <wp:simplePos x="0" y="0"/>
             <wp:positionH relativeFrom="column">
-              <wp:posOffset>224790</wp:posOffset>
+              <wp:posOffset>215265</wp:posOffset>
             </wp:positionH>
             <wp:positionV relativeFrom="paragraph">
-              <wp:posOffset>-2540</wp:posOffset>
+              <wp:posOffset>17780</wp:posOffset>
             </wp:positionV>
             <wp:extent cx="5612130" cy="3008630"/>
             <wp:effectExtent l="0" t="0" r="7620" b="1270"/>
@@ -694,7 +1450,7 @@
                     <pic:cNvPicPr/>
                   </pic:nvPicPr>
                   <pic:blipFill>
-                    <a:blip r:embed="rId8">
+                    <a:blip r:embed="rId11">
                       <a:extLst>
                         <a:ext uri="{28A0092B-C50C-407E-A947-70E740481C1C}">
                           <a14:useLocalDpi xmlns:a14="http://schemas.microsoft.com/office/drawing/2010/main" val="0"/>
@@ -738,14 +1494,6 @@
     <w:p>
       <w:pPr>
         <w:rPr>
-          <w:sz w:val="144"/>
-          <w:szCs w:val="144"/>
-        </w:rPr>
-      </w:pPr>
-    </w:p>
-    <w:p>
-      <w:pPr>
-        <w:rPr>
           <w:sz w:val="28"/>
           <w:szCs w:val="28"/>
         </w:rPr>
@@ -753,6 +1501,42 @@
     </w:p>
     <w:p>
       <w:pPr>
+        <w:rPr>
+          <w:sz w:val="28"/>
+          <w:szCs w:val="28"/>
+        </w:rPr>
+      </w:pPr>
+    </w:p>
+    <w:p>
+      <w:pPr>
+        <w:pStyle w:val="Prrafodelista"/>
+        <w:rPr>
+          <w:sz w:val="28"/>
+          <w:szCs w:val="28"/>
+        </w:rPr>
+      </w:pPr>
+    </w:p>
+    <w:p>
+      <w:pPr>
+        <w:pStyle w:val="Prrafodelista"/>
+        <w:rPr>
+          <w:sz w:val="28"/>
+          <w:szCs w:val="28"/>
+        </w:rPr>
+      </w:pPr>
+    </w:p>
+    <w:p>
+      <w:pPr>
+        <w:pStyle w:val="Prrafodelista"/>
+        <w:rPr>
+          <w:sz w:val="28"/>
+          <w:szCs w:val="28"/>
+        </w:rPr>
+      </w:pPr>
+    </w:p>
+    <w:p>
+      <w:pPr>
+        <w:pStyle w:val="Prrafodelista"/>
         <w:rPr>
           <w:sz w:val="28"/>
           <w:szCs w:val="28"/>
@@ -781,28 +1565,9 @@
     </w:p>
     <w:p>
       <w:pPr>
-        <w:ind w:left="360"/>
-        <w:rPr>
-          <w:sz w:val="28"/>
-          <w:szCs w:val="28"/>
-        </w:rPr>
-      </w:pPr>
-    </w:p>
-    <w:p>
-      <w:pPr>
-        <w:ind w:left="360"/>
-        <w:rPr>
-          <w:sz w:val="28"/>
-          <w:szCs w:val="28"/>
-        </w:rPr>
-      </w:pPr>
-    </w:p>
-    <w:p>
-      <w:pPr>
-        <w:ind w:left="360"/>
-        <w:rPr>
-          <w:sz w:val="28"/>
-          <w:szCs w:val="28"/>
+        <w:rPr>
+          <w:sz w:val="18"/>
+          <w:szCs w:val="18"/>
         </w:rPr>
       </w:pPr>
       <w:r>
@@ -813,13 +1578,13 @@
           <w:lang w:eastAsia="es-MX"/>
         </w:rPr>
         <w:drawing>
-          <wp:anchor distT="0" distB="0" distL="114300" distR="114300" simplePos="0" relativeHeight="251662336" behindDoc="0" locked="0" layoutInCell="1" allowOverlap="1" wp14:anchorId="07E5ACCE" wp14:editId="0A5A665B">
+          <wp:anchor distT="0" distB="0" distL="114300" distR="114300" simplePos="0" relativeHeight="251662336" behindDoc="0" locked="0" layoutInCell="1" allowOverlap="1" wp14:anchorId="07E5ACCE" wp14:editId="15D8BC27">
             <wp:simplePos x="0" y="0"/>
             <wp:positionH relativeFrom="column">
-              <wp:posOffset>1053465</wp:posOffset>
+              <wp:posOffset>939165</wp:posOffset>
             </wp:positionH>
             <wp:positionV relativeFrom="paragraph">
-              <wp:posOffset>12700</wp:posOffset>
+              <wp:posOffset>9525</wp:posOffset>
             </wp:positionV>
             <wp:extent cx="3362794" cy="1038370"/>
             <wp:effectExtent l="0" t="0" r="0" b="9525"/>
@@ -836,7 +1601,7 @@
                     <pic:cNvPicPr/>
                   </pic:nvPicPr>
                   <pic:blipFill>
-                    <a:blip r:embed="rId9">
+                    <a:blip r:embed="rId12">
                       <a:extLst>
                         <a:ext uri="{28A0092B-C50C-407E-A947-70E740481C1C}">
                           <a14:useLocalDpi xmlns:a14="http://schemas.microsoft.com/office/drawing/2010/main" val="0"/>
@@ -871,12 +1636,59 @@
     </w:p>
     <w:p>
       <w:pPr>
-        <w:ind w:left="360"/>
+        <w:rPr>
+          <w:sz w:val="18"/>
+          <w:szCs w:val="18"/>
+        </w:rPr>
+      </w:pPr>
+    </w:p>
+    <w:p>
+      <w:pPr>
+        <w:rPr>
+          <w:sz w:val="18"/>
+          <w:szCs w:val="18"/>
+        </w:rPr>
+      </w:pPr>
+    </w:p>
+    <w:p>
+      <w:pPr>
+        <w:rPr>
+          <w:sz w:val="18"/>
+          <w:szCs w:val="18"/>
+        </w:rPr>
+      </w:pPr>
+    </w:p>
+    <w:p>
+      <w:pPr>
+        <w:rPr>
+          <w:sz w:val="18"/>
+          <w:szCs w:val="18"/>
+        </w:rPr>
+      </w:pPr>
+    </w:p>
+    <w:p>
+      <w:pPr>
+        <w:ind w:left="45"/>
+        <w:jc w:val="right"/>
         <w:rPr>
           <w:sz w:val="28"/>
           <w:szCs w:val="28"/>
         </w:rPr>
       </w:pPr>
+      <w:r>
+        <w:rPr>
+          <w:sz w:val="18"/>
+          <w:szCs w:val="18"/>
+        </w:rPr>
+        <w:t xml:space="preserve">4 </w:t>
+      </w:r>
+      <w:r>
+        <w:rPr>
+          <w:sz w:val="18"/>
+          <w:szCs w:val="18"/>
+        </w:rPr>
+        <w:t>de 57</w:t>
+      </w:r>
     </w:p>
     <w:p>
       <w:pPr>
@@ -886,33 +1698,69 @@
           <w:szCs w:val="28"/>
         </w:rPr>
       </w:pPr>
-    </w:p>
-    <w:p>
-      <w:pPr>
-        <w:ind w:left="360"/>
-        <w:rPr>
-          <w:sz w:val="28"/>
-          <w:szCs w:val="28"/>
-        </w:rPr>
-      </w:pPr>
-    </w:p>
-    <w:p>
-      <w:pPr>
-        <w:ind w:left="360"/>
-        <w:rPr>
-          <w:sz w:val="28"/>
-          <w:szCs w:val="28"/>
-        </w:rPr>
-      </w:pPr>
-    </w:p>
-    <w:p>
-      <w:pPr>
-        <w:ind w:left="360"/>
-        <w:rPr>
-          <w:sz w:val="28"/>
-          <w:szCs w:val="28"/>
-        </w:rPr>
-      </w:pPr>
+      <w:r>
+        <w:rPr>
+          <w:b/>
+          <w:noProof/>
+          <w:lang w:eastAsia="es-MX"/>
+        </w:rPr>
+        <w:lastRenderedPageBreak/>
+        <w:drawing>
+          <wp:anchor distT="0" distB="0" distL="114300" distR="114300" simplePos="0" relativeHeight="251696128" behindDoc="1" locked="0" layoutInCell="1" allowOverlap="1" wp14:anchorId="63FDEA70" wp14:editId="18CAC6E0">
+            <wp:simplePos x="0" y="0"/>
+            <wp:positionH relativeFrom="page">
+              <wp:align>right</wp:align>
+            </wp:positionH>
+            <wp:positionV relativeFrom="paragraph">
+              <wp:posOffset>-895350</wp:posOffset>
+            </wp:positionV>
+            <wp:extent cx="7753350" cy="1216025"/>
+            <wp:effectExtent l="0" t="0" r="0" b="3175"/>
+            <wp:wrapNone/>
+            <wp:docPr id="31" name="Imagen 31"/>
+            <wp:cNvGraphicFramePr>
+              <a:graphicFrameLocks xmlns:a="http://schemas.openxmlformats.org/drawingml/2006/main" noChangeAspect="1"/>
+            </wp:cNvGraphicFramePr>
+            <a:graphic xmlns:a="http://schemas.openxmlformats.org/drawingml/2006/main">
+              <a:graphicData uri="http://schemas.openxmlformats.org/drawingml/2006/picture">
+                <pic:pic xmlns:pic="http://schemas.openxmlformats.org/drawingml/2006/picture">
+                  <pic:nvPicPr>
+                    <pic:cNvPr id="26" name="ProdetseGR2.png"/>
+                    <pic:cNvPicPr/>
+                  </pic:nvPicPr>
+                  <pic:blipFill>
+                    <a:blip r:embed="rId8" cstate="print">
+                      <a:extLst>
+                        <a:ext uri="{28A0092B-C50C-407E-A947-70E740481C1C}">
+                          <a14:useLocalDpi xmlns:a14="http://schemas.microsoft.com/office/drawing/2010/main" val="0"/>
+                        </a:ext>
+                      </a:extLst>
+                    </a:blip>
+                    <a:stretch>
+                      <a:fillRect/>
+                    </a:stretch>
+                  </pic:blipFill>
+                  <pic:spPr>
+                    <a:xfrm>
+                      <a:off x="0" y="0"/>
+                      <a:ext cx="7753350" cy="1216025"/>
+                    </a:xfrm>
+                    <a:prstGeom prst="rect">
+                      <a:avLst/>
+                    </a:prstGeom>
+                  </pic:spPr>
+                </pic:pic>
+              </a:graphicData>
+            </a:graphic>
+            <wp14:sizeRelH relativeFrom="page">
+              <wp14:pctWidth>0</wp14:pctWidth>
+            </wp14:sizeRelH>
+            <wp14:sizeRelV relativeFrom="page">
+              <wp14:pctHeight>0</wp14:pctHeight>
+            </wp14:sizeRelV>
+          </wp:anchor>
+        </w:drawing>
+      </w:r>
     </w:p>
     <w:p>
       <w:pPr>
@@ -936,15 +1784,7 @@
           <w:sz w:val="28"/>
           <w:szCs w:val="28"/>
         </w:rPr>
-        <w:lastRenderedPageBreak/>
-        <w:t>Al presionarlo te va aparecer un apartado que dice</w:t>
-      </w:r>
-      <w:r>
-        <w:rPr>
-          <w:sz w:val="28"/>
-          <w:szCs w:val="28"/>
-        </w:rPr>
-        <w:t xml:space="preserve">: CAPTURISTA OFICIAL DE PARTES y un botón </w:t>
+        <w:t xml:space="preserve">Al presionarlo te va aparecer un apartado que dice: CAPTURISTA OFICIAL DE PARTES y un botón </w:t>
       </w:r>
       <w:r>
         <w:rPr>
@@ -985,7 +1825,7 @@
                     <pic:cNvPicPr/>
                   </pic:nvPicPr>
                   <pic:blipFill>
-                    <a:blip r:embed="rId10">
+                    <a:blip r:embed="rId13">
                       <a:extLst>
                         <a:ext uri="{28A0092B-C50C-407E-A947-70E740481C1C}">
                           <a14:useLocalDpi xmlns:a14="http://schemas.microsoft.com/office/drawing/2010/main" val="0"/>
@@ -1048,7 +1888,15 @@
         <w:t>El botón de salir sirve para salir de tu cuenta de Conexp-Web.</w:t>
       </w:r>
     </w:p>
-    <w:p/>
+    <w:p>
+      <w:pPr>
+        <w:pStyle w:val="Ttulo2"/>
+        <w:jc w:val="center"/>
+      </w:pPr>
+      <w:r>
+        <w:t xml:space="preserve">MENU </w:t>
+      </w:r>
+    </w:p>
     <w:p>
       <w:pPr>
         <w:pStyle w:val="Prrafodelista"/>
@@ -1076,21 +1924,19 @@
       <w:pPr>
         <w:pStyle w:val="Prrafodelista"/>
       </w:pPr>
-    </w:p>
-    <w:p>
       <w:r>
         <w:rPr>
           <w:noProof/>
           <w:lang w:eastAsia="es-MX"/>
         </w:rPr>
         <w:drawing>
-          <wp:anchor distT="0" distB="0" distL="114300" distR="114300" simplePos="0" relativeHeight="251665408" behindDoc="0" locked="0" layoutInCell="1" allowOverlap="1" wp14:anchorId="12C6AF86" wp14:editId="0389BDD0">
+          <wp:anchor distT="0" distB="0" distL="114300" distR="114300" simplePos="0" relativeHeight="251665408" behindDoc="0" locked="0" layoutInCell="1" allowOverlap="1" wp14:anchorId="12C6AF86" wp14:editId="3B74F410">
             <wp:simplePos x="0" y="0"/>
             <wp:positionH relativeFrom="margin">
               <wp:align>center</wp:align>
             </wp:positionH>
             <wp:positionV relativeFrom="paragraph">
-              <wp:posOffset>26670</wp:posOffset>
+              <wp:posOffset>142875</wp:posOffset>
             </wp:positionV>
             <wp:extent cx="3801005" cy="1952898"/>
             <wp:effectExtent l="0" t="0" r="0" b="9525"/>
@@ -1107,7 +1953,7 @@
                     <pic:cNvPicPr/>
                   </pic:nvPicPr>
                   <pic:blipFill>
-                    <a:blip r:embed="rId11">
+                    <a:blip r:embed="rId14">
                       <a:extLst>
                         <a:ext uri="{28A0092B-C50C-407E-A947-70E740481C1C}">
                           <a14:useLocalDpi xmlns:a14="http://schemas.microsoft.com/office/drawing/2010/main" val="0"/>
@@ -1140,13 +1986,527 @@
         </w:drawing>
       </w:r>
     </w:p>
-    <w:p/>
-    <w:p/>
-    <w:p/>
-    <w:p/>
-    <w:p/>
-    <w:p/>
-    <w:p/>
+    <w:p>
+      <w:pPr>
+        <w:ind w:left="45"/>
+        <w:jc w:val="right"/>
+        <w:rPr>
+          <w:sz w:val="18"/>
+          <w:szCs w:val="18"/>
+        </w:rPr>
+      </w:pPr>
+    </w:p>
+    <w:p>
+      <w:pPr>
+        <w:ind w:left="45"/>
+        <w:jc w:val="right"/>
+        <w:rPr>
+          <w:sz w:val="18"/>
+          <w:szCs w:val="18"/>
+        </w:rPr>
+      </w:pPr>
+    </w:p>
+    <w:p>
+      <w:pPr>
+        <w:ind w:left="45"/>
+        <w:jc w:val="right"/>
+        <w:rPr>
+          <w:sz w:val="18"/>
+          <w:szCs w:val="18"/>
+        </w:rPr>
+      </w:pPr>
+    </w:p>
+    <w:p>
+      <w:pPr>
+        <w:ind w:left="45"/>
+        <w:jc w:val="right"/>
+        <w:rPr>
+          <w:sz w:val="18"/>
+          <w:szCs w:val="18"/>
+        </w:rPr>
+      </w:pPr>
+    </w:p>
+    <w:p>
+      <w:pPr>
+        <w:jc w:val="right"/>
+        <w:rPr>
+          <w:sz w:val="18"/>
+          <w:szCs w:val="18"/>
+        </w:rPr>
+      </w:pPr>
+      <w:r>
+        <w:rPr>
+          <w:sz w:val="18"/>
+          <w:szCs w:val="18"/>
+        </w:rPr>
+        <w:t>5</w:t>
+      </w:r>
+      <w:r>
+        <w:rPr>
+          <w:sz w:val="18"/>
+          <w:szCs w:val="18"/>
+        </w:rPr>
+        <w:t xml:space="preserve"> </w:t>
+      </w:r>
+      <w:r>
+        <w:rPr>
+          <w:sz w:val="18"/>
+          <w:szCs w:val="18"/>
+        </w:rPr>
+        <w:t>de 57</w:t>
+      </w:r>
+    </w:p>
+    <w:p>
+      <w:pPr>
+        <w:rPr>
+          <w:sz w:val="28"/>
+          <w:szCs w:val="28"/>
+        </w:rPr>
+      </w:pPr>
+      <w:r>
+        <w:rPr>
+          <w:b/>
+          <w:noProof/>
+          <w:lang w:eastAsia="es-MX"/>
+        </w:rPr>
+        <w:lastRenderedPageBreak/>
+        <w:drawing>
+          <wp:anchor distT="0" distB="0" distL="114300" distR="114300" simplePos="0" relativeHeight="251698176" behindDoc="1" locked="0" layoutInCell="1" allowOverlap="1" wp14:anchorId="12015087" wp14:editId="75E43F17">
+            <wp:simplePos x="0" y="0"/>
+            <wp:positionH relativeFrom="page">
+              <wp:align>right</wp:align>
+            </wp:positionH>
+            <wp:positionV relativeFrom="paragraph">
+              <wp:posOffset>-895350</wp:posOffset>
+            </wp:positionV>
+            <wp:extent cx="7753350" cy="1216025"/>
+            <wp:effectExtent l="0" t="0" r="0" b="3175"/>
+            <wp:wrapNone/>
+            <wp:docPr id="32" name="Imagen 32"/>
+            <wp:cNvGraphicFramePr>
+              <a:graphicFrameLocks xmlns:a="http://schemas.openxmlformats.org/drawingml/2006/main" noChangeAspect="1"/>
+            </wp:cNvGraphicFramePr>
+            <a:graphic xmlns:a="http://schemas.openxmlformats.org/drawingml/2006/main">
+              <a:graphicData uri="http://schemas.openxmlformats.org/drawingml/2006/picture">
+                <pic:pic xmlns:pic="http://schemas.openxmlformats.org/drawingml/2006/picture">
+                  <pic:nvPicPr>
+                    <pic:cNvPr id="26" name="ProdetseGR2.png"/>
+                    <pic:cNvPicPr/>
+                  </pic:nvPicPr>
+                  <pic:blipFill>
+                    <a:blip r:embed="rId8" cstate="print">
+                      <a:extLst>
+                        <a:ext uri="{28A0092B-C50C-407E-A947-70E740481C1C}">
+                          <a14:useLocalDpi xmlns:a14="http://schemas.microsoft.com/office/drawing/2010/main" val="0"/>
+                        </a:ext>
+                      </a:extLst>
+                    </a:blip>
+                    <a:stretch>
+                      <a:fillRect/>
+                    </a:stretch>
+                  </pic:blipFill>
+                  <pic:spPr>
+                    <a:xfrm>
+                      <a:off x="0" y="0"/>
+                      <a:ext cx="7753350" cy="1216025"/>
+                    </a:xfrm>
+                    <a:prstGeom prst="rect">
+                      <a:avLst/>
+                    </a:prstGeom>
+                  </pic:spPr>
+                </pic:pic>
+              </a:graphicData>
+            </a:graphic>
+            <wp14:sizeRelH relativeFrom="page">
+              <wp14:pctWidth>0</wp14:pctWidth>
+            </wp14:sizeRelH>
+            <wp14:sizeRelV relativeFrom="page">
+              <wp14:pctHeight>0</wp14:pctHeight>
+            </wp14:sizeRelV>
+          </wp:anchor>
+        </w:drawing>
+      </w:r>
+    </w:p>
+    <w:p>
+      <w:pPr>
+        <w:rPr>
+          <w:sz w:val="28"/>
+          <w:szCs w:val="28"/>
+        </w:rPr>
+      </w:pPr>
+    </w:p>
+    <w:p>
+      <w:pPr>
+        <w:pStyle w:val="Prrafodelista"/>
+        <w:numPr>
+          <w:ilvl w:val="0"/>
+          <w:numId w:val="12"/>
+        </w:numPr>
+        <w:rPr>
+          <w:sz w:val="28"/>
+          <w:szCs w:val="28"/>
+        </w:rPr>
+      </w:pPr>
+      <w:r>
+        <w:rPr>
+          <w:sz w:val="28"/>
+          <w:szCs w:val="28"/>
+        </w:rPr>
+        <w:t>El botón de inicio sirve para regresarte al inicio de Conexp-Web</w:t>
+      </w:r>
+    </w:p>
+    <w:p>
+      <w:pPr>
+        <w:rPr>
+          <w:sz w:val="28"/>
+          <w:szCs w:val="28"/>
+        </w:rPr>
+      </w:pPr>
+    </w:p>
+    <w:p>
+      <w:pPr>
+        <w:pStyle w:val="Prrafodelista"/>
+        <w:numPr>
+          <w:ilvl w:val="0"/>
+          <w:numId w:val="6"/>
+        </w:numPr>
+        <w:rPr>
+          <w:sz w:val="28"/>
+          <w:szCs w:val="28"/>
+        </w:rPr>
+      </w:pPr>
+      <w:r>
+        <w:rPr>
+          <w:sz w:val="28"/>
+          <w:szCs w:val="28"/>
+        </w:rPr>
+        <w:t xml:space="preserve">El botón de OFICIALIA DE PARTES al momento de presionarlo, te desplazara una </w:t>
+      </w:r>
+      <w:r>
+        <w:rPr>
+          <w:sz w:val="28"/>
+          <w:szCs w:val="28"/>
+        </w:rPr>
+        <w:t xml:space="preserve">lista de opciones </w:t>
+      </w:r>
+    </w:p>
+    <w:p>
+      <w:pPr>
+        <w:jc w:val="right"/>
+        <w:rPr>
+          <w:sz w:val="18"/>
+          <w:szCs w:val="18"/>
+        </w:rPr>
+      </w:pPr>
+    </w:p>
+    <w:p>
+      <w:pPr>
+        <w:jc w:val="right"/>
+        <w:rPr>
+          <w:sz w:val="18"/>
+          <w:szCs w:val="18"/>
+        </w:rPr>
+      </w:pPr>
+      <w:r>
+        <w:rPr>
+          <w:noProof/>
+          <w:lang w:eastAsia="es-MX"/>
+        </w:rPr>
+        <w:drawing>
+          <wp:anchor distT="0" distB="0" distL="114300" distR="114300" simplePos="0" relativeHeight="251684864" behindDoc="0" locked="0" layoutInCell="1" allowOverlap="1" wp14:anchorId="3A8417FF" wp14:editId="54C12957">
+            <wp:simplePos x="0" y="0"/>
+            <wp:positionH relativeFrom="margin">
+              <wp:align>center</wp:align>
+            </wp:positionH>
+            <wp:positionV relativeFrom="paragraph">
+              <wp:posOffset>10795</wp:posOffset>
+            </wp:positionV>
+            <wp:extent cx="3924300" cy="2616200"/>
+            <wp:effectExtent l="0" t="0" r="0" b="0"/>
+            <wp:wrapNone/>
+            <wp:docPr id="16" name="Imagen 16"/>
+            <wp:cNvGraphicFramePr>
+              <a:graphicFrameLocks xmlns:a="http://schemas.openxmlformats.org/drawingml/2006/main" noChangeAspect="1"/>
+            </wp:cNvGraphicFramePr>
+            <a:graphic xmlns:a="http://schemas.openxmlformats.org/drawingml/2006/main">
+              <a:graphicData uri="http://schemas.openxmlformats.org/drawingml/2006/picture">
+                <pic:pic xmlns:pic="http://schemas.openxmlformats.org/drawingml/2006/picture">
+                  <pic:nvPicPr>
+                    <pic:cNvPr id="2" name="Captura de pantalla 2025-12-08 160552.png"/>
+                    <pic:cNvPicPr/>
+                  </pic:nvPicPr>
+                  <pic:blipFill>
+                    <a:blip r:embed="rId15">
+                      <a:extLst>
+                        <a:ext uri="{28A0092B-C50C-407E-A947-70E740481C1C}">
+                          <a14:useLocalDpi xmlns:a14="http://schemas.microsoft.com/office/drawing/2010/main" val="0"/>
+                        </a:ext>
+                      </a:extLst>
+                    </a:blip>
+                    <a:stretch>
+                      <a:fillRect/>
+                    </a:stretch>
+                  </pic:blipFill>
+                  <pic:spPr>
+                    <a:xfrm>
+                      <a:off x="0" y="0"/>
+                      <a:ext cx="3924300" cy="2616200"/>
+                    </a:xfrm>
+                    <a:prstGeom prst="rect">
+                      <a:avLst/>
+                    </a:prstGeom>
+                  </pic:spPr>
+                </pic:pic>
+              </a:graphicData>
+            </a:graphic>
+            <wp14:sizeRelH relativeFrom="margin">
+              <wp14:pctWidth>0</wp14:pctWidth>
+            </wp14:sizeRelH>
+            <wp14:sizeRelV relativeFrom="margin">
+              <wp14:pctHeight>0</wp14:pctHeight>
+            </wp14:sizeRelV>
+          </wp:anchor>
+        </w:drawing>
+      </w:r>
+    </w:p>
+    <w:p>
+      <w:pPr>
+        <w:jc w:val="right"/>
+        <w:rPr>
+          <w:sz w:val="18"/>
+          <w:szCs w:val="18"/>
+        </w:rPr>
+      </w:pPr>
+    </w:p>
+    <w:p>
+      <w:pPr>
+        <w:jc w:val="right"/>
+        <w:rPr>
+          <w:sz w:val="18"/>
+          <w:szCs w:val="18"/>
+        </w:rPr>
+      </w:pPr>
+    </w:p>
+    <w:p>
+      <w:pPr>
+        <w:jc w:val="right"/>
+        <w:rPr>
+          <w:sz w:val="18"/>
+          <w:szCs w:val="18"/>
+        </w:rPr>
+      </w:pPr>
+    </w:p>
+    <w:p>
+      <w:pPr>
+        <w:jc w:val="right"/>
+        <w:rPr>
+          <w:sz w:val="18"/>
+          <w:szCs w:val="18"/>
+        </w:rPr>
+      </w:pPr>
+    </w:p>
+    <w:p>
+      <w:pPr>
+        <w:jc w:val="right"/>
+        <w:rPr>
+          <w:sz w:val="18"/>
+          <w:szCs w:val="18"/>
+        </w:rPr>
+      </w:pPr>
+    </w:p>
+    <w:p>
+      <w:pPr>
+        <w:jc w:val="right"/>
+        <w:rPr>
+          <w:sz w:val="18"/>
+          <w:szCs w:val="18"/>
+        </w:rPr>
+      </w:pPr>
+    </w:p>
+    <w:p>
+      <w:pPr>
+        <w:jc w:val="right"/>
+        <w:rPr>
+          <w:sz w:val="18"/>
+          <w:szCs w:val="18"/>
+        </w:rPr>
+      </w:pPr>
+    </w:p>
+    <w:p>
+      <w:pPr>
+        <w:jc w:val="right"/>
+        <w:rPr>
+          <w:sz w:val="18"/>
+          <w:szCs w:val="18"/>
+        </w:rPr>
+      </w:pPr>
+    </w:p>
+    <w:p>
+      <w:pPr>
+        <w:jc w:val="right"/>
+        <w:rPr>
+          <w:sz w:val="18"/>
+          <w:szCs w:val="18"/>
+        </w:rPr>
+      </w:pPr>
+    </w:p>
+    <w:p>
+      <w:pPr>
+        <w:jc w:val="right"/>
+        <w:rPr>
+          <w:sz w:val="18"/>
+          <w:szCs w:val="18"/>
+        </w:rPr>
+      </w:pPr>
+    </w:p>
+    <w:p>
+      <w:pPr>
+        <w:jc w:val="right"/>
+        <w:rPr>
+          <w:sz w:val="18"/>
+          <w:szCs w:val="18"/>
+        </w:rPr>
+      </w:pPr>
+    </w:p>
+    <w:p>
+      <w:pPr>
+        <w:jc w:val="right"/>
+        <w:rPr>
+          <w:sz w:val="18"/>
+          <w:szCs w:val="18"/>
+        </w:rPr>
+      </w:pPr>
+    </w:p>
+    <w:p>
+      <w:pPr>
+        <w:jc w:val="right"/>
+        <w:rPr>
+          <w:sz w:val="18"/>
+          <w:szCs w:val="18"/>
+        </w:rPr>
+      </w:pPr>
+    </w:p>
+    <w:p>
+      <w:pPr>
+        <w:jc w:val="right"/>
+        <w:rPr>
+          <w:sz w:val="18"/>
+          <w:szCs w:val="18"/>
+        </w:rPr>
+      </w:pPr>
+    </w:p>
+    <w:p>
+      <w:pPr>
+        <w:jc w:val="right"/>
+        <w:rPr>
+          <w:sz w:val="18"/>
+          <w:szCs w:val="18"/>
+        </w:rPr>
+      </w:pPr>
+    </w:p>
+    <w:p>
+      <w:pPr>
+        <w:jc w:val="right"/>
+        <w:rPr>
+          <w:sz w:val="18"/>
+          <w:szCs w:val="18"/>
+        </w:rPr>
+      </w:pPr>
+    </w:p>
+    <w:p>
+      <w:pPr>
+        <w:jc w:val="right"/>
+        <w:rPr>
+          <w:sz w:val="18"/>
+          <w:szCs w:val="18"/>
+        </w:rPr>
+      </w:pPr>
+    </w:p>
+    <w:p>
+      <w:pPr>
+        <w:jc w:val="right"/>
+        <w:rPr>
+          <w:sz w:val="18"/>
+          <w:szCs w:val="18"/>
+        </w:rPr>
+      </w:pPr>
+    </w:p>
+    <w:p>
+      <w:pPr>
+        <w:jc w:val="right"/>
+        <w:rPr>
+          <w:sz w:val="18"/>
+          <w:szCs w:val="18"/>
+        </w:rPr>
+      </w:pPr>
+    </w:p>
+    <w:p>
+      <w:pPr>
+        <w:jc w:val="right"/>
+        <w:rPr>
+          <w:sz w:val="18"/>
+          <w:szCs w:val="18"/>
+        </w:rPr>
+      </w:pPr>
+    </w:p>
+    <w:p>
+      <w:pPr>
+        <w:jc w:val="right"/>
+        <w:rPr>
+          <w:sz w:val="18"/>
+          <w:szCs w:val="18"/>
+        </w:rPr>
+      </w:pPr>
+    </w:p>
+    <w:p>
+      <w:pPr>
+        <w:jc w:val="right"/>
+        <w:rPr>
+          <w:sz w:val="18"/>
+          <w:szCs w:val="18"/>
+        </w:rPr>
+      </w:pPr>
+    </w:p>
+    <w:p>
+      <w:pPr>
+        <w:jc w:val="right"/>
+        <w:rPr>
+          <w:sz w:val="18"/>
+          <w:szCs w:val="18"/>
+        </w:rPr>
+      </w:pPr>
+    </w:p>
+    <w:p>
+      <w:pPr>
+        <w:jc w:val="right"/>
+        <w:rPr>
+          <w:sz w:val="28"/>
+          <w:szCs w:val="28"/>
+        </w:rPr>
+      </w:pPr>
+      <w:r>
+        <w:rPr>
+          <w:sz w:val="18"/>
+          <w:szCs w:val="18"/>
+        </w:rPr>
+        <w:t>6</w:t>
+      </w:r>
+      <w:r>
+        <w:rPr>
+          <w:sz w:val="18"/>
+          <w:szCs w:val="18"/>
+        </w:rPr>
+        <w:t xml:space="preserve"> de 57</w:t>
+      </w:r>
+    </w:p>
+    <w:p>
+      <w:pPr>
+        <w:rPr>
+          <w:sz w:val="28"/>
+          <w:szCs w:val="28"/>
+        </w:rPr>
+      </w:pPr>
+    </w:p>
     <w:p/>
     <w:p/>
     <w:p/>
@@ -1165,6 +2525,140 @@
         </w:rPr>
       </w:pPr>
     </w:p>
+    <w:p/>
+    <w:p/>
+    <w:p/>
+    <w:p/>
+    <w:p/>
+    <w:p/>
+    <w:p/>
+    <w:p/>
+    <w:p/>
+    <w:p/>
+    <w:p/>
+    <w:p/>
+    <w:p/>
+    <w:p/>
+    <w:p/>
+    <w:p/>
+    <w:p/>
+    <w:p/>
+    <w:p/>
+    <w:p/>
+    <w:p/>
+    <w:p/>
+    <w:p/>
+    <w:p/>
+    <w:p/>
+    <w:p/>
+    <w:p/>
+    <w:p/>
+    <w:p/>
+    <w:p/>
+    <w:p/>
+    <w:p/>
+    <w:p/>
+    <w:p/>
+    <w:p/>
+    <w:p/>
+    <w:p/>
+    <w:p/>
+    <w:p/>
+    <w:p/>
+    <w:p/>
+    <w:p/>
+    <w:p/>
+    <w:p/>
+    <w:p/>
+    <w:p/>
+    <w:p/>
+    <w:p/>
+    <w:p/>
+    <w:p/>
+    <w:p/>
+    <w:p/>
+    <w:p/>
+    <w:p/>
+    <w:p/>
+    <w:p/>
+    <w:p/>
+    <w:p/>
+    <w:p/>
+    <w:p/>
+    <w:p/>
+    <w:p/>
+    <w:p/>
+    <w:p/>
+    <w:p/>
+    <w:p/>
+    <w:p/>
+    <w:p/>
+    <w:p/>
+    <w:p/>
+    <w:p/>
+    <w:p/>
+    <w:p/>
+    <w:p/>
+    <w:p/>
+    <w:p/>
+    <w:p/>
+    <w:p/>
+    <w:p/>
+    <w:p/>
+    <w:p/>
+    <w:p/>
+    <w:p/>
+    <w:p/>
+    <w:p/>
+    <w:p/>
+    <w:p/>
+    <w:p/>
+    <w:p/>
+    <w:p/>
+    <w:p/>
+    <w:p/>
+    <w:p/>
+    <w:p/>
+    <w:p/>
+    <w:p/>
+    <w:p/>
+    <w:p/>
+    <w:p/>
+    <w:p/>
+    <w:p/>
+    <w:p/>
+    <w:p/>
+    <w:p/>
+    <w:p/>
+    <w:p/>
+    <w:p/>
+    <w:p/>
+    <w:p/>
+    <w:p/>
+    <w:p/>
+    <w:p/>
+    <w:p/>
+    <w:p/>
+    <w:p/>
+    <w:p/>
+    <w:p/>
+    <w:p/>
+    <w:p/>
+    <w:p/>
+    <w:p/>
+    <w:p/>
+    <w:p/>
+    <w:p/>
+    <w:p/>
+    <w:p/>
+    <w:p/>
+    <w:p/>
+    <w:p/>
+    <w:p/>
+    <w:p/>
+    <w:p/>
+    <w:p/>
+    <w:p/>
     <w:p>
       <w:pPr>
         <w:pStyle w:val="Ttulo1"/>
@@ -1178,6 +2672,7 @@
           <w:sz w:val="144"/>
           <w:szCs w:val="144"/>
         </w:rPr>
+        <w:lastRenderedPageBreak/>
         <w:br w:type="page"/>
       </w:r>
     </w:p>
@@ -1191,6 +2686,8 @@
           <w:szCs w:val="56"/>
         </w:rPr>
       </w:pPr>
+      <w:bookmarkStart w:id="3" w:name="_Búsqueda_de_Turnos"/>
+      <w:bookmarkEnd w:id="3"/>
       <w:r>
         <w:rPr>
           <w:b/>
@@ -1203,6 +2700,7 @@
     </w:p>
     <w:p/>
     <w:p>
+      <w:bookmarkStart w:id="4" w:name="_GoBack"/>
       <w:r>
         <w:rPr>
           <w:noProof/>
@@ -1240,7 +2738,7 @@
                     <pic:cNvPicPr/>
                   </pic:nvPicPr>
                   <pic:blipFill>
-                    <a:blip r:embed="rId12">
+                    <a:blip r:embed="rId15">
                       <a:extLst>
                         <a:ext uri="{28A0092B-C50C-407E-A947-70E740481C1C}">
                           <a14:useLocalDpi xmlns:a14="http://schemas.microsoft.com/office/drawing/2010/main" val="0"/>
@@ -1272,6 +2770,7 @@
           </wp:anchor>
         </w:drawing>
       </w:r>
+      <w:bookmarkEnd w:id="4"/>
     </w:p>
     <w:p/>
     <w:p>
@@ -1293,162 +2792,13 @@
         <mc:AlternateContent>
           <mc:Choice Requires="wps">
             <w:drawing>
-              <wp:anchor distT="0" distB="0" distL="114300" distR="114300" simplePos="0" relativeHeight="251669504" behindDoc="0" locked="0" layoutInCell="1" allowOverlap="1" wp14:anchorId="402307C1" wp14:editId="08506FDB">
+              <wp:anchor distT="0" distB="0" distL="114300" distR="114300" simplePos="0" relativeHeight="251667456" behindDoc="0" locked="0" layoutInCell="1" allowOverlap="1" wp14:anchorId="0357E20D" wp14:editId="7FB458E1">
                 <wp:simplePos x="0" y="0"/>
                 <wp:positionH relativeFrom="column">
-                  <wp:posOffset>565785</wp:posOffset>
+                  <wp:posOffset>136525</wp:posOffset>
                 </wp:positionH>
                 <wp:positionV relativeFrom="paragraph">
-                  <wp:posOffset>5801800</wp:posOffset>
-                </wp:positionV>
-                <wp:extent cx="4501662" cy="661181"/>
-                <wp:effectExtent l="0" t="0" r="0" b="5715"/>
-                <wp:wrapNone/>
-                <wp:docPr id="11" name="Cuadro de texto 11"/>
-                <wp:cNvGraphicFramePr/>
-                <a:graphic xmlns:a="http://schemas.openxmlformats.org/drawingml/2006/main">
-                  <a:graphicData uri="http://schemas.microsoft.com/office/word/2010/wordprocessingShape">
-                    <wps:wsp>
-                      <wps:cNvSpPr txBox="1"/>
-                      <wps:spPr>
-                        <a:xfrm>
-                          <a:off x="0" y="0"/>
-                          <a:ext cx="4501662" cy="661181"/>
-                        </a:xfrm>
-                        <a:prstGeom prst="rect">
-                          <a:avLst/>
-                        </a:prstGeom>
-                        <a:solidFill>
-                          <a:schemeClr val="lt1"/>
-                        </a:solidFill>
-                        <a:ln w="6350">
-                          <a:noFill/>
-                        </a:ln>
-                      </wps:spPr>
-                      <wps:txbx>
-                        <w:txbxContent>
-                          <w:p>
-                            <w:r>
-                              <w:t xml:space="preserve">Esta opción su objetivo es como su nombre lo dice buscar turnos utilizando los datos que se te piden </w:t>
-                            </w:r>
-                          </w:p>
-                        </w:txbxContent>
-                      </wps:txbx>
-                      <wps:bodyPr rot="0" spcFirstLastPara="0" vertOverflow="overflow" horzOverflow="overflow" vert="horz" wrap="square" lIns="91440" tIns="45720" rIns="91440" bIns="45720" numCol="1" spcCol="0" rtlCol="0" fromWordArt="0" anchor="t" anchorCtr="0" forceAA="0" compatLnSpc="1">
-                        <a:prstTxWarp prst="textNoShape">
-                          <a:avLst/>
-                        </a:prstTxWarp>
-                        <a:noAutofit/>
-                      </wps:bodyPr>
-                    </wps:wsp>
-                  </a:graphicData>
-                </a:graphic>
-              </wp:anchor>
-            </w:drawing>
-          </mc:Choice>
-          <mc:Fallback>
-            <w:pict>
-              <v:shapetype w14:anchorId="402307C1" id="_x0000_t202" coordsize="21600,21600" o:spt="202" path="m,l,21600r21600,l21600,xe">
-                <v:stroke joinstyle="miter"/>
-                <v:path gradientshapeok="t" o:connecttype="rect"/>
-              </v:shapetype>
-              <v:shape id="Cuadro de texto 11" o:spid="_x0000_s1026" type="#_x0000_t202" style="position:absolute;margin-left:44.55pt;margin-top:456.85pt;width:354.45pt;height:52.05pt;z-index:251669504;visibility:visible;mso-wrap-style:square;mso-wrap-distance-left:9pt;mso-wrap-distance-top:0;mso-wrap-distance-right:9pt;mso-wrap-distance-bottom:0;mso-position-horizontal:absolute;mso-position-horizontal-relative:text;mso-position-vertical:absolute;mso-position-vertical-relative:text;v-text-anchor:top" o:gfxdata="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" fillcolor="white [3201]" stroked="f" strokeweight=".5pt">
-                <v:textbox>
-                  <w:txbxContent>
-                    <w:p>
-                      <w:r>
-                        <w:t xml:space="preserve">Esta opción su objetivo es como su nombre lo dice buscar turnos utilizando los datos que se te piden </w:t>
-                      </w:r>
-                    </w:p>
-                  </w:txbxContent>
-                </v:textbox>
-              </v:shape>
-            </w:pict>
-          </mc:Fallback>
-        </mc:AlternateContent>
-      </w:r>
-      <w:r>
-        <w:rPr>
-          <w:noProof/>
-          <w:sz w:val="144"/>
-          <w:szCs w:val="144"/>
-          <w:lang w:eastAsia="es-MX"/>
-        </w:rPr>
-        <w:drawing>
-          <wp:anchor distT="0" distB="0" distL="114300" distR="114300" simplePos="0" relativeHeight="251668480" behindDoc="1" locked="0" layoutInCell="1" allowOverlap="1" wp14:anchorId="1DC01404" wp14:editId="52D405F2">
-            <wp:simplePos x="0" y="0"/>
-            <wp:positionH relativeFrom="column">
-              <wp:posOffset>-165882</wp:posOffset>
-            </wp:positionH>
-            <wp:positionV relativeFrom="paragraph">
-              <wp:posOffset>3957907</wp:posOffset>
-            </wp:positionV>
-            <wp:extent cx="5612130" cy="1700530"/>
-            <wp:effectExtent l="0" t="0" r="7620" b="0"/>
-            <wp:wrapTight wrapText="bothSides">
-              <wp:wrapPolygon edited="0">
-                <wp:start x="0" y="0"/>
-                <wp:lineTo x="0" y="21294"/>
-                <wp:lineTo x="21556" y="21294"/>
-                <wp:lineTo x="21556" y="0"/>
-                <wp:lineTo x="0" y="0"/>
-              </wp:wrapPolygon>
-            </wp:wrapTight>
-            <wp:docPr id="9" name="Imagen 9"/>
-            <wp:cNvGraphicFramePr>
-              <a:graphicFrameLocks xmlns:a="http://schemas.openxmlformats.org/drawingml/2006/main" noChangeAspect="1"/>
-            </wp:cNvGraphicFramePr>
-            <a:graphic xmlns:a="http://schemas.openxmlformats.org/drawingml/2006/main">
-              <a:graphicData uri="http://schemas.openxmlformats.org/drawingml/2006/picture">
-                <pic:pic xmlns:pic="http://schemas.openxmlformats.org/drawingml/2006/picture">
-                  <pic:nvPicPr>
-                    <pic:cNvPr id="9" name="Captura de pantalla 2025-12-08 160758.png"/>
-                    <pic:cNvPicPr/>
-                  </pic:nvPicPr>
-                  <pic:blipFill>
-                    <a:blip r:embed="rId13">
-                      <a:extLst>
-                        <a:ext uri="{28A0092B-C50C-407E-A947-70E740481C1C}">
-                          <a14:useLocalDpi xmlns:a14="http://schemas.microsoft.com/office/drawing/2010/main" val="0"/>
-                        </a:ext>
-                      </a:extLst>
-                    </a:blip>
-                    <a:stretch>
-                      <a:fillRect/>
-                    </a:stretch>
-                  </pic:blipFill>
-                  <pic:spPr>
-                    <a:xfrm>
-                      <a:off x="0" y="0"/>
-                      <a:ext cx="5612130" cy="1700530"/>
-                    </a:xfrm>
-                    <a:prstGeom prst="rect">
-                      <a:avLst/>
-                    </a:prstGeom>
-                  </pic:spPr>
-                </pic:pic>
-              </a:graphicData>
-            </a:graphic>
-          </wp:anchor>
-        </w:drawing>
-      </w:r>
-      <w:r>
-        <w:rPr>
-          <w:noProof/>
-          <w:sz w:val="144"/>
-          <w:szCs w:val="144"/>
-          <w:lang w:eastAsia="es-MX"/>
-        </w:rPr>
-        <mc:AlternateContent>
-          <mc:Choice Requires="wps">
-            <w:drawing>
-              <wp:anchor distT="0" distB="0" distL="114300" distR="114300" simplePos="0" relativeHeight="251667456" behindDoc="0" locked="0" layoutInCell="1" allowOverlap="1" wp14:anchorId="0357E20D" wp14:editId="189BE367">
-                <wp:simplePos x="0" y="0"/>
-                <wp:positionH relativeFrom="column">
-                  <wp:posOffset>270363</wp:posOffset>
-                </wp:positionH>
-                <wp:positionV relativeFrom="paragraph">
-                  <wp:posOffset>3213344</wp:posOffset>
+                  <wp:posOffset>3232150</wp:posOffset>
                 </wp:positionV>
                 <wp:extent cx="4445000" cy="548640"/>
                 <wp:effectExtent l="0" t="0" r="0" b="3810"/>
@@ -1512,7 +2862,11 @@
           </mc:Choice>
           <mc:Fallback>
             <w:pict>
-              <v:shape w14:anchorId="0357E20D" id="Cuadro de texto 8" o:spid="_x0000_s1027" type="#_x0000_t202" style="position:absolute;margin-left:21.3pt;margin-top:253pt;width:350pt;height:43.2pt;z-index:251667456;visibility:visible;mso-wrap-style:square;mso-height-percent:0;mso-wrap-distance-left:9pt;mso-wrap-distance-top:0;mso-wrap-distance-right:9pt;mso-wrap-distance-bottom:0;mso-position-horizontal:absolute;mso-position-horizontal-relative:text;mso-position-vertical:absolute;mso-position-vertical-relative:text;mso-height-percent:0;mso-height-relative:margin;v-text-anchor:top" o:gfxdata="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" fillcolor="white [3201]" stroked="f" strokeweight=".5pt">
+              <v:shapetype w14:anchorId="0357E20D" id="_x0000_t202" coordsize="21600,21600" o:spt="202" path="m,l,21600r21600,l21600,xe">
+                <v:stroke joinstyle="miter"/>
+                <v:path gradientshapeok="t" o:connecttype="rect"/>
+              </v:shapetype>
+              <v:shape id="Cuadro de texto 8" o:spid="_x0000_s1026" type="#_x0000_t202" style="position:absolute;margin-left:10.75pt;margin-top:254.5pt;width:350pt;height:43.2pt;z-index:251667456;visibility:visible;mso-wrap-style:square;mso-height-percent:0;mso-wrap-distance-left:9pt;mso-wrap-distance-top:0;mso-wrap-distance-right:9pt;mso-wrap-distance-bottom:0;mso-position-horizontal:absolute;mso-position-horizontal-relative:text;mso-position-vertical:absolute;mso-position-vertical-relative:text;mso-height-percent:0;mso-height-relative:margin;v-text-anchor:top" o:gfxdata="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" fillcolor="white [3201]" stroked="f" strokeweight=".5pt">
                 <v:textbox>
                   <w:txbxContent>
                     <w:p>
@@ -1538,6 +2892,151 @@
             </w:pict>
           </mc:Fallback>
         </mc:AlternateContent>
+      </w:r>
+      <w:r>
+        <w:rPr>
+          <w:noProof/>
+          <w:sz w:val="144"/>
+          <w:szCs w:val="144"/>
+          <w:lang w:eastAsia="es-MX"/>
+        </w:rPr>
+        <mc:AlternateContent>
+          <mc:Choice Requires="wps">
+            <w:drawing>
+              <wp:anchor distT="0" distB="0" distL="114300" distR="114300" simplePos="0" relativeHeight="251669504" behindDoc="0" locked="0" layoutInCell="1" allowOverlap="1" wp14:anchorId="402307C1" wp14:editId="08506FDB">
+                <wp:simplePos x="0" y="0"/>
+                <wp:positionH relativeFrom="column">
+                  <wp:posOffset>565785</wp:posOffset>
+                </wp:positionH>
+                <wp:positionV relativeFrom="paragraph">
+                  <wp:posOffset>5801800</wp:posOffset>
+                </wp:positionV>
+                <wp:extent cx="4501662" cy="661181"/>
+                <wp:effectExtent l="0" t="0" r="0" b="5715"/>
+                <wp:wrapNone/>
+                <wp:docPr id="11" name="Cuadro de texto 11"/>
+                <wp:cNvGraphicFramePr/>
+                <a:graphic xmlns:a="http://schemas.openxmlformats.org/drawingml/2006/main">
+                  <a:graphicData uri="http://schemas.microsoft.com/office/word/2010/wordprocessingShape">
+                    <wps:wsp>
+                      <wps:cNvSpPr txBox="1"/>
+                      <wps:spPr>
+                        <a:xfrm>
+                          <a:off x="0" y="0"/>
+                          <a:ext cx="4501662" cy="661181"/>
+                        </a:xfrm>
+                        <a:prstGeom prst="rect">
+                          <a:avLst/>
+                        </a:prstGeom>
+                        <a:solidFill>
+                          <a:schemeClr val="lt1"/>
+                        </a:solidFill>
+                        <a:ln w="6350">
+                          <a:noFill/>
+                        </a:ln>
+                      </wps:spPr>
+                      <wps:txbx>
+                        <w:txbxContent>
+                          <w:p>
+                            <w:r>
+                              <w:t xml:space="preserve">Esta opción su objetivo es como su nombre lo dice buscar turnos utilizando los datos que se te piden </w:t>
+                            </w:r>
+                          </w:p>
+                        </w:txbxContent>
+                      </wps:txbx>
+                      <wps:bodyPr rot="0" spcFirstLastPara="0" vertOverflow="overflow" horzOverflow="overflow" vert="horz" wrap="square" lIns="91440" tIns="45720" rIns="91440" bIns="45720" numCol="1" spcCol="0" rtlCol="0" fromWordArt="0" anchor="t" anchorCtr="0" forceAA="0" compatLnSpc="1">
+                        <a:prstTxWarp prst="textNoShape">
+                          <a:avLst/>
+                        </a:prstTxWarp>
+                        <a:noAutofit/>
+                      </wps:bodyPr>
+                    </wps:wsp>
+                  </a:graphicData>
+                </a:graphic>
+              </wp:anchor>
+            </w:drawing>
+          </mc:Choice>
+          <mc:Fallback>
+            <w:pict>
+              <v:shape w14:anchorId="402307C1" id="Cuadro de texto 11" o:spid="_x0000_s1027" type="#_x0000_t202" style="position:absolute;margin-left:44.55pt;margin-top:456.85pt;width:354.45pt;height:52.05pt;z-index:251669504;visibility:visible;mso-wrap-style:square;mso-wrap-distance-left:9pt;mso-wrap-distance-top:0;mso-wrap-distance-right:9pt;mso-wrap-distance-bottom:0;mso-position-horizontal:absolute;mso-position-horizontal-relative:text;mso-position-vertical:absolute;mso-position-vertical-relative:text;v-text-anchor:top" o:gfxdata="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" fillcolor="white [3201]" stroked="f" strokeweight=".5pt">
+                <v:textbox>
+                  <w:txbxContent>
+                    <w:p>
+                      <w:r>
+                        <w:t xml:space="preserve">Esta opción su objetivo es como su nombre lo dice buscar turnos utilizando los datos que se te piden </w:t>
+                      </w:r>
+                    </w:p>
+                  </w:txbxContent>
+                </v:textbox>
+              </v:shape>
+            </w:pict>
+          </mc:Fallback>
+        </mc:AlternateContent>
+      </w:r>
+      <w:r>
+        <w:rPr>
+          <w:noProof/>
+          <w:sz w:val="144"/>
+          <w:szCs w:val="144"/>
+          <w:lang w:eastAsia="es-MX"/>
+        </w:rPr>
+        <w:drawing>
+          <wp:anchor distT="0" distB="0" distL="114300" distR="114300" simplePos="0" relativeHeight="251668480" behindDoc="1" locked="0" layoutInCell="1" allowOverlap="1" wp14:anchorId="1DC01404" wp14:editId="7558B81A">
+            <wp:simplePos x="0" y="0"/>
+            <wp:positionH relativeFrom="column">
+              <wp:posOffset>-165882</wp:posOffset>
+            </wp:positionH>
+            <wp:positionV relativeFrom="paragraph">
+              <wp:posOffset>3957907</wp:posOffset>
+            </wp:positionV>
+            <wp:extent cx="5612130" cy="1700530"/>
+            <wp:effectExtent l="0" t="0" r="7620" b="0"/>
+            <wp:wrapTight wrapText="bothSides">
+              <wp:wrapPolygon edited="0">
+                <wp:start x="0" y="0"/>
+                <wp:lineTo x="0" y="21294"/>
+                <wp:lineTo x="21556" y="21294"/>
+                <wp:lineTo x="21556" y="0"/>
+                <wp:lineTo x="0" y="0"/>
+              </wp:wrapPolygon>
+            </wp:wrapTight>
+            <wp:docPr id="9" name="Imagen 9"/>
+            <wp:cNvGraphicFramePr>
+              <a:graphicFrameLocks xmlns:a="http://schemas.openxmlformats.org/drawingml/2006/main" noChangeAspect="1"/>
+            </wp:cNvGraphicFramePr>
+            <a:graphic xmlns:a="http://schemas.openxmlformats.org/drawingml/2006/main">
+              <a:graphicData uri="http://schemas.openxmlformats.org/drawingml/2006/picture">
+                <pic:pic xmlns:pic="http://schemas.openxmlformats.org/drawingml/2006/picture">
+                  <pic:nvPicPr>
+                    <pic:cNvPr id="9" name="Captura de pantalla 2025-12-08 160758.png"/>
+                    <pic:cNvPicPr/>
+                  </pic:nvPicPr>
+                  <pic:blipFill>
+                    <a:blip r:embed="rId16">
+                      <a:extLst>
+                        <a:ext uri="{28A0092B-C50C-407E-A947-70E740481C1C}">
+                          <a14:useLocalDpi xmlns:a14="http://schemas.microsoft.com/office/drawing/2010/main" val="0"/>
+                        </a:ext>
+                      </a:extLst>
+                    </a:blip>
+                    <a:stretch>
+                      <a:fillRect/>
+                    </a:stretch>
+                  </pic:blipFill>
+                  <pic:spPr>
+                    <a:xfrm>
+                      <a:off x="0" y="0"/>
+                      <a:ext cx="5612130" cy="1700530"/>
+                    </a:xfrm>
+                    <a:prstGeom prst="rect">
+                      <a:avLst/>
+                    </a:prstGeom>
+                  </pic:spPr>
+                </pic:pic>
+              </a:graphicData>
+            </a:graphic>
+          </wp:anchor>
+        </w:drawing>
       </w:r>
       <w:r>
         <w:rPr>
@@ -1598,7 +3097,7 @@
                     <pic:cNvPicPr/>
                   </pic:nvPicPr>
                   <pic:blipFill>
-                    <a:blip r:embed="rId14">
+                    <a:blip r:embed="rId17">
                       <a:extLst>
                         <a:ext uri="{28A0092B-C50C-407E-A947-70E740481C1C}">
                           <a14:useLocalDpi xmlns:a14="http://schemas.microsoft.com/office/drawing/2010/main" val="0"/>
@@ -1663,7 +3162,7 @@
                     <pic:cNvPicPr/>
                   </pic:nvPicPr>
                   <pic:blipFill>
-                    <a:blip r:embed="rId15">
+                    <a:blip r:embed="rId18">
                       <a:extLst>
                         <a:ext uri="{28A0092B-C50C-407E-A947-70E740481C1C}">
                           <a14:useLocalDpi xmlns:a14="http://schemas.microsoft.com/office/drawing/2010/main" val="0"/>
@@ -1847,15 +3346,7 @@
                         <w:txbxContent>
                           <w:p>
                             <w:r>
-                              <w:t xml:space="preserve">Aquí se </w:t>
-                            </w:r>
-                            <w:proofErr w:type="spellStart"/>
-                            <w:r>
-                              <w:t>agrga</w:t>
-                            </w:r>
-                            <w:proofErr w:type="spellEnd"/>
-                            <w:r>
-                              <w:t xml:space="preserve"> la hora final </w:t>
+                              <w:t xml:space="preserve">Aquí se agrga la hora final </w:t>
                             </w:r>
                           </w:p>
                         </w:txbxContent>
@@ -1882,15 +3373,7 @@
                   <w:txbxContent>
                     <w:p>
                       <w:r>
-                        <w:t xml:space="preserve">Aquí se </w:t>
-                      </w:r>
-                      <w:proofErr w:type="spellStart"/>
-                      <w:r>
-                        <w:t>agrga</w:t>
-                      </w:r>
-                      <w:proofErr w:type="spellEnd"/>
-                      <w:r>
-                        <w:t xml:space="preserve"> la hora final </w:t>
+                        <w:t xml:space="preserve">Aquí se agrga la hora final </w:t>
                       </w:r>
                     </w:p>
                   </w:txbxContent>
@@ -1939,7 +3422,7 @@
                     <pic:cNvPicPr/>
                   </pic:nvPicPr>
                   <pic:blipFill>
-                    <a:blip r:embed="rId16">
+                    <a:blip r:embed="rId19">
                       <a:extLst>
                         <a:ext uri="{28A0092B-C50C-407E-A947-70E740481C1C}">
                           <a14:useLocalDpi xmlns:a14="http://schemas.microsoft.com/office/drawing/2010/main" val="0"/>
@@ -2024,7 +3507,7 @@
                     <pic:cNvPicPr/>
                   </pic:nvPicPr>
                   <pic:blipFill>
-                    <a:blip r:embed="rId17">
+                    <a:blip r:embed="rId20">
                       <a:extLst>
                         <a:ext uri="{28A0092B-C50C-407E-A947-70E740481C1C}">
                           <a14:useLocalDpi xmlns:a14="http://schemas.microsoft.com/office/drawing/2010/main" val="0"/>
@@ -2112,40 +3595,16 @@
                         <w:txbxContent>
                           <w:p>
                             <w:r>
-                              <w:t xml:space="preserve">El símbolo de lupa significa buscar, en este caso al presionar ese </w:t>
-                            </w:r>
-                            <w:proofErr w:type="spellStart"/>
-                            <w:r>
-                              <w:t>botton</w:t>
-                            </w:r>
-                            <w:proofErr w:type="spellEnd"/>
-                            <w:r>
-                              <w:t xml:space="preserve"> inmediatamente busc</w:t>
+                              <w:t>El símbolo de lupa significa buscar, en este caso al presionar ese botton inmediatamente busc</w:t>
                             </w:r>
                             <w:r>
-                              <w:t xml:space="preserve">ar </w:t>
-                            </w:r>
-                            <w:proofErr w:type="gramStart"/>
-                            <w:r>
-                              <w:t xml:space="preserve">en </w:t>
+                              <w:t xml:space="preserve">ar en </w:t>
                             </w:r>
                             <w:r>
-                              <w:t xml:space="preserve"> la</w:t>
-                            </w:r>
-                            <w:proofErr w:type="gramEnd"/>
-                            <w:r>
-                              <w:t xml:space="preserve"> base de datos </w:t>
+                              <w:t xml:space="preserve"> la base de datos </w:t>
                             </w:r>
                             <w:r>
-                              <w:t xml:space="preserve">las promociones que se ingresaron el </w:t>
-                            </w:r>
-                            <w:proofErr w:type="spellStart"/>
-                            <w:r>
-                              <w:t>dia</w:t>
-                            </w:r>
-                            <w:proofErr w:type="spellEnd"/>
-                            <w:r>
-                              <w:t xml:space="preserve"> y horas que indicaste en los datos anteriores </w:t>
+                              <w:t xml:space="preserve">las promociones que se ingresaron el dia y horas que indicaste en los datos anteriores </w:t>
                             </w:r>
                           </w:p>
                         </w:txbxContent>
@@ -2172,40 +3631,16 @@
                   <w:txbxContent>
                     <w:p>
                       <w:r>
-                        <w:t xml:space="preserve">El símbolo de lupa significa buscar, en este caso al presionar ese </w:t>
-                      </w:r>
-                      <w:proofErr w:type="spellStart"/>
-                      <w:r>
-                        <w:t>botton</w:t>
-                      </w:r>
-                      <w:proofErr w:type="spellEnd"/>
-                      <w:r>
-                        <w:t xml:space="preserve"> inmediatamente busc</w:t>
+                        <w:t>El símbolo de lupa significa buscar, en este caso al presionar ese botton inmediatamente busc</w:t>
                       </w:r>
                       <w:r>
-                        <w:t xml:space="preserve">ar </w:t>
-                      </w:r>
-                      <w:proofErr w:type="gramStart"/>
-                      <w:r>
-                        <w:t xml:space="preserve">en </w:t>
+                        <w:t xml:space="preserve">ar en </w:t>
                       </w:r>
                       <w:r>
-                        <w:t xml:space="preserve"> la</w:t>
-                      </w:r>
-                      <w:proofErr w:type="gramEnd"/>
-                      <w:r>
-                        <w:t xml:space="preserve"> base de datos </w:t>
+                        <w:t xml:space="preserve"> la base de datos </w:t>
                       </w:r>
                       <w:r>
-                        <w:t xml:space="preserve">las promociones que se ingresaron el </w:t>
-                      </w:r>
-                      <w:proofErr w:type="spellStart"/>
-                      <w:r>
-                        <w:t>dia</w:t>
-                      </w:r>
-                      <w:proofErr w:type="spellEnd"/>
-                      <w:r>
-                        <w:t xml:space="preserve"> y horas que indicaste en los datos anteriores </w:t>
+                        <w:t xml:space="preserve">las promociones que se ingresaron el dia y horas que indicaste en los datos anteriores </w:t>
                       </w:r>
                     </w:p>
                   </w:txbxContent>
@@ -2217,8 +3652,10 @@
       </w:r>
       <w:r>
         <w:rPr>
+          <w:noProof/>
           <w:sz w:val="144"/>
           <w:szCs w:val="144"/>
+          <w:lang w:eastAsia="es-MX"/>
         </w:rPr>
         <w:drawing>
           <wp:anchor distT="0" distB="0" distL="114300" distR="114300" simplePos="0" relativeHeight="251679744" behindDoc="0" locked="0" layoutInCell="1" allowOverlap="1" wp14:anchorId="25468D4F" wp14:editId="21C2EB36">
@@ -2244,7 +3681,7 @@
                     <pic:cNvPicPr/>
                   </pic:nvPicPr>
                   <pic:blipFill>
-                    <a:blip r:embed="rId18">
+                    <a:blip r:embed="rId21">
                       <a:extLst>
                         <a:ext uri="{28A0092B-C50C-407E-A947-70E740481C1C}">
                           <a14:useLocalDpi xmlns:a14="http://schemas.microsoft.com/office/drawing/2010/main" val="0"/>
@@ -2315,7 +3752,7 @@
                     <pic:cNvPicPr/>
                   </pic:nvPicPr>
                   <pic:blipFill rotWithShape="1">
-                    <a:blip r:embed="rId19">
+                    <a:blip r:embed="rId22">
                       <a:extLst>
                         <a:ext uri="{28A0092B-C50C-407E-A947-70E740481C1C}">
                           <a14:useLocalDpi xmlns:a14="http://schemas.microsoft.com/office/drawing/2010/main" val="0"/>
@@ -2400,15 +3837,7 @@
                         <w:txbxContent>
                           <w:p>
                             <w:r>
-                              <w:t xml:space="preserve">en esta parte se pone de que hora a </w:t>
-                            </w:r>
-                            <w:proofErr w:type="spellStart"/>
-                            <w:r>
-                              <w:t>que</w:t>
-                            </w:r>
-                            <w:proofErr w:type="spellEnd"/>
-                            <w:r>
-                              <w:t xml:space="preserve"> hora quieres checar las promociones que se ingresaron </w:t>
+                              <w:t xml:space="preserve">en esta parte se pone de que hora a que hora quieres checar las promociones que se ingresaron </w:t>
                             </w:r>
                           </w:p>
                         </w:txbxContent>
@@ -2435,15 +3864,7 @@
                   <w:txbxContent>
                     <w:p>
                       <w:r>
-                        <w:t xml:space="preserve">en esta parte se pone de que hora a </w:t>
-                      </w:r>
-                      <w:proofErr w:type="spellStart"/>
-                      <w:r>
-                        <w:t>que</w:t>
-                      </w:r>
-                      <w:proofErr w:type="spellEnd"/>
-                      <w:r>
-                        <w:t xml:space="preserve"> hora quieres checar las promociones que se ingresaron </w:t>
+                        <w:t xml:space="preserve">en esta parte se pone de que hora a que hora quieres checar las promociones que se ingresaron </w:t>
                       </w:r>
                     </w:p>
                   </w:txbxContent>
@@ -2518,23 +3939,7 @@
                         <w:txbxContent>
                           <w:p>
                             <w:r>
-                              <w:t xml:space="preserve">Si todo se </w:t>
-                            </w:r>
-                            <w:proofErr w:type="spellStart"/>
-                            <w:r>
-                              <w:t>incresa</w:t>
-                            </w:r>
-                            <w:proofErr w:type="spellEnd"/>
-                            <w:r>
-                              <w:t xml:space="preserve"> </w:t>
-                            </w:r>
-                            <w:proofErr w:type="spellStart"/>
-                            <w:r>
-                              <w:t>correstamente</w:t>
-                            </w:r>
-                            <w:proofErr w:type="spellEnd"/>
-                            <w:r>
-                              <w:t xml:space="preserve"> debería de aparecer como en la siguiente imagen las promociones encontradas </w:t>
+                              <w:t xml:space="preserve">Si todo se incresa correstamente debería de aparecer como en la siguiente imagen las promociones encontradas </w:t>
                             </w:r>
                           </w:p>
                         </w:txbxContent>
@@ -2561,23 +3966,7 @@
                   <w:txbxContent>
                     <w:p>
                       <w:r>
-                        <w:t xml:space="preserve">Si todo se </w:t>
-                      </w:r>
-                      <w:proofErr w:type="spellStart"/>
-                      <w:r>
-                        <w:t>incresa</w:t>
-                      </w:r>
-                      <w:proofErr w:type="spellEnd"/>
-                      <w:r>
-                        <w:t xml:space="preserve"> </w:t>
-                      </w:r>
-                      <w:proofErr w:type="spellStart"/>
-                      <w:r>
-                        <w:t>correstamente</w:t>
-                      </w:r>
-                      <w:proofErr w:type="spellEnd"/>
-                      <w:r>
-                        <w:t xml:space="preserve"> debería de aparecer como en la siguiente imagen las promociones encontradas </w:t>
+                        <w:t xml:space="preserve">Si todo se incresa correstamente debería de aparecer como en la siguiente imagen las promociones encontradas </w:t>
                       </w:r>
                     </w:p>
                   </w:txbxContent>
@@ -2626,7 +4015,7 @@
                     <pic:cNvPicPr/>
                   </pic:nvPicPr>
                   <pic:blipFill>
-                    <a:blip r:embed="rId20">
+                    <a:blip r:embed="rId23">
                       <a:extLst>
                         <a:ext uri="{28A0092B-C50C-407E-A947-70E740481C1C}">
                           <a14:useLocalDpi xmlns:a14="http://schemas.microsoft.com/office/drawing/2010/main" val="0"/>
@@ -2679,6 +4068,8 @@
           <w:color w:val="212529"/>
         </w:rPr>
       </w:pPr>
+      <w:bookmarkStart w:id="5" w:name="_Certificación_de_Expedientes"/>
+      <w:bookmarkEnd w:id="5"/>
       <w:r>
         <w:rPr>
           <w:rFonts w:ascii="Segoe UI" w:hAnsi="Segoe UI" w:cs="Segoe UI"/>
@@ -2689,8 +4080,6 @@
         <w:lastRenderedPageBreak/>
         <w:t>Certificación de Expedientes o Registro Sindical</w:t>
       </w:r>
-      <w:bookmarkStart w:id="3" w:name="_GoBack"/>
-      <w:bookmarkEnd w:id="3"/>
     </w:p>
     <w:p>
       <w:pPr>
@@ -2766,6 +4155,56 @@
 </w:document>
 </file>
 
+<file path=word/endnotes.xml><?xml version="1.0" encoding="utf-8"?>
+<w:endnotes xmlns:wpc="http://schemas.microsoft.com/office/word/2010/wordprocessingCanvas" xmlns:cx="http://schemas.microsoft.com/office/drawing/2014/chartex" xmlns:mc="http://schemas.openxmlformats.org/markup-compatibility/2006" xmlns:o="urn:schemas-microsoft-com:office:office" xmlns:r="http://schemas.openxmlformats.org/officeDocument/2006/relationships" xmlns:m="http://schemas.openxmlformats.org/officeDocument/2006/math" xmlns:v="urn:schemas-microsoft-com:vml" xmlns:wp14="http://schemas.microsoft.com/office/word/2010/wordprocessingDrawing" xmlns:wp="http://schemas.openxmlformats.org/drawingml/2006/wordprocessingDrawing" xmlns:w10="urn:schemas-microsoft-com:office:word" xmlns:w="http://schemas.openxmlformats.org/wordprocessingml/2006/main" xmlns:w14="http://schemas.microsoft.com/office/word/2010/wordml" xmlns:w15="http://schemas.microsoft.com/office/word/2012/wordml" xmlns:w16se="http://schemas.microsoft.com/office/word/2015/wordml/symex" xmlns:wpg="http://schemas.microsoft.com/office/word/2010/wordprocessingGroup" xmlns:wpi="http://schemas.microsoft.com/office/word/2010/wordprocessingInk" xmlns:wne="http://schemas.microsoft.com/office/word/2006/wordml" xmlns:wps="http://schemas.microsoft.com/office/word/2010/wordprocessingShape" mc:Ignorable="w14 w15 w16se wp14">
+  <w:endnote w:type="separator" w:id="-1">
+    <w:p>
+      <w:pPr>
+        <w:spacing w:after="0" w:line="240" w:lineRule="auto"/>
+      </w:pPr>
+      <w:r>
+        <w:separator/>
+      </w:r>
+    </w:p>
+  </w:endnote>
+  <w:endnote w:type="continuationSeparator" w:id="0">
+    <w:p>
+      <w:pPr>
+        <w:spacing w:after="0" w:line="240" w:lineRule="auto"/>
+      </w:pPr>
+      <w:r>
+        <w:continuationSeparator/>
+      </w:r>
+    </w:p>
+  </w:endnote>
+</w:endnotes>
+</file>
+
+<file path=word/footnotes.xml><?xml version="1.0" encoding="utf-8"?>
+<w:footnotes xmlns:wpc="http://schemas.microsoft.com/office/word/2010/wordprocessingCanvas" xmlns:cx="http://schemas.microsoft.com/office/drawing/2014/chartex" xmlns:mc="http://schemas.openxmlformats.org/markup-compatibility/2006" xmlns:o="urn:schemas-microsoft-com:office:office" xmlns:r="http://schemas.openxmlformats.org/officeDocument/2006/relationships" xmlns:m="http://schemas.openxmlformats.org/officeDocument/2006/math" xmlns:v="urn:schemas-microsoft-com:vml" xmlns:wp14="http://schemas.microsoft.com/office/word/2010/wordprocessingDrawing" xmlns:wp="http://schemas.openxmlformats.org/drawingml/2006/wordprocessingDrawing" xmlns:w10="urn:schemas-microsoft-com:office:word" xmlns:w="http://schemas.openxmlformats.org/wordprocessingml/2006/main" xmlns:w14="http://schemas.microsoft.com/office/word/2010/wordml" xmlns:w15="http://schemas.microsoft.com/office/word/2012/wordml" xmlns:w16se="http://schemas.microsoft.com/office/word/2015/wordml/symex" xmlns:wpg="http://schemas.microsoft.com/office/word/2010/wordprocessingGroup" xmlns:wpi="http://schemas.microsoft.com/office/word/2010/wordprocessingInk" xmlns:wne="http://schemas.microsoft.com/office/word/2006/wordml" xmlns:wps="http://schemas.microsoft.com/office/word/2010/wordprocessingShape" mc:Ignorable="w14 w15 w16se wp14">
+  <w:footnote w:type="separator" w:id="-1">
+    <w:p>
+      <w:pPr>
+        <w:spacing w:after="0" w:line="240" w:lineRule="auto"/>
+      </w:pPr>
+      <w:r>
+        <w:separator/>
+      </w:r>
+    </w:p>
+  </w:footnote>
+  <w:footnote w:type="continuationSeparator" w:id="0">
+    <w:p>
+      <w:pPr>
+        <w:spacing w:after="0" w:line="240" w:lineRule="auto"/>
+      </w:pPr>
+      <w:r>
+        <w:continuationSeparator/>
+      </w:r>
+    </w:p>
+  </w:footnote>
+</w:footnotes>
+</file>
+
 <file path=word/numbering.xml><?xml version="1.0" encoding="utf-8"?>
 <w:numbering xmlns:wpc="http://schemas.microsoft.com/office/word/2010/wordprocessingCanvas" xmlns:cx="http://schemas.microsoft.com/office/drawing/2014/chartex" xmlns:mc="http://schemas.openxmlformats.org/markup-compatibility/2006" xmlns:o="urn:schemas-microsoft-com:office:office" xmlns:r="http://schemas.openxmlformats.org/officeDocument/2006/relationships" xmlns:m="http://schemas.openxmlformats.org/officeDocument/2006/math" xmlns:v="urn:schemas-microsoft-com:vml" xmlns:wp14="http://schemas.microsoft.com/office/word/2010/wordprocessingDrawing" xmlns:wp="http://schemas.openxmlformats.org/drawingml/2006/wordprocessingDrawing" xmlns:w10="urn:schemas-microsoft-com:office:word" xmlns:w="http://schemas.openxmlformats.org/wordprocessingml/2006/main" xmlns:w14="http://schemas.microsoft.com/office/word/2010/wordml" xmlns:w15="http://schemas.microsoft.com/office/word/2012/wordml" xmlns:w16se="http://schemas.microsoft.com/office/word/2015/wordml/symex" xmlns:wpg="http://schemas.microsoft.com/office/word/2010/wordprocessingGroup" xmlns:wpi="http://schemas.microsoft.com/office/word/2010/wordprocessingInk" xmlns:wne="http://schemas.microsoft.com/office/word/2006/wordml" xmlns:wps="http://schemas.microsoft.com/office/word/2010/wordprocessingShape" mc:Ignorable="w14 w15 w16se wp14">
   <w:abstractNum w:abstractNumId="0" w15:restartNumberingAfterBreak="0">
@@ -3081,9 +4520,130 @@
     </w:lvl>
   </w:abstractNum>
   <w:abstractNum w:abstractNumId="3" w15:restartNumberingAfterBreak="0">
-    <w:nsid w:val="55405007"/>
+    <w:nsid w:val="20CB32E4"/>
+    <w:multiLevelType w:val="multilevel"/>
+    <w:tmpl w:val="22D0E31A"/>
+    <w:lvl w:ilvl="0">
+      <w:start w:val="1"/>
+      <w:numFmt w:val="decimal"/>
+      <w:lvlText w:val="%1."/>
+      <w:lvlJc w:val="left"/>
+      <w:pPr>
+        <w:ind w:left="1080" w:hanging="360"/>
+      </w:pPr>
+      <w:rPr>
+        <w:rFonts w:hint="default"/>
+      </w:rPr>
+    </w:lvl>
+    <w:lvl w:ilvl="1">
+      <w:start w:val="1"/>
+      <w:numFmt w:val="decimal"/>
+      <w:isLgl/>
+      <w:lvlText w:val="%1.%2"/>
+      <w:lvlJc w:val="left"/>
+      <w:pPr>
+        <w:ind w:left="1125" w:hanging="405"/>
+      </w:pPr>
+      <w:rPr>
+        <w:rFonts w:hint="default"/>
+      </w:rPr>
+    </w:lvl>
+    <w:lvl w:ilvl="2">
+      <w:start w:val="1"/>
+      <w:numFmt w:val="decimal"/>
+      <w:isLgl/>
+      <w:lvlText w:val="%1.%2.%3"/>
+      <w:lvlJc w:val="left"/>
+      <w:pPr>
+        <w:ind w:left="1440" w:hanging="720"/>
+      </w:pPr>
+      <w:rPr>
+        <w:rFonts w:hint="default"/>
+      </w:rPr>
+    </w:lvl>
+    <w:lvl w:ilvl="3">
+      <w:start w:val="1"/>
+      <w:numFmt w:val="decimal"/>
+      <w:isLgl/>
+      <w:lvlText w:val="%1.%2.%3.%4"/>
+      <w:lvlJc w:val="left"/>
+      <w:pPr>
+        <w:ind w:left="1800" w:hanging="1080"/>
+      </w:pPr>
+      <w:rPr>
+        <w:rFonts w:hint="default"/>
+      </w:rPr>
+    </w:lvl>
+    <w:lvl w:ilvl="4">
+      <w:start w:val="1"/>
+      <w:numFmt w:val="decimal"/>
+      <w:isLgl/>
+      <w:lvlText w:val="%1.%2.%3.%4.%5"/>
+      <w:lvlJc w:val="left"/>
+      <w:pPr>
+        <w:ind w:left="1800" w:hanging="1080"/>
+      </w:pPr>
+      <w:rPr>
+        <w:rFonts w:hint="default"/>
+      </w:rPr>
+    </w:lvl>
+    <w:lvl w:ilvl="5">
+      <w:start w:val="1"/>
+      <w:numFmt w:val="decimal"/>
+      <w:isLgl/>
+      <w:lvlText w:val="%1.%2.%3.%4.%5.%6"/>
+      <w:lvlJc w:val="left"/>
+      <w:pPr>
+        <w:ind w:left="2160" w:hanging="1440"/>
+      </w:pPr>
+      <w:rPr>
+        <w:rFonts w:hint="default"/>
+      </w:rPr>
+    </w:lvl>
+    <w:lvl w:ilvl="6">
+      <w:start w:val="1"/>
+      <w:numFmt w:val="decimal"/>
+      <w:isLgl/>
+      <w:lvlText w:val="%1.%2.%3.%4.%5.%6.%7"/>
+      <w:lvlJc w:val="left"/>
+      <w:pPr>
+        <w:ind w:left="2160" w:hanging="1440"/>
+      </w:pPr>
+      <w:rPr>
+        <w:rFonts w:hint="default"/>
+      </w:rPr>
+    </w:lvl>
+    <w:lvl w:ilvl="7">
+      <w:start w:val="1"/>
+      <w:numFmt w:val="decimal"/>
+      <w:isLgl/>
+      <w:lvlText w:val="%1.%2.%3.%4.%5.%6.%7.%8"/>
+      <w:lvlJc w:val="left"/>
+      <w:pPr>
+        <w:ind w:left="2520" w:hanging="1800"/>
+      </w:pPr>
+      <w:rPr>
+        <w:rFonts w:hint="default"/>
+      </w:rPr>
+    </w:lvl>
+    <w:lvl w:ilvl="8">
+      <w:start w:val="1"/>
+      <w:numFmt w:val="decimal"/>
+      <w:isLgl/>
+      <w:lvlText w:val="%1.%2.%3.%4.%5.%6.%7.%8.%9"/>
+      <w:lvlJc w:val="left"/>
+      <w:pPr>
+        <w:ind w:left="2520" w:hanging="1800"/>
+      </w:pPr>
+      <w:rPr>
+        <w:rFonts w:hint="default"/>
+      </w:rPr>
+    </w:lvl>
+  </w:abstractNum>
+  <w:abstractNum w:abstractNumId="4" w15:restartNumberingAfterBreak="0">
+    <w:nsid w:val="2B145F1C"/>
     <w:multiLevelType w:val="hybridMultilevel"/>
-    <w:tmpl w:val="8E3AC3BE"/>
+    <w:tmpl w:val="0120898E"/>
     <w:lvl w:ilvl="0" w:tplc="080A0001">
       <w:start w:val="1"/>
       <w:numFmt w:val="bullet"/>
@@ -3193,7 +4753,616 @@
       </w:rPr>
     </w:lvl>
   </w:abstractNum>
-  <w:abstractNum w:abstractNumId="4" w15:restartNumberingAfterBreak="0">
+  <w:abstractNum w:abstractNumId="5" w15:restartNumberingAfterBreak="0">
+    <w:nsid w:val="2E245E12"/>
+    <w:multiLevelType w:val="hybridMultilevel"/>
+    <w:tmpl w:val="194E42AC"/>
+    <w:lvl w:ilvl="0" w:tplc="080A0001">
+      <w:start w:val="1"/>
+      <w:numFmt w:val="bullet"/>
+      <w:lvlText w:val=""/>
+      <w:lvlJc w:val="left"/>
+      <w:pPr>
+        <w:ind w:left="720" w:hanging="360"/>
+      </w:pPr>
+      <w:rPr>
+        <w:rFonts w:ascii="Symbol" w:hAnsi="Symbol" w:hint="default"/>
+      </w:rPr>
+    </w:lvl>
+    <w:lvl w:ilvl="1" w:tplc="080A0003" w:tentative="1">
+      <w:start w:val="1"/>
+      <w:numFmt w:val="bullet"/>
+      <w:lvlText w:val="o"/>
+      <w:lvlJc w:val="left"/>
+      <w:pPr>
+        <w:ind w:left="1440" w:hanging="360"/>
+      </w:pPr>
+      <w:rPr>
+        <w:rFonts w:ascii="Courier New" w:hAnsi="Courier New" w:cs="Courier New" w:hint="default"/>
+      </w:rPr>
+    </w:lvl>
+    <w:lvl w:ilvl="2" w:tplc="080A0005" w:tentative="1">
+      <w:start w:val="1"/>
+      <w:numFmt w:val="bullet"/>
+      <w:lvlText w:val=""/>
+      <w:lvlJc w:val="left"/>
+      <w:pPr>
+        <w:ind w:left="2160" w:hanging="360"/>
+      </w:pPr>
+      <w:rPr>
+        <w:rFonts w:ascii="Wingdings" w:hAnsi="Wingdings" w:hint="default"/>
+      </w:rPr>
+    </w:lvl>
+    <w:lvl w:ilvl="3" w:tplc="080A0001" w:tentative="1">
+      <w:start w:val="1"/>
+      <w:numFmt w:val="bullet"/>
+      <w:lvlText w:val=""/>
+      <w:lvlJc w:val="left"/>
+      <w:pPr>
+        <w:ind w:left="2880" w:hanging="360"/>
+      </w:pPr>
+      <w:rPr>
+        <w:rFonts w:ascii="Symbol" w:hAnsi="Symbol" w:hint="default"/>
+      </w:rPr>
+    </w:lvl>
+    <w:lvl w:ilvl="4" w:tplc="080A0003" w:tentative="1">
+      <w:start w:val="1"/>
+      <w:numFmt w:val="bullet"/>
+      <w:lvlText w:val="o"/>
+      <w:lvlJc w:val="left"/>
+      <w:pPr>
+        <w:ind w:left="3600" w:hanging="360"/>
+      </w:pPr>
+      <w:rPr>
+        <w:rFonts w:ascii="Courier New" w:hAnsi="Courier New" w:cs="Courier New" w:hint="default"/>
+      </w:rPr>
+    </w:lvl>
+    <w:lvl w:ilvl="5" w:tplc="080A0005" w:tentative="1">
+      <w:start w:val="1"/>
+      <w:numFmt w:val="bullet"/>
+      <w:lvlText w:val=""/>
+      <w:lvlJc w:val="left"/>
+      <w:pPr>
+        <w:ind w:left="4320" w:hanging="360"/>
+      </w:pPr>
+      <w:rPr>
+        <w:rFonts w:ascii="Wingdings" w:hAnsi="Wingdings" w:hint="default"/>
+      </w:rPr>
+    </w:lvl>
+    <w:lvl w:ilvl="6" w:tplc="080A0001" w:tentative="1">
+      <w:start w:val="1"/>
+      <w:numFmt w:val="bullet"/>
+      <w:lvlText w:val=""/>
+      <w:lvlJc w:val="left"/>
+      <w:pPr>
+        <w:ind w:left="5040" w:hanging="360"/>
+      </w:pPr>
+      <w:rPr>
+        <w:rFonts w:ascii="Symbol" w:hAnsi="Symbol" w:hint="default"/>
+      </w:rPr>
+    </w:lvl>
+    <w:lvl w:ilvl="7" w:tplc="080A0003" w:tentative="1">
+      <w:start w:val="1"/>
+      <w:numFmt w:val="bullet"/>
+      <w:lvlText w:val="o"/>
+      <w:lvlJc w:val="left"/>
+      <w:pPr>
+        <w:ind w:left="5760" w:hanging="360"/>
+      </w:pPr>
+      <w:rPr>
+        <w:rFonts w:ascii="Courier New" w:hAnsi="Courier New" w:cs="Courier New" w:hint="default"/>
+      </w:rPr>
+    </w:lvl>
+    <w:lvl w:ilvl="8" w:tplc="080A0005" w:tentative="1">
+      <w:start w:val="1"/>
+      <w:numFmt w:val="bullet"/>
+      <w:lvlText w:val=""/>
+      <w:lvlJc w:val="left"/>
+      <w:pPr>
+        <w:ind w:left="6480" w:hanging="360"/>
+      </w:pPr>
+      <w:rPr>
+        <w:rFonts w:ascii="Wingdings" w:hAnsi="Wingdings" w:hint="default"/>
+      </w:rPr>
+    </w:lvl>
+  </w:abstractNum>
+  <w:abstractNum w:abstractNumId="6" w15:restartNumberingAfterBreak="0">
+    <w:nsid w:val="42AB63D8"/>
+    <w:multiLevelType w:val="hybridMultilevel"/>
+    <w:tmpl w:val="9EA0F49E"/>
+    <w:lvl w:ilvl="0" w:tplc="268050A8">
+      <w:start w:val="4"/>
+      <w:numFmt w:val="decimal"/>
+      <w:lvlText w:val="%1"/>
+      <w:lvlJc w:val="left"/>
+      <w:pPr>
+        <w:ind w:left="405" w:hanging="360"/>
+      </w:pPr>
+      <w:rPr>
+        <w:rFonts w:hint="default"/>
+        <w:sz w:val="18"/>
+      </w:rPr>
+    </w:lvl>
+    <w:lvl w:ilvl="1" w:tplc="080A0019" w:tentative="1">
+      <w:start w:val="1"/>
+      <w:numFmt w:val="lowerLetter"/>
+      <w:lvlText w:val="%2."/>
+      <w:lvlJc w:val="left"/>
+      <w:pPr>
+        <w:ind w:left="1125" w:hanging="360"/>
+      </w:pPr>
+    </w:lvl>
+    <w:lvl w:ilvl="2" w:tplc="080A001B" w:tentative="1">
+      <w:start w:val="1"/>
+      <w:numFmt w:val="lowerRoman"/>
+      <w:lvlText w:val="%3."/>
+      <w:lvlJc w:val="right"/>
+      <w:pPr>
+        <w:ind w:left="1845" w:hanging="180"/>
+      </w:pPr>
+    </w:lvl>
+    <w:lvl w:ilvl="3" w:tplc="080A000F" w:tentative="1">
+      <w:start w:val="1"/>
+      <w:numFmt w:val="decimal"/>
+      <w:lvlText w:val="%4."/>
+      <w:lvlJc w:val="left"/>
+      <w:pPr>
+        <w:ind w:left="2565" w:hanging="360"/>
+      </w:pPr>
+    </w:lvl>
+    <w:lvl w:ilvl="4" w:tplc="080A0019" w:tentative="1">
+      <w:start w:val="1"/>
+      <w:numFmt w:val="lowerLetter"/>
+      <w:lvlText w:val="%5."/>
+      <w:lvlJc w:val="left"/>
+      <w:pPr>
+        <w:ind w:left="3285" w:hanging="360"/>
+      </w:pPr>
+    </w:lvl>
+    <w:lvl w:ilvl="5" w:tplc="080A001B" w:tentative="1">
+      <w:start w:val="1"/>
+      <w:numFmt w:val="lowerRoman"/>
+      <w:lvlText w:val="%6."/>
+      <w:lvlJc w:val="right"/>
+      <w:pPr>
+        <w:ind w:left="4005" w:hanging="180"/>
+      </w:pPr>
+    </w:lvl>
+    <w:lvl w:ilvl="6" w:tplc="080A000F" w:tentative="1">
+      <w:start w:val="1"/>
+      <w:numFmt w:val="decimal"/>
+      <w:lvlText w:val="%7."/>
+      <w:lvlJc w:val="left"/>
+      <w:pPr>
+        <w:ind w:left="4725" w:hanging="360"/>
+      </w:pPr>
+    </w:lvl>
+    <w:lvl w:ilvl="7" w:tplc="080A0019" w:tentative="1">
+      <w:start w:val="1"/>
+      <w:numFmt w:val="lowerLetter"/>
+      <w:lvlText w:val="%8."/>
+      <w:lvlJc w:val="left"/>
+      <w:pPr>
+        <w:ind w:left="5445" w:hanging="360"/>
+      </w:pPr>
+    </w:lvl>
+    <w:lvl w:ilvl="8" w:tplc="080A001B" w:tentative="1">
+      <w:start w:val="1"/>
+      <w:numFmt w:val="lowerRoman"/>
+      <w:lvlText w:val="%9."/>
+      <w:lvlJc w:val="right"/>
+      <w:pPr>
+        <w:ind w:left="6165" w:hanging="180"/>
+      </w:pPr>
+    </w:lvl>
+  </w:abstractNum>
+  <w:abstractNum w:abstractNumId="7" w15:restartNumberingAfterBreak="0">
+    <w:nsid w:val="464E55DA"/>
+    <w:multiLevelType w:val="hybridMultilevel"/>
+    <w:tmpl w:val="AB927C9A"/>
+    <w:lvl w:ilvl="0" w:tplc="9FD4F012">
+      <w:start w:val="4"/>
+      <w:numFmt w:val="decimal"/>
+      <w:lvlText w:val="%1"/>
+      <w:lvlJc w:val="left"/>
+      <w:pPr>
+        <w:ind w:left="720" w:hanging="360"/>
+      </w:pPr>
+      <w:rPr>
+        <w:rFonts w:hint="default"/>
+        <w:sz w:val="18"/>
+      </w:rPr>
+    </w:lvl>
+    <w:lvl w:ilvl="1" w:tplc="080A0019" w:tentative="1">
+      <w:start w:val="1"/>
+      <w:numFmt w:val="lowerLetter"/>
+      <w:lvlText w:val="%2."/>
+      <w:lvlJc w:val="left"/>
+      <w:pPr>
+        <w:ind w:left="1440" w:hanging="360"/>
+      </w:pPr>
+    </w:lvl>
+    <w:lvl w:ilvl="2" w:tplc="080A001B" w:tentative="1">
+      <w:start w:val="1"/>
+      <w:numFmt w:val="lowerRoman"/>
+      <w:lvlText w:val="%3."/>
+      <w:lvlJc w:val="right"/>
+      <w:pPr>
+        <w:ind w:left="2160" w:hanging="180"/>
+      </w:pPr>
+    </w:lvl>
+    <w:lvl w:ilvl="3" w:tplc="080A000F" w:tentative="1">
+      <w:start w:val="1"/>
+      <w:numFmt w:val="decimal"/>
+      <w:lvlText w:val="%4."/>
+      <w:lvlJc w:val="left"/>
+      <w:pPr>
+        <w:ind w:left="2880" w:hanging="360"/>
+      </w:pPr>
+    </w:lvl>
+    <w:lvl w:ilvl="4" w:tplc="080A0019" w:tentative="1">
+      <w:start w:val="1"/>
+      <w:numFmt w:val="lowerLetter"/>
+      <w:lvlText w:val="%5."/>
+      <w:lvlJc w:val="left"/>
+      <w:pPr>
+        <w:ind w:left="3600" w:hanging="360"/>
+      </w:pPr>
+    </w:lvl>
+    <w:lvl w:ilvl="5" w:tplc="080A001B" w:tentative="1">
+      <w:start w:val="1"/>
+      <w:numFmt w:val="lowerRoman"/>
+      <w:lvlText w:val="%6."/>
+      <w:lvlJc w:val="right"/>
+      <w:pPr>
+        <w:ind w:left="4320" w:hanging="180"/>
+      </w:pPr>
+    </w:lvl>
+    <w:lvl w:ilvl="6" w:tplc="080A000F" w:tentative="1">
+      <w:start w:val="1"/>
+      <w:numFmt w:val="decimal"/>
+      <w:lvlText w:val="%7."/>
+      <w:lvlJc w:val="left"/>
+      <w:pPr>
+        <w:ind w:left="5040" w:hanging="360"/>
+      </w:pPr>
+    </w:lvl>
+    <w:lvl w:ilvl="7" w:tplc="080A0019" w:tentative="1">
+      <w:start w:val="1"/>
+      <w:numFmt w:val="lowerLetter"/>
+      <w:lvlText w:val="%8."/>
+      <w:lvlJc w:val="left"/>
+      <w:pPr>
+        <w:ind w:left="5760" w:hanging="360"/>
+      </w:pPr>
+    </w:lvl>
+    <w:lvl w:ilvl="8" w:tplc="080A001B" w:tentative="1">
+      <w:start w:val="1"/>
+      <w:numFmt w:val="lowerRoman"/>
+      <w:lvlText w:val="%9."/>
+      <w:lvlJc w:val="right"/>
+      <w:pPr>
+        <w:ind w:left="6480" w:hanging="180"/>
+      </w:pPr>
+    </w:lvl>
+  </w:abstractNum>
+  <w:abstractNum w:abstractNumId="8" w15:restartNumberingAfterBreak="0">
+    <w:nsid w:val="47C17360"/>
+    <w:multiLevelType w:val="hybridMultilevel"/>
+    <w:tmpl w:val="F39662D8"/>
+    <w:lvl w:ilvl="0" w:tplc="7A7A0DE8">
+      <w:start w:val="4"/>
+      <w:numFmt w:val="decimal"/>
+      <w:lvlText w:val="%1"/>
+      <w:lvlJc w:val="left"/>
+      <w:pPr>
+        <w:ind w:left="405" w:hanging="360"/>
+      </w:pPr>
+      <w:rPr>
+        <w:rFonts w:hint="default"/>
+        <w:sz w:val="18"/>
+      </w:rPr>
+    </w:lvl>
+    <w:lvl w:ilvl="1" w:tplc="080A0019" w:tentative="1">
+      <w:start w:val="1"/>
+      <w:numFmt w:val="lowerLetter"/>
+      <w:lvlText w:val="%2."/>
+      <w:lvlJc w:val="left"/>
+      <w:pPr>
+        <w:ind w:left="1125" w:hanging="360"/>
+      </w:pPr>
+    </w:lvl>
+    <w:lvl w:ilvl="2" w:tplc="080A001B" w:tentative="1">
+      <w:start w:val="1"/>
+      <w:numFmt w:val="lowerRoman"/>
+      <w:lvlText w:val="%3."/>
+      <w:lvlJc w:val="right"/>
+      <w:pPr>
+        <w:ind w:left="1845" w:hanging="180"/>
+      </w:pPr>
+    </w:lvl>
+    <w:lvl w:ilvl="3" w:tplc="080A000F" w:tentative="1">
+      <w:start w:val="1"/>
+      <w:numFmt w:val="decimal"/>
+      <w:lvlText w:val="%4."/>
+      <w:lvlJc w:val="left"/>
+      <w:pPr>
+        <w:ind w:left="2565" w:hanging="360"/>
+      </w:pPr>
+    </w:lvl>
+    <w:lvl w:ilvl="4" w:tplc="080A0019" w:tentative="1">
+      <w:start w:val="1"/>
+      <w:numFmt w:val="lowerLetter"/>
+      <w:lvlText w:val="%5."/>
+      <w:lvlJc w:val="left"/>
+      <w:pPr>
+        <w:ind w:left="3285" w:hanging="360"/>
+      </w:pPr>
+    </w:lvl>
+    <w:lvl w:ilvl="5" w:tplc="080A001B" w:tentative="1">
+      <w:start w:val="1"/>
+      <w:numFmt w:val="lowerRoman"/>
+      <w:lvlText w:val="%6."/>
+      <w:lvlJc w:val="right"/>
+      <w:pPr>
+        <w:ind w:left="4005" w:hanging="180"/>
+      </w:pPr>
+    </w:lvl>
+    <w:lvl w:ilvl="6" w:tplc="080A000F" w:tentative="1">
+      <w:start w:val="1"/>
+      <w:numFmt w:val="decimal"/>
+      <w:lvlText w:val="%7."/>
+      <w:lvlJc w:val="left"/>
+      <w:pPr>
+        <w:ind w:left="4725" w:hanging="360"/>
+      </w:pPr>
+    </w:lvl>
+    <w:lvl w:ilvl="7" w:tplc="080A0019" w:tentative="1">
+      <w:start w:val="1"/>
+      <w:numFmt w:val="lowerLetter"/>
+      <w:lvlText w:val="%8."/>
+      <w:lvlJc w:val="left"/>
+      <w:pPr>
+        <w:ind w:left="5445" w:hanging="360"/>
+      </w:pPr>
+    </w:lvl>
+    <w:lvl w:ilvl="8" w:tplc="080A001B" w:tentative="1">
+      <w:start w:val="1"/>
+      <w:numFmt w:val="lowerRoman"/>
+      <w:lvlText w:val="%9."/>
+      <w:lvlJc w:val="right"/>
+      <w:pPr>
+        <w:ind w:left="6165" w:hanging="180"/>
+      </w:pPr>
+    </w:lvl>
+  </w:abstractNum>
+  <w:abstractNum w:abstractNumId="9" w15:restartNumberingAfterBreak="0">
+    <w:nsid w:val="55405007"/>
+    <w:multiLevelType w:val="hybridMultilevel"/>
+    <w:tmpl w:val="577240C2"/>
+    <w:lvl w:ilvl="0" w:tplc="080A0001">
+      <w:start w:val="1"/>
+      <w:numFmt w:val="bullet"/>
+      <w:lvlText w:val=""/>
+      <w:lvlJc w:val="left"/>
+      <w:pPr>
+        <w:ind w:left="720" w:hanging="360"/>
+      </w:pPr>
+      <w:rPr>
+        <w:rFonts w:ascii="Symbol" w:hAnsi="Symbol" w:hint="default"/>
+      </w:rPr>
+    </w:lvl>
+    <w:lvl w:ilvl="1" w:tplc="080A0003" w:tentative="1">
+      <w:start w:val="1"/>
+      <w:numFmt w:val="bullet"/>
+      <w:lvlText w:val="o"/>
+      <w:lvlJc w:val="left"/>
+      <w:pPr>
+        <w:ind w:left="1440" w:hanging="360"/>
+      </w:pPr>
+      <w:rPr>
+        <w:rFonts w:ascii="Courier New" w:hAnsi="Courier New" w:cs="Courier New" w:hint="default"/>
+      </w:rPr>
+    </w:lvl>
+    <w:lvl w:ilvl="2" w:tplc="080A0005" w:tentative="1">
+      <w:start w:val="1"/>
+      <w:numFmt w:val="bullet"/>
+      <w:lvlText w:val=""/>
+      <w:lvlJc w:val="left"/>
+      <w:pPr>
+        <w:ind w:left="2160" w:hanging="360"/>
+      </w:pPr>
+      <w:rPr>
+        <w:rFonts w:ascii="Wingdings" w:hAnsi="Wingdings" w:hint="default"/>
+      </w:rPr>
+    </w:lvl>
+    <w:lvl w:ilvl="3" w:tplc="080A0001" w:tentative="1">
+      <w:start w:val="1"/>
+      <w:numFmt w:val="bullet"/>
+      <w:lvlText w:val=""/>
+      <w:lvlJc w:val="left"/>
+      <w:pPr>
+        <w:ind w:left="2880" w:hanging="360"/>
+      </w:pPr>
+      <w:rPr>
+        <w:rFonts w:ascii="Symbol" w:hAnsi="Symbol" w:hint="default"/>
+      </w:rPr>
+    </w:lvl>
+    <w:lvl w:ilvl="4" w:tplc="080A0003" w:tentative="1">
+      <w:start w:val="1"/>
+      <w:numFmt w:val="bullet"/>
+      <w:lvlText w:val="o"/>
+      <w:lvlJc w:val="left"/>
+      <w:pPr>
+        <w:ind w:left="3600" w:hanging="360"/>
+      </w:pPr>
+      <w:rPr>
+        <w:rFonts w:ascii="Courier New" w:hAnsi="Courier New" w:cs="Courier New" w:hint="default"/>
+      </w:rPr>
+    </w:lvl>
+    <w:lvl w:ilvl="5" w:tplc="080A0005" w:tentative="1">
+      <w:start w:val="1"/>
+      <w:numFmt w:val="bullet"/>
+      <w:lvlText w:val=""/>
+      <w:lvlJc w:val="left"/>
+      <w:pPr>
+        <w:ind w:left="4320" w:hanging="360"/>
+      </w:pPr>
+      <w:rPr>
+        <w:rFonts w:ascii="Wingdings" w:hAnsi="Wingdings" w:hint="default"/>
+      </w:rPr>
+    </w:lvl>
+    <w:lvl w:ilvl="6" w:tplc="080A0001" w:tentative="1">
+      <w:start w:val="1"/>
+      <w:numFmt w:val="bullet"/>
+      <w:lvlText w:val=""/>
+      <w:lvlJc w:val="left"/>
+      <w:pPr>
+        <w:ind w:left="5040" w:hanging="360"/>
+      </w:pPr>
+      <w:rPr>
+        <w:rFonts w:ascii="Symbol" w:hAnsi="Symbol" w:hint="default"/>
+      </w:rPr>
+    </w:lvl>
+    <w:lvl w:ilvl="7" w:tplc="080A0003" w:tentative="1">
+      <w:start w:val="1"/>
+      <w:numFmt w:val="bullet"/>
+      <w:lvlText w:val="o"/>
+      <w:lvlJc w:val="left"/>
+      <w:pPr>
+        <w:ind w:left="5760" w:hanging="360"/>
+      </w:pPr>
+      <w:rPr>
+        <w:rFonts w:ascii="Courier New" w:hAnsi="Courier New" w:cs="Courier New" w:hint="default"/>
+      </w:rPr>
+    </w:lvl>
+    <w:lvl w:ilvl="8" w:tplc="080A0005" w:tentative="1">
+      <w:start w:val="1"/>
+      <w:numFmt w:val="bullet"/>
+      <w:lvlText w:val=""/>
+      <w:lvlJc w:val="left"/>
+      <w:pPr>
+        <w:ind w:left="6480" w:hanging="360"/>
+      </w:pPr>
+      <w:rPr>
+        <w:rFonts w:ascii="Wingdings" w:hAnsi="Wingdings" w:hint="default"/>
+      </w:rPr>
+    </w:lvl>
+  </w:abstractNum>
+  <w:abstractNum w:abstractNumId="10" w15:restartNumberingAfterBreak="0">
+    <w:nsid w:val="59282E8A"/>
+    <w:multiLevelType w:val="hybridMultilevel"/>
+    <w:tmpl w:val="51D6029E"/>
+    <w:lvl w:ilvl="0" w:tplc="080A0001">
+      <w:start w:val="1"/>
+      <w:numFmt w:val="bullet"/>
+      <w:lvlText w:val=""/>
+      <w:lvlJc w:val="left"/>
+      <w:pPr>
+        <w:ind w:left="1080" w:hanging="360"/>
+      </w:pPr>
+      <w:rPr>
+        <w:rFonts w:ascii="Symbol" w:hAnsi="Symbol" w:hint="default"/>
+      </w:rPr>
+    </w:lvl>
+    <w:lvl w:ilvl="1" w:tplc="080A0003" w:tentative="1">
+      <w:start w:val="1"/>
+      <w:numFmt w:val="bullet"/>
+      <w:lvlText w:val="o"/>
+      <w:lvlJc w:val="left"/>
+      <w:pPr>
+        <w:ind w:left="1800" w:hanging="360"/>
+      </w:pPr>
+      <w:rPr>
+        <w:rFonts w:ascii="Courier New" w:hAnsi="Courier New" w:cs="Courier New" w:hint="default"/>
+      </w:rPr>
+    </w:lvl>
+    <w:lvl w:ilvl="2" w:tplc="080A0005" w:tentative="1">
+      <w:start w:val="1"/>
+      <w:numFmt w:val="bullet"/>
+      <w:lvlText w:val=""/>
+      <w:lvlJc w:val="left"/>
+      <w:pPr>
+        <w:ind w:left="2520" w:hanging="360"/>
+      </w:pPr>
+      <w:rPr>
+        <w:rFonts w:ascii="Wingdings" w:hAnsi="Wingdings" w:hint="default"/>
+      </w:rPr>
+    </w:lvl>
+    <w:lvl w:ilvl="3" w:tplc="080A0001" w:tentative="1">
+      <w:start w:val="1"/>
+      <w:numFmt w:val="bullet"/>
+      <w:lvlText w:val=""/>
+      <w:lvlJc w:val="left"/>
+      <w:pPr>
+        <w:ind w:left="3240" w:hanging="360"/>
+      </w:pPr>
+      <w:rPr>
+        <w:rFonts w:ascii="Symbol" w:hAnsi="Symbol" w:hint="default"/>
+      </w:rPr>
+    </w:lvl>
+    <w:lvl w:ilvl="4" w:tplc="080A0003" w:tentative="1">
+      <w:start w:val="1"/>
+      <w:numFmt w:val="bullet"/>
+      <w:lvlText w:val="o"/>
+      <w:lvlJc w:val="left"/>
+      <w:pPr>
+        <w:ind w:left="3960" w:hanging="360"/>
+      </w:pPr>
+      <w:rPr>
+        <w:rFonts w:ascii="Courier New" w:hAnsi="Courier New" w:cs="Courier New" w:hint="default"/>
+      </w:rPr>
+    </w:lvl>
+    <w:lvl w:ilvl="5" w:tplc="080A0005" w:tentative="1">
+      <w:start w:val="1"/>
+      <w:numFmt w:val="bullet"/>
+      <w:lvlText w:val=""/>
+      <w:lvlJc w:val="left"/>
+      <w:pPr>
+        <w:ind w:left="4680" w:hanging="360"/>
+      </w:pPr>
+      <w:rPr>
+        <w:rFonts w:ascii="Wingdings" w:hAnsi="Wingdings" w:hint="default"/>
+      </w:rPr>
+    </w:lvl>
+    <w:lvl w:ilvl="6" w:tplc="080A0001" w:tentative="1">
+      <w:start w:val="1"/>
+      <w:numFmt w:val="bullet"/>
+      <w:lvlText w:val=""/>
+      <w:lvlJc w:val="left"/>
+      <w:pPr>
+        <w:ind w:left="5400" w:hanging="360"/>
+      </w:pPr>
+      <w:rPr>
+        <w:rFonts w:ascii="Symbol" w:hAnsi="Symbol" w:hint="default"/>
+      </w:rPr>
+    </w:lvl>
+    <w:lvl w:ilvl="7" w:tplc="080A0003" w:tentative="1">
+      <w:start w:val="1"/>
+      <w:numFmt w:val="bullet"/>
+      <w:lvlText w:val="o"/>
+      <w:lvlJc w:val="left"/>
+      <w:pPr>
+        <w:ind w:left="6120" w:hanging="360"/>
+      </w:pPr>
+      <w:rPr>
+        <w:rFonts w:ascii="Courier New" w:hAnsi="Courier New" w:cs="Courier New" w:hint="default"/>
+      </w:rPr>
+    </w:lvl>
+    <w:lvl w:ilvl="8" w:tplc="080A0005" w:tentative="1">
+      <w:start w:val="1"/>
+      <w:numFmt w:val="bullet"/>
+      <w:lvlText w:val=""/>
+      <w:lvlJc w:val="left"/>
+      <w:pPr>
+        <w:ind w:left="6840" w:hanging="360"/>
+      </w:pPr>
+      <w:rPr>
+        <w:rFonts w:ascii="Wingdings" w:hAnsi="Wingdings" w:hint="default"/>
+      </w:rPr>
+    </w:lvl>
+  </w:abstractNum>
+  <w:abstractNum w:abstractNumId="11" w15:restartNumberingAfterBreak="0">
     <w:nsid w:val="704B4FB4"/>
     <w:multiLevelType w:val="hybridMultilevel"/>
     <w:tmpl w:val="698A4BD0"/>
@@ -3286,13 +5455,34 @@
     <w:abstractNumId w:val="0"/>
   </w:num>
   <w:num w:numId="3">
-    <w:abstractNumId w:val="4"/>
+    <w:abstractNumId w:val="11"/>
   </w:num>
   <w:num w:numId="4">
     <w:abstractNumId w:val="2"/>
   </w:num>
   <w:num w:numId="5">
+    <w:abstractNumId w:val="9"/>
+  </w:num>
+  <w:num w:numId="6">
+    <w:abstractNumId w:val="5"/>
+  </w:num>
+  <w:num w:numId="7">
+    <w:abstractNumId w:val="10"/>
+  </w:num>
+  <w:num w:numId="8">
     <w:abstractNumId w:val="3"/>
+  </w:num>
+  <w:num w:numId="9">
+    <w:abstractNumId w:val="7"/>
+  </w:num>
+  <w:num w:numId="10">
+    <w:abstractNumId w:val="6"/>
+  </w:num>
+  <w:num w:numId="11">
+    <w:abstractNumId w:val="8"/>
+  </w:num>
+  <w:num w:numId="12">
+    <w:abstractNumId w:val="4"/>
   </w:num>
 </w:numbering>
 </file>
@@ -3692,6 +5882,7 @@
   <w:style w:type="paragraph" w:default="1" w:styleId="Normal">
     <w:name w:val="Normal"/>
     <w:qFormat/>
+    <w:rsid w:val="00D307C6"/>
   </w:style>
   <w:style w:type="paragraph" w:styleId="Ttulo1">
     <w:name w:val="heading 1"/>
@@ -3720,7 +5911,6 @@
     <w:next w:val="Normal"/>
     <w:link w:val="Ttulo2Car"/>
     <w:uiPriority w:val="9"/>
-    <w:semiHidden/>
     <w:unhideWhenUsed/>
     <w:qFormat/>
     <w:rsid w:val="006D5CE0"/>
@@ -3937,7 +6127,6 @@
     <w:basedOn w:val="Fuentedeprrafopredeter"/>
     <w:link w:val="Ttulo2"/>
     <w:uiPriority w:val="9"/>
-    <w:semiHidden/>
     <w:rsid w:val="006D5CE0"/>
     <w:rPr>
       <w:rFonts w:asciiTheme="majorHAnsi" w:eastAsiaTheme="majorEastAsia" w:hAnsiTheme="majorHAnsi" w:cstheme="majorBidi"/>
@@ -4528,4 +6717,16 @@
     </a:ext>
   </a:extLst>
 </a:theme>
+</file>
+
+<file path=customXml/item1.xml><?xml version="1.0" encoding="utf-8"?>
+<b:Sources xmlns:b="http://schemas.openxmlformats.org/officeDocument/2006/bibliography" xmlns="http://schemas.openxmlformats.org/officeDocument/2006/bibliography" SelectedStyle="\APASixthEditionOfficeOnline.xsl" StyleName="APA" Version="6"/>
+</file>
+
+<file path=customXml/itemProps1.xml><?xml version="1.0" encoding="utf-8"?>
+<ds:datastoreItem xmlns:ds="http://schemas.openxmlformats.org/officeDocument/2006/customXml" ds:itemID="{92358AE4-898E-4118-8698-878C2F5B4862}">
+  <ds:schemaRefs>
+    <ds:schemaRef ds:uri="http://schemas.openxmlformats.org/officeDocument/2006/bibliography"/>
+  </ds:schemaRefs>
+</ds:datastoreItem>
 </file>
</xml_diff>

<commit_message>
Alta de promociones y Busqueda de promocioes
</commit_message>
<xml_diff>
--- a/Manual de usuario Conexp-Web.docx
+++ b/Manual de usuario Conexp-Web.docx
@@ -2506,173 +2506,1739 @@
           <w:szCs w:val="28"/>
         </w:rPr>
       </w:pPr>
-    </w:p>
-    <w:p/>
-    <w:p/>
-    <w:p/>
-    <w:p/>
-    <w:p/>
-    <w:p/>
-    <w:p/>
+      <w:r>
+        <w:rPr>
+          <w:b/>
+          <w:noProof/>
+          <w:lang w:eastAsia="es-MX"/>
+        </w:rPr>
+        <w:lastRenderedPageBreak/>
+        <w:drawing>
+          <wp:anchor distT="0" distB="0" distL="114300" distR="114300" simplePos="0" relativeHeight="251700224" behindDoc="1" locked="0" layoutInCell="1" allowOverlap="1" wp14:anchorId="43BBB4A1" wp14:editId="4506F689">
+            <wp:simplePos x="0" y="0"/>
+            <wp:positionH relativeFrom="page">
+              <wp:align>right</wp:align>
+            </wp:positionH>
+            <wp:positionV relativeFrom="paragraph">
+              <wp:posOffset>-899795</wp:posOffset>
+            </wp:positionV>
+            <wp:extent cx="7753350" cy="1216025"/>
+            <wp:effectExtent l="0" t="0" r="0" b="3175"/>
+            <wp:wrapNone/>
+            <wp:docPr id="1" name="Imagen 1"/>
+            <wp:cNvGraphicFramePr>
+              <a:graphicFrameLocks xmlns:a="http://schemas.openxmlformats.org/drawingml/2006/main" noChangeAspect="1"/>
+            </wp:cNvGraphicFramePr>
+            <a:graphic xmlns:a="http://schemas.openxmlformats.org/drawingml/2006/main">
+              <a:graphicData uri="http://schemas.openxmlformats.org/drawingml/2006/picture">
+                <pic:pic xmlns:pic="http://schemas.openxmlformats.org/drawingml/2006/picture">
+                  <pic:nvPicPr>
+                    <pic:cNvPr id="26" name="ProdetseGR2.png"/>
+                    <pic:cNvPicPr/>
+                  </pic:nvPicPr>
+                  <pic:blipFill>
+                    <a:blip r:embed="rId8" cstate="print">
+                      <a:extLst>
+                        <a:ext uri="{28A0092B-C50C-407E-A947-70E740481C1C}">
+                          <a14:useLocalDpi xmlns:a14="http://schemas.microsoft.com/office/drawing/2010/main" val="0"/>
+                        </a:ext>
+                      </a:extLst>
+                    </a:blip>
+                    <a:stretch>
+                      <a:fillRect/>
+                    </a:stretch>
+                  </pic:blipFill>
+                  <pic:spPr>
+                    <a:xfrm>
+                      <a:off x="0" y="0"/>
+                      <a:ext cx="7753350" cy="1216025"/>
+                    </a:xfrm>
+                    <a:prstGeom prst="rect">
+                      <a:avLst/>
+                    </a:prstGeom>
+                  </pic:spPr>
+                </pic:pic>
+              </a:graphicData>
+            </a:graphic>
+            <wp14:sizeRelH relativeFrom="page">
+              <wp14:pctWidth>0</wp14:pctWidth>
+            </wp14:sizeRelH>
+            <wp14:sizeRelV relativeFrom="page">
+              <wp14:pctHeight>0</wp14:pctHeight>
+            </wp14:sizeRelV>
+          </wp:anchor>
+        </w:drawing>
+      </w:r>
+    </w:p>
     <w:p/>
     <w:p>
       <w:pPr>
         <w:pStyle w:val="Ttulo1"/>
         <w:jc w:val="center"/>
+      </w:pPr>
+      <w:r>
+        <w:t xml:space="preserve">ALTA DE PROMOCIONES </w:t>
+      </w:r>
+    </w:p>
+    <w:p>
+      <w:pPr>
+        <w:pStyle w:val="Prrafodelista"/>
+        <w:jc w:val="both"/>
+        <w:rPr>
+          <w:b/>
+          <w:i/>
+          <w:sz w:val="28"/>
+          <w:szCs w:val="28"/>
+        </w:rPr>
+      </w:pPr>
+      <w:r>
+        <w:rPr>
+          <w:b/>
+          <w:i/>
+          <w:sz w:val="28"/>
+          <w:szCs w:val="28"/>
+        </w:rPr>
+        <w:t xml:space="preserve">INTRODUCCIÓN: </w:t>
+      </w:r>
+    </w:p>
+    <w:p>
+      <w:pPr>
+        <w:pStyle w:val="Prrafodelista"/>
+        <w:jc w:val="both"/>
+        <w:rPr>
+          <w:sz w:val="28"/>
+          <w:szCs w:val="28"/>
+        </w:rPr>
+      </w:pPr>
+      <w:r>
+        <w:rPr>
+          <w:sz w:val="28"/>
+          <w:szCs w:val="28"/>
+        </w:rPr>
+        <w:t xml:space="preserve">Alta de promociones es el registro formal de escritos, solicitudes o documentos que las partes presentan para que sean integrados a un expediente. </w:t>
+      </w:r>
+    </w:p>
+    <w:p>
+      <w:pPr>
+        <w:pStyle w:val="Prrafodelista"/>
+        <w:jc w:val="both"/>
+        <w:rPr>
+          <w:sz w:val="28"/>
+          <w:szCs w:val="28"/>
+        </w:rPr>
+      </w:pPr>
+    </w:p>
+    <w:p/>
+    <w:p/>
+    <w:p>
+      <w:pPr>
+        <w:pStyle w:val="Prrafodelista"/>
+        <w:numPr>
+          <w:ilvl w:val="0"/>
+          <w:numId w:val="6"/>
+        </w:numPr>
+        <w:jc w:val="both"/>
+        <w:rPr>
+          <w:sz w:val="28"/>
+          <w:szCs w:val="28"/>
+        </w:rPr>
+      </w:pPr>
+      <w:r>
+        <w:rPr>
+          <w:sz w:val="28"/>
+          <w:szCs w:val="28"/>
+        </w:rPr>
+        <w:t>Ingrese a la primera opción “ALTA DE</w:t>
+      </w:r>
+      <w:r>
+        <w:rPr>
+          <w:sz w:val="28"/>
+          <w:szCs w:val="28"/>
+        </w:rPr>
+        <w:t xml:space="preserve"> </w:t>
+      </w:r>
+      <w:r>
+        <w:rPr>
+          <w:sz w:val="28"/>
+          <w:szCs w:val="28"/>
+        </w:rPr>
+        <w:t>PROMOCIONES”</w:t>
+      </w:r>
+      <w:r>
+        <w:rPr>
+          <w:sz w:val="28"/>
+          <w:szCs w:val="28"/>
+        </w:rPr>
+        <w:t xml:space="preserve"> el objetivo de esta opción es generar una promoción</w:t>
+      </w:r>
+      <w:r>
+        <w:rPr>
+          <w:sz w:val="28"/>
+          <w:szCs w:val="28"/>
+        </w:rPr>
+        <w:t>.</w:t>
+      </w:r>
+    </w:p>
+    <w:p>
+      <w:pPr>
+        <w:ind w:left="360"/>
+        <w:jc w:val="both"/>
+        <w:rPr>
+          <w:sz w:val="28"/>
+          <w:szCs w:val="28"/>
+        </w:rPr>
+      </w:pPr>
+    </w:p>
+    <w:p>
+      <w:pPr>
+        <w:ind w:left="360"/>
+        <w:jc w:val="both"/>
+        <w:rPr>
+          <w:sz w:val="28"/>
+          <w:szCs w:val="28"/>
+        </w:rPr>
+      </w:pPr>
+    </w:p>
+    <w:p>
+      <w:pPr>
+        <w:pStyle w:val="Prrafodelista"/>
+        <w:numPr>
+          <w:ilvl w:val="0"/>
+          <w:numId w:val="6"/>
+        </w:numPr>
+        <w:jc w:val="both"/>
+        <w:rPr>
+          <w:sz w:val="28"/>
+          <w:szCs w:val="28"/>
+        </w:rPr>
+      </w:pPr>
+      <w:r>
+        <w:rPr>
+          <w:sz w:val="28"/>
+          <w:szCs w:val="28"/>
+        </w:rPr>
+        <w:t>En la pantalla mostrada hay una ventana “TIPOS DE EXPEDIENTES”. Está te desplazara una lista de los tipos de expedientes a los que pertenecen las promociones</w:t>
+      </w:r>
+      <w:r>
+        <w:rPr>
+          <w:sz w:val="28"/>
+          <w:szCs w:val="28"/>
+        </w:rPr>
+        <w:t>, los cuales</w:t>
+      </w:r>
+      <w:r>
+        <w:rPr>
+          <w:sz w:val="28"/>
+          <w:szCs w:val="28"/>
+        </w:rPr>
+        <w:t xml:space="preserve"> son:</w:t>
+      </w:r>
+      <w:r>
+        <w:rPr>
+          <w:sz w:val="28"/>
+          <w:szCs w:val="28"/>
+        </w:rPr>
+        <w:t xml:space="preserve"> </w:t>
+      </w:r>
+    </w:p>
+    <w:p>
+      <w:pPr>
+        <w:pStyle w:val="Prrafodelista"/>
+        <w:jc w:val="both"/>
+        <w:rPr>
+          <w:sz w:val="28"/>
+          <w:szCs w:val="28"/>
+        </w:rPr>
+      </w:pPr>
+    </w:p>
+    <w:p>
+      <w:pPr>
+        <w:pStyle w:val="Prrafodelista"/>
+        <w:numPr>
+          <w:ilvl w:val="0"/>
+          <w:numId w:val="13"/>
+        </w:numPr>
+        <w:jc w:val="both"/>
+        <w:rPr>
+          <w:sz w:val="28"/>
+          <w:szCs w:val="28"/>
+        </w:rPr>
+      </w:pPr>
+      <w:r>
+        <w:rPr>
+          <w:sz w:val="28"/>
+          <w:szCs w:val="28"/>
+        </w:rPr>
+        <w:t>L- Expediente Laboral</w:t>
+      </w:r>
+    </w:p>
+    <w:p>
+      <w:pPr>
+        <w:pStyle w:val="Prrafodelista"/>
+        <w:numPr>
+          <w:ilvl w:val="0"/>
+          <w:numId w:val="13"/>
+        </w:numPr>
+        <w:jc w:val="both"/>
+        <w:rPr>
+          <w:sz w:val="28"/>
+          <w:szCs w:val="28"/>
+        </w:rPr>
+      </w:pPr>
+      <w:r>
+        <w:rPr>
+          <w:sz w:val="28"/>
+          <w:szCs w:val="28"/>
+        </w:rPr>
+        <w:t>O- Otros</w:t>
+      </w:r>
+    </w:p>
+    <w:p>
+      <w:pPr>
+        <w:pStyle w:val="Prrafodelista"/>
+        <w:numPr>
+          <w:ilvl w:val="0"/>
+          <w:numId w:val="13"/>
+        </w:numPr>
+        <w:jc w:val="both"/>
+        <w:rPr>
+          <w:sz w:val="28"/>
+          <w:szCs w:val="28"/>
+        </w:rPr>
+      </w:pPr>
+      <w:r>
+        <w:rPr>
+          <w:sz w:val="28"/>
+          <w:szCs w:val="28"/>
+        </w:rPr>
+        <w:t>R- Registro Sindical</w:t>
+      </w:r>
+    </w:p>
+    <w:p>
+      <w:pPr>
+        <w:pStyle w:val="Prrafodelista"/>
+        <w:numPr>
+          <w:ilvl w:val="0"/>
+          <w:numId w:val="13"/>
+        </w:numPr>
+        <w:jc w:val="both"/>
+        <w:rPr>
+          <w:sz w:val="28"/>
+          <w:szCs w:val="28"/>
+        </w:rPr>
+      </w:pPr>
+      <w:r>
+        <w:rPr>
+          <w:sz w:val="28"/>
+          <w:szCs w:val="28"/>
+        </w:rPr>
+        <w:t xml:space="preserve">V- Registro de Poderes   </w:t>
+      </w:r>
+    </w:p>
+    <w:p>
+      <w:pPr>
+        <w:pStyle w:val="Prrafodelista"/>
+        <w:jc w:val="both"/>
+        <w:rPr>
+          <w:sz w:val="28"/>
+          <w:szCs w:val="28"/>
+        </w:rPr>
+      </w:pPr>
+    </w:p>
+    <w:p>
+      <w:pPr>
+        <w:jc w:val="both"/>
+        <w:rPr>
+          <w:sz w:val="28"/>
+          <w:szCs w:val="28"/>
+        </w:rPr>
+      </w:pPr>
+    </w:p>
+    <w:p>
+      <w:pPr>
+        <w:pStyle w:val="Prrafodelista"/>
+        <w:numPr>
+          <w:ilvl w:val="0"/>
+          <w:numId w:val="15"/>
+        </w:numPr>
+        <w:jc w:val="both"/>
+        <w:rPr>
+          <w:sz w:val="28"/>
+          <w:szCs w:val="28"/>
+        </w:rPr>
+      </w:pPr>
+      <w:r>
+        <w:rPr>
+          <w:sz w:val="28"/>
+          <w:szCs w:val="28"/>
+        </w:rPr>
+        <w:t>También nos encontramos con la ventana “NUEVA DEMANDA”, la cual te desplaza los siguientes el siguiente listado.</w:t>
+      </w:r>
+    </w:p>
+    <w:p>
+      <w:pPr>
+        <w:pStyle w:val="Prrafodelista"/>
+        <w:jc w:val="both"/>
+        <w:rPr>
+          <w:sz w:val="28"/>
+          <w:szCs w:val="28"/>
+        </w:rPr>
+      </w:pPr>
+      <w:r>
+        <w:rPr>
+          <w:sz w:val="28"/>
+          <w:szCs w:val="28"/>
+        </w:rPr>
+        <w:t xml:space="preserve"> </w:t>
+      </w:r>
+    </w:p>
+    <w:p>
+      <w:pPr>
+        <w:pStyle w:val="Prrafodelista"/>
+        <w:numPr>
+          <w:ilvl w:val="0"/>
+          <w:numId w:val="16"/>
+        </w:numPr>
+        <w:jc w:val="both"/>
+        <w:rPr>
+          <w:sz w:val="28"/>
+          <w:szCs w:val="28"/>
+        </w:rPr>
+      </w:pPr>
+      <w:r>
+        <w:rPr>
+          <w:sz w:val="28"/>
+          <w:szCs w:val="28"/>
+        </w:rPr>
+        <w:t xml:space="preserve">Promoción de Impulso Procesal </w:t>
+      </w:r>
+    </w:p>
+    <w:p>
+      <w:pPr>
+        <w:pStyle w:val="Prrafodelista"/>
+        <w:numPr>
+          <w:ilvl w:val="0"/>
+          <w:numId w:val="16"/>
+        </w:numPr>
+        <w:jc w:val="both"/>
+        <w:rPr>
+          <w:sz w:val="28"/>
+          <w:szCs w:val="28"/>
+        </w:rPr>
+      </w:pPr>
+      <w:r>
+        <w:rPr>
+          <w:sz w:val="28"/>
+          <w:szCs w:val="28"/>
+        </w:rPr>
+        <w:t xml:space="preserve">Demanda Inicial </w:t>
+      </w:r>
+    </w:p>
+    <w:p>
+      <w:pPr>
+        <w:pStyle w:val="Prrafodelista"/>
+        <w:numPr>
+          <w:ilvl w:val="0"/>
+          <w:numId w:val="16"/>
+        </w:numPr>
+        <w:jc w:val="both"/>
+        <w:rPr>
+          <w:sz w:val="28"/>
+          <w:szCs w:val="28"/>
+        </w:rPr>
+      </w:pPr>
+      <w:r>
+        <w:rPr>
+          <w:sz w:val="28"/>
+          <w:szCs w:val="28"/>
+        </w:rPr>
+        <w:t xml:space="preserve">Demanda de Amparo </w:t>
+      </w:r>
+    </w:p>
+    <w:p>
+      <w:pPr>
+        <w:pStyle w:val="Prrafodelista"/>
+        <w:numPr>
+          <w:ilvl w:val="0"/>
+          <w:numId w:val="16"/>
+        </w:numPr>
+        <w:jc w:val="both"/>
+        <w:rPr>
+          <w:sz w:val="28"/>
+          <w:szCs w:val="28"/>
+        </w:rPr>
+      </w:pPr>
+      <w:r>
+        <w:rPr>
+          <w:sz w:val="28"/>
+          <w:szCs w:val="28"/>
+        </w:rPr>
+        <w:t xml:space="preserve">Promoción </w:t>
+      </w:r>
+    </w:p>
+    <w:p>
+      <w:pPr>
+        <w:jc w:val="both"/>
+        <w:rPr>
+          <w:sz w:val="28"/>
+          <w:szCs w:val="28"/>
+        </w:rPr>
+      </w:pPr>
+      <w:r>
+        <w:rPr>
+          <w:b/>
+          <w:noProof/>
+          <w:lang w:eastAsia="es-MX"/>
+        </w:rPr>
+        <w:lastRenderedPageBreak/>
+        <w:drawing>
+          <wp:anchor distT="0" distB="0" distL="114300" distR="114300" simplePos="0" relativeHeight="251702272" behindDoc="1" locked="0" layoutInCell="1" allowOverlap="1" wp14:anchorId="7ABD5D25" wp14:editId="0B8AA968">
+            <wp:simplePos x="0" y="0"/>
+            <wp:positionH relativeFrom="page">
+              <wp:align>right</wp:align>
+            </wp:positionH>
+            <wp:positionV relativeFrom="paragraph">
+              <wp:posOffset>-876300</wp:posOffset>
+            </wp:positionV>
+            <wp:extent cx="7753350" cy="1216025"/>
+            <wp:effectExtent l="0" t="0" r="0" b="3175"/>
+            <wp:wrapNone/>
+            <wp:docPr id="25" name="Imagen 25"/>
+            <wp:cNvGraphicFramePr>
+              <a:graphicFrameLocks xmlns:a="http://schemas.openxmlformats.org/drawingml/2006/main" noChangeAspect="1"/>
+            </wp:cNvGraphicFramePr>
+            <a:graphic xmlns:a="http://schemas.openxmlformats.org/drawingml/2006/main">
+              <a:graphicData uri="http://schemas.openxmlformats.org/drawingml/2006/picture">
+                <pic:pic xmlns:pic="http://schemas.openxmlformats.org/drawingml/2006/picture">
+                  <pic:nvPicPr>
+                    <pic:cNvPr id="26" name="ProdetseGR2.png"/>
+                    <pic:cNvPicPr/>
+                  </pic:nvPicPr>
+                  <pic:blipFill>
+                    <a:blip r:embed="rId8" cstate="print">
+                      <a:extLst>
+                        <a:ext uri="{28A0092B-C50C-407E-A947-70E740481C1C}">
+                          <a14:useLocalDpi xmlns:a14="http://schemas.microsoft.com/office/drawing/2010/main" val="0"/>
+                        </a:ext>
+                      </a:extLst>
+                    </a:blip>
+                    <a:stretch>
+                      <a:fillRect/>
+                    </a:stretch>
+                  </pic:blipFill>
+                  <pic:spPr>
+                    <a:xfrm>
+                      <a:off x="0" y="0"/>
+                      <a:ext cx="7753350" cy="1216025"/>
+                    </a:xfrm>
+                    <a:prstGeom prst="rect">
+                      <a:avLst/>
+                    </a:prstGeom>
+                  </pic:spPr>
+                </pic:pic>
+              </a:graphicData>
+            </a:graphic>
+            <wp14:sizeRelH relativeFrom="page">
+              <wp14:pctWidth>0</wp14:pctWidth>
+            </wp14:sizeRelH>
+            <wp14:sizeRelV relativeFrom="page">
+              <wp14:pctHeight>0</wp14:pctHeight>
+            </wp14:sizeRelV>
+          </wp:anchor>
+        </w:drawing>
+      </w:r>
+    </w:p>
+    <w:p>
+      <w:pPr>
+        <w:jc w:val="both"/>
+      </w:pPr>
+    </w:p>
+    <w:p>
+      <w:pPr>
+        <w:pStyle w:val="Prrafodelista"/>
+        <w:numPr>
+          <w:ilvl w:val="0"/>
+          <w:numId w:val="15"/>
+        </w:numPr>
+        <w:jc w:val="both"/>
+        <w:rPr>
+          <w:sz w:val="28"/>
+          <w:szCs w:val="28"/>
+        </w:rPr>
+      </w:pPr>
+      <w:r>
+        <w:rPr>
+          <w:sz w:val="28"/>
+          <w:szCs w:val="28"/>
+        </w:rPr>
+        <w:t>Otra ventana con la que nos encontramos es “PROMOVIO” la cual te desplaza un listado siguiente:</w:t>
+      </w:r>
+    </w:p>
+    <w:p>
+      <w:pPr>
+        <w:pStyle w:val="Prrafodelista"/>
+        <w:jc w:val="both"/>
+        <w:rPr>
+          <w:sz w:val="28"/>
+          <w:szCs w:val="28"/>
+        </w:rPr>
+      </w:pPr>
+      <w:r>
+        <w:rPr>
+          <w:sz w:val="28"/>
+          <w:szCs w:val="28"/>
+        </w:rPr>
+        <w:t xml:space="preserve"> </w:t>
+      </w:r>
+    </w:p>
+    <w:p>
+      <w:pPr>
+        <w:pStyle w:val="Prrafodelista"/>
+        <w:numPr>
+          <w:ilvl w:val="0"/>
+          <w:numId w:val="19"/>
+        </w:numPr>
+        <w:jc w:val="both"/>
+        <w:rPr>
+          <w:sz w:val="28"/>
+          <w:szCs w:val="28"/>
+        </w:rPr>
+      </w:pPr>
+      <w:r>
+        <w:rPr>
+          <w:sz w:val="28"/>
+          <w:szCs w:val="28"/>
+        </w:rPr>
+        <w:t xml:space="preserve">Actor </w:t>
+      </w:r>
+    </w:p>
+    <w:p>
+      <w:pPr>
+        <w:pStyle w:val="Prrafodelista"/>
+        <w:numPr>
+          <w:ilvl w:val="0"/>
+          <w:numId w:val="19"/>
+        </w:numPr>
+        <w:jc w:val="both"/>
+        <w:rPr>
+          <w:sz w:val="28"/>
+          <w:szCs w:val="28"/>
+        </w:rPr>
+      </w:pPr>
+      <w:r>
+        <w:rPr>
+          <w:sz w:val="28"/>
+          <w:szCs w:val="28"/>
+        </w:rPr>
+        <w:t xml:space="preserve">Demandado </w:t>
+      </w:r>
+    </w:p>
+    <w:p>
+      <w:pPr>
+        <w:pStyle w:val="Prrafodelista"/>
+        <w:numPr>
+          <w:ilvl w:val="0"/>
+          <w:numId w:val="19"/>
+        </w:numPr>
+        <w:jc w:val="both"/>
+        <w:rPr>
+          <w:sz w:val="28"/>
+          <w:szCs w:val="28"/>
+        </w:rPr>
+      </w:pPr>
+      <w:r>
+        <w:rPr>
+          <w:sz w:val="28"/>
+          <w:szCs w:val="28"/>
+        </w:rPr>
+        <w:t>Tercer Interesado</w:t>
+      </w:r>
+    </w:p>
+    <w:p>
+      <w:pPr>
+        <w:pStyle w:val="Prrafodelista"/>
+        <w:numPr>
+          <w:ilvl w:val="0"/>
+          <w:numId w:val="19"/>
+        </w:numPr>
+        <w:jc w:val="both"/>
+        <w:rPr>
+          <w:sz w:val="28"/>
+          <w:szCs w:val="28"/>
+        </w:rPr>
+      </w:pPr>
+      <w:r>
+        <w:rPr>
+          <w:sz w:val="28"/>
+          <w:szCs w:val="28"/>
+        </w:rPr>
+        <w:t xml:space="preserve">Otros </w:t>
+      </w:r>
+    </w:p>
+    <w:p>
+      <w:pPr>
+        <w:pStyle w:val="Prrafodelista"/>
+        <w:numPr>
+          <w:ilvl w:val="0"/>
+          <w:numId w:val="19"/>
+        </w:numPr>
+        <w:jc w:val="both"/>
+        <w:rPr>
+          <w:sz w:val="28"/>
+          <w:szCs w:val="28"/>
+        </w:rPr>
+      </w:pPr>
+      <w:r>
+        <w:rPr>
+          <w:sz w:val="28"/>
+          <w:szCs w:val="28"/>
+        </w:rPr>
+        <w:t xml:space="preserve">Trabajadores </w:t>
+      </w:r>
+    </w:p>
+    <w:p>
+      <w:pPr>
+        <w:pStyle w:val="Prrafodelista"/>
+        <w:numPr>
+          <w:ilvl w:val="0"/>
+          <w:numId w:val="19"/>
+        </w:numPr>
+        <w:jc w:val="both"/>
+        <w:rPr>
+          <w:sz w:val="28"/>
+          <w:szCs w:val="28"/>
+        </w:rPr>
+      </w:pPr>
+      <w:r>
+        <w:rPr>
+          <w:sz w:val="28"/>
+          <w:szCs w:val="28"/>
+        </w:rPr>
+        <w:t xml:space="preserve">Sindicato </w:t>
+      </w:r>
+    </w:p>
+    <w:p>
+      <w:pPr>
+        <w:pStyle w:val="Prrafodelista"/>
+        <w:numPr>
+          <w:ilvl w:val="0"/>
+          <w:numId w:val="19"/>
+        </w:numPr>
+        <w:jc w:val="both"/>
+        <w:rPr>
+          <w:sz w:val="28"/>
+          <w:szCs w:val="28"/>
+        </w:rPr>
+      </w:pPr>
+      <w:r>
+        <w:rPr>
+          <w:sz w:val="28"/>
+          <w:szCs w:val="28"/>
+        </w:rPr>
+        <w:t xml:space="preserve">Dependencia </w:t>
+      </w:r>
+    </w:p>
+    <w:p/>
+    <w:p/>
+    <w:p>
+      <w:pPr>
+        <w:pStyle w:val="Prrafodelista"/>
+        <w:numPr>
+          <w:ilvl w:val="0"/>
+          <w:numId w:val="15"/>
+        </w:numPr>
+        <w:rPr>
+          <w:sz w:val="28"/>
+        </w:rPr>
+      </w:pPr>
+      <w:r>
+        <w:rPr>
+          <w:sz w:val="28"/>
+        </w:rPr>
+        <w:t xml:space="preserve">Ventana </w:t>
+      </w:r>
+      <w:r>
+        <w:rPr>
+          <w:sz w:val="28"/>
+        </w:rPr>
+        <w:t xml:space="preserve">“TURNO </w:t>
+      </w:r>
+      <w:r>
+        <w:rPr>
+          <w:sz w:val="28"/>
+        </w:rPr>
+        <w:t>A” al</w:t>
+      </w:r>
+      <w:r>
+        <w:rPr>
+          <w:sz w:val="28"/>
+        </w:rPr>
+        <w:t xml:space="preserve"> igual que las anteriores ventanas te desplaza una</w:t>
+      </w:r>
+      <w:r>
+        <w:rPr>
+          <w:sz w:val="28"/>
+        </w:rPr>
+        <w:t xml:space="preserve"> </w:t>
+      </w:r>
+      <w:r>
+        <w:rPr>
+          <w:sz w:val="28"/>
+        </w:rPr>
+        <w:t xml:space="preserve">lista de opciones las cuales te mostramos a continuación: </w:t>
+      </w:r>
+    </w:p>
+    <w:p>
+      <w:pPr>
+        <w:pStyle w:val="Prrafodelista"/>
+        <w:rPr>
+          <w:sz w:val="28"/>
+        </w:rPr>
+      </w:pPr>
+      <w:r>
+        <w:rPr>
+          <w:sz w:val="28"/>
+        </w:rPr>
+        <w:t xml:space="preserve"> </w:t>
+      </w:r>
+    </w:p>
+    <w:p>
+      <w:pPr>
+        <w:pStyle w:val="Prrafodelista"/>
+        <w:rPr>
+          <w:sz w:val="28"/>
+        </w:rPr>
+      </w:pPr>
+    </w:p>
+    <w:p>
+      <w:pPr>
+        <w:pStyle w:val="Prrafodelista"/>
+        <w:numPr>
+          <w:ilvl w:val="0"/>
+          <w:numId w:val="15"/>
+        </w:numPr>
+        <w:rPr>
+          <w:sz w:val="28"/>
+        </w:rPr>
+      </w:pPr>
+      <w:r>
+        <w:rPr>
+          <w:sz w:val="28"/>
+        </w:rPr>
+        <w:t xml:space="preserve">Una vez que ya estén llenos los campos con la información correcta es momento de guardar la promoción, para realizar la acción de guardado damos clic al botón que encontramos en la parte de abajo. </w:t>
+      </w:r>
+    </w:p>
+    <w:p>
+      <w:pPr>
+        <w:pStyle w:val="Prrafodelista"/>
+        <w:rPr>
+          <w:sz w:val="28"/>
+        </w:rPr>
+      </w:pPr>
+    </w:p>
+    <w:p>
+      <w:pPr>
+        <w:pStyle w:val="Prrafodelista"/>
+        <w:rPr>
+          <w:sz w:val="28"/>
+        </w:rPr>
+      </w:pPr>
+    </w:p>
+    <w:p>
+      <w:pPr>
+        <w:pStyle w:val="Prrafodelista"/>
+        <w:numPr>
+          <w:ilvl w:val="0"/>
+          <w:numId w:val="15"/>
+        </w:numPr>
+        <w:rPr>
+          <w:sz w:val="28"/>
+        </w:rPr>
+      </w:pPr>
+      <w:r>
+        <w:rPr>
+          <w:sz w:val="28"/>
+        </w:rPr>
+        <w:t xml:space="preserve">Para ver que la promoción se guardó correctamente y poder visualizar la información capturada anteriormente nos dirigimos a </w:t>
+      </w:r>
+    </w:p>
+    <w:p/>
+    <w:p/>
+    <w:p/>
+    <w:p/>
+    <w:p/>
+    <w:p/>
+    <w:p>
+      <w:r>
+        <w:rPr>
+          <w:b/>
+          <w:noProof/>
+          <w:lang w:eastAsia="es-MX"/>
+        </w:rPr>
+        <w:lastRenderedPageBreak/>
+        <w:drawing>
+          <wp:anchor distT="0" distB="0" distL="114300" distR="114300" simplePos="0" relativeHeight="251706368" behindDoc="1" locked="0" layoutInCell="1" allowOverlap="1" wp14:anchorId="5E1B60A9" wp14:editId="7B122DDD">
+            <wp:simplePos x="0" y="0"/>
+            <wp:positionH relativeFrom="page">
+              <wp:align>left</wp:align>
+            </wp:positionH>
+            <wp:positionV relativeFrom="paragraph">
+              <wp:posOffset>-876300</wp:posOffset>
+            </wp:positionV>
+            <wp:extent cx="7753350" cy="1216025"/>
+            <wp:effectExtent l="0" t="0" r="0" b="3175"/>
+            <wp:wrapNone/>
+            <wp:docPr id="33" name="Imagen 33"/>
+            <wp:cNvGraphicFramePr>
+              <a:graphicFrameLocks xmlns:a="http://schemas.openxmlformats.org/drawingml/2006/main" noChangeAspect="1"/>
+            </wp:cNvGraphicFramePr>
+            <a:graphic xmlns:a="http://schemas.openxmlformats.org/drawingml/2006/main">
+              <a:graphicData uri="http://schemas.openxmlformats.org/drawingml/2006/picture">
+                <pic:pic xmlns:pic="http://schemas.openxmlformats.org/drawingml/2006/picture">
+                  <pic:nvPicPr>
+                    <pic:cNvPr id="26" name="ProdetseGR2.png"/>
+                    <pic:cNvPicPr/>
+                  </pic:nvPicPr>
+                  <pic:blipFill>
+                    <a:blip r:embed="rId8" cstate="print">
+                      <a:extLst>
+                        <a:ext uri="{28A0092B-C50C-407E-A947-70E740481C1C}">
+                          <a14:useLocalDpi xmlns:a14="http://schemas.microsoft.com/office/drawing/2010/main" val="0"/>
+                        </a:ext>
+                      </a:extLst>
+                    </a:blip>
+                    <a:stretch>
+                      <a:fillRect/>
+                    </a:stretch>
+                  </pic:blipFill>
+                  <pic:spPr>
+                    <a:xfrm>
+                      <a:off x="0" y="0"/>
+                      <a:ext cx="7753350" cy="1216025"/>
+                    </a:xfrm>
+                    <a:prstGeom prst="rect">
+                      <a:avLst/>
+                    </a:prstGeom>
+                  </pic:spPr>
+                </pic:pic>
+              </a:graphicData>
+            </a:graphic>
+            <wp14:sizeRelH relativeFrom="page">
+              <wp14:pctWidth>0</wp14:pctWidth>
+            </wp14:sizeRelH>
+            <wp14:sizeRelV relativeFrom="page">
+              <wp14:pctHeight>0</wp14:pctHeight>
+            </wp14:sizeRelV>
+          </wp:anchor>
+        </w:drawing>
+      </w:r>
+    </w:p>
+    <w:p/>
+    <w:p/>
+    <w:p>
+      <w:pPr>
+        <w:pStyle w:val="Ttulo1"/>
+        <w:jc w:val="center"/>
+      </w:pPr>
+      <w:r>
+        <w:t>BUSQUEDA PROMOCIONES</w:t>
+      </w:r>
+    </w:p>
+    <w:p>
+      <w:pPr>
+        <w:pStyle w:val="Prrafodelista"/>
+        <w:jc w:val="both"/>
+        <w:rPr>
+          <w:sz w:val="28"/>
+          <w:szCs w:val="28"/>
+        </w:rPr>
+      </w:pPr>
+      <w:r>
+        <w:rPr>
+          <w:b/>
+          <w:i/>
+          <w:sz w:val="28"/>
+          <w:szCs w:val="28"/>
+        </w:rPr>
+        <w:t xml:space="preserve">OBJETIVO: </w:t>
+      </w:r>
+      <w:r>
+        <w:rPr>
+          <w:sz w:val="28"/>
+          <w:szCs w:val="28"/>
+        </w:rPr>
+        <w:t>Facilitar la búsqueda de alguna promoción ya existente.</w:t>
+      </w:r>
+    </w:p>
+    <w:p>
+      <w:pPr>
+        <w:pStyle w:val="Prrafodelista"/>
+        <w:jc w:val="both"/>
+        <w:rPr>
+          <w:sz w:val="28"/>
+          <w:szCs w:val="28"/>
+        </w:rPr>
+      </w:pPr>
+    </w:p>
+    <w:p>
+      <w:pPr>
+        <w:pStyle w:val="Prrafodelista"/>
+        <w:numPr>
+          <w:ilvl w:val="0"/>
+          <w:numId w:val="21"/>
+        </w:numPr>
+        <w:jc w:val="both"/>
+        <w:rPr>
+          <w:sz w:val="28"/>
+          <w:szCs w:val="28"/>
+        </w:rPr>
+      </w:pPr>
+      <w:r>
+        <w:rPr>
+          <w:sz w:val="28"/>
+          <w:szCs w:val="28"/>
+        </w:rPr>
+        <w:t>Ingrese a la segunda opción “BUSQUEDA DE PROMOCIONES”</w:t>
+      </w:r>
+      <w:r>
+        <w:rPr>
+          <w:sz w:val="28"/>
+          <w:szCs w:val="28"/>
+        </w:rPr>
+        <w:t xml:space="preserve">. </w:t>
+      </w:r>
+    </w:p>
+    <w:p>
+      <w:pPr>
+        <w:pStyle w:val="Prrafodelista"/>
+        <w:ind w:left="1440"/>
+        <w:jc w:val="both"/>
+        <w:rPr>
+          <w:sz w:val="28"/>
+          <w:szCs w:val="28"/>
+        </w:rPr>
+      </w:pPr>
+    </w:p>
+    <w:p>
+      <w:pPr>
+        <w:pStyle w:val="Prrafodelista"/>
+        <w:ind w:left="1440"/>
+        <w:jc w:val="both"/>
+        <w:rPr>
+          <w:sz w:val="28"/>
+          <w:szCs w:val="28"/>
+        </w:rPr>
+      </w:pPr>
+    </w:p>
+    <w:p>
+      <w:pPr>
+        <w:pStyle w:val="Prrafodelista"/>
+        <w:numPr>
+          <w:ilvl w:val="0"/>
+          <w:numId w:val="21"/>
+        </w:numPr>
+        <w:jc w:val="both"/>
+        <w:rPr>
+          <w:sz w:val="28"/>
+          <w:szCs w:val="28"/>
+        </w:rPr>
+      </w:pPr>
+      <w:r>
+        <w:rPr>
+          <w:sz w:val="28"/>
+          <w:szCs w:val="28"/>
+        </w:rPr>
+        <w:t>Te arrojara una venta</w:t>
+      </w:r>
+      <w:r>
+        <w:rPr>
+          <w:sz w:val="28"/>
+          <w:szCs w:val="28"/>
+        </w:rPr>
+        <w:t xml:space="preserve">na donde te da opciones de acuerdo a cierta información para realizar la búsqueda de la promoción, las cuales son: </w:t>
+      </w:r>
+    </w:p>
+    <w:p>
+      <w:pPr>
+        <w:pStyle w:val="Prrafodelista"/>
+        <w:ind w:left="1440"/>
+        <w:jc w:val="both"/>
+        <w:rPr>
+          <w:sz w:val="28"/>
+          <w:szCs w:val="28"/>
+        </w:rPr>
+      </w:pPr>
+    </w:p>
+    <w:p>
+      <w:pPr>
+        <w:pStyle w:val="Prrafodelista"/>
+        <w:numPr>
+          <w:ilvl w:val="0"/>
+          <w:numId w:val="22"/>
+        </w:numPr>
+        <w:jc w:val="both"/>
+        <w:rPr>
+          <w:sz w:val="28"/>
+          <w:szCs w:val="28"/>
+        </w:rPr>
+      </w:pPr>
+      <w:r>
+        <w:rPr>
+          <w:sz w:val="28"/>
+          <w:szCs w:val="28"/>
+        </w:rPr>
+        <w:t>Búsqueda por promoción</w:t>
+      </w:r>
+    </w:p>
+    <w:p>
+      <w:pPr>
+        <w:pStyle w:val="Prrafodelista"/>
+        <w:numPr>
+          <w:ilvl w:val="0"/>
+          <w:numId w:val="22"/>
+        </w:numPr>
+        <w:jc w:val="both"/>
+        <w:rPr>
+          <w:sz w:val="28"/>
+          <w:szCs w:val="28"/>
+        </w:rPr>
+      </w:pPr>
+      <w:r>
+        <w:rPr>
+          <w:sz w:val="28"/>
+          <w:szCs w:val="28"/>
+        </w:rPr>
+        <w:t xml:space="preserve">Búsqueda por Expediente </w:t>
+      </w:r>
+    </w:p>
+    <w:p>
+      <w:pPr>
+        <w:pStyle w:val="Prrafodelista"/>
+        <w:numPr>
+          <w:ilvl w:val="0"/>
+          <w:numId w:val="22"/>
+        </w:numPr>
+        <w:jc w:val="both"/>
+        <w:rPr>
+          <w:sz w:val="28"/>
+          <w:szCs w:val="28"/>
+        </w:rPr>
+      </w:pPr>
+      <w:r>
+        <w:rPr>
+          <w:sz w:val="28"/>
+          <w:szCs w:val="28"/>
+        </w:rPr>
+        <w:t xml:space="preserve">Búsqueda por contenido </w:t>
+      </w:r>
+    </w:p>
+    <w:p>
+      <w:pPr>
+        <w:pStyle w:val="Prrafodelista"/>
+        <w:numPr>
+          <w:ilvl w:val="0"/>
+          <w:numId w:val="22"/>
+        </w:numPr>
+        <w:jc w:val="both"/>
+        <w:rPr>
+          <w:sz w:val="28"/>
+          <w:szCs w:val="28"/>
+        </w:rPr>
+      </w:pPr>
+      <w:r>
+        <w:rPr>
+          <w:sz w:val="28"/>
+          <w:szCs w:val="28"/>
+        </w:rPr>
+        <w:t xml:space="preserve">Búsqueda por trabajador. </w:t>
+      </w:r>
+    </w:p>
+    <w:p>
+      <w:pPr>
+        <w:rPr>
+          <w:sz w:val="28"/>
+        </w:rPr>
+      </w:pPr>
+    </w:p>
+    <w:p>
+      <w:pPr>
+        <w:pStyle w:val="Prrafodelista"/>
+        <w:numPr>
+          <w:ilvl w:val="0"/>
+          <w:numId w:val="24"/>
+        </w:numPr>
+        <w:jc w:val="both"/>
+        <w:rPr>
+          <w:sz w:val="28"/>
+        </w:rPr>
+      </w:pPr>
+      <w:r>
+        <w:rPr>
+          <w:b/>
+          <w:sz w:val="28"/>
+        </w:rPr>
+        <w:t xml:space="preserve">Búsqueda por promoción: </w:t>
+      </w:r>
+    </w:p>
+    <w:p>
+      <w:pPr>
+        <w:pStyle w:val="Prrafodelista"/>
+        <w:ind w:left="1440"/>
+        <w:jc w:val="both"/>
+        <w:rPr>
+          <w:sz w:val="28"/>
+        </w:rPr>
+      </w:pPr>
+      <w:r>
+        <w:rPr>
+          <w:sz w:val="28"/>
+        </w:rPr>
+        <w:t xml:space="preserve">Al seleccionar está opción te muestra dos ventanas necesarias para la búsqueda:  </w:t>
+      </w:r>
+    </w:p>
+    <w:p>
+      <w:pPr>
+        <w:pStyle w:val="Prrafodelista"/>
+        <w:numPr>
+          <w:ilvl w:val="0"/>
+          <w:numId w:val="25"/>
+        </w:numPr>
+        <w:jc w:val="both"/>
+        <w:rPr>
+          <w:sz w:val="28"/>
+        </w:rPr>
+      </w:pPr>
+      <w:r>
+        <w:rPr>
+          <w:sz w:val="28"/>
+        </w:rPr>
+        <w:t xml:space="preserve">Promoción </w:t>
+      </w:r>
+    </w:p>
+    <w:p>
+      <w:pPr>
+        <w:pStyle w:val="Prrafodelista"/>
+        <w:numPr>
+          <w:ilvl w:val="0"/>
+          <w:numId w:val="25"/>
+        </w:numPr>
+        <w:jc w:val="both"/>
+        <w:rPr>
+          <w:sz w:val="28"/>
+        </w:rPr>
+      </w:pPr>
+      <w:r>
+        <w:rPr>
+          <w:sz w:val="28"/>
+        </w:rPr>
+        <w:t xml:space="preserve">Año de promoción </w:t>
+      </w:r>
+      <w:bookmarkStart w:id="3" w:name="_GoBack"/>
+      <w:bookmarkEnd w:id="3"/>
+    </w:p>
+    <w:p>
+      <w:pPr>
+        <w:jc w:val="both"/>
+        <w:rPr>
+          <w:sz w:val="28"/>
+        </w:rPr>
+      </w:pPr>
+    </w:p>
+    <w:p>
+      <w:pPr>
+        <w:pStyle w:val="Prrafodelista"/>
+        <w:numPr>
+          <w:ilvl w:val="0"/>
+          <w:numId w:val="24"/>
+        </w:numPr>
+        <w:jc w:val="both"/>
+        <w:rPr>
+          <w:sz w:val="28"/>
+        </w:rPr>
+      </w:pPr>
+      <w:r>
+        <w:rPr>
+          <w:sz w:val="28"/>
+        </w:rPr>
+        <w:t xml:space="preserve">Una vez que se haya ingresado la información correcta nos dirigimos a la parte de abajo en el siguiente botón para que se complete la búsqueda. </w:t>
+      </w:r>
+    </w:p>
+    <w:p>
+      <w:pPr>
+        <w:jc w:val="both"/>
+        <w:rPr>
+          <w:sz w:val="28"/>
+        </w:rPr>
+      </w:pPr>
+    </w:p>
+    <w:p>
+      <w:pPr>
+        <w:jc w:val="both"/>
+        <w:rPr>
+          <w:sz w:val="28"/>
+        </w:rPr>
+      </w:pPr>
+    </w:p>
+    <w:p>
+      <w:pPr>
+        <w:pStyle w:val="Prrafodelista"/>
+        <w:numPr>
+          <w:ilvl w:val="0"/>
+          <w:numId w:val="24"/>
+        </w:numPr>
+        <w:jc w:val="both"/>
+        <w:rPr>
+          <w:sz w:val="28"/>
+        </w:rPr>
+      </w:pPr>
+      <w:r>
+        <w:rPr>
+          <w:sz w:val="28"/>
+        </w:rPr>
+        <w:lastRenderedPageBreak/>
+        <w:t>En seguida te mostrará la promoción</w:t>
+      </w:r>
+      <w:r>
+        <w:rPr>
+          <w:sz w:val="28"/>
+        </w:rPr>
+        <w:t xml:space="preserve"> existente</w:t>
+      </w:r>
+      <w:r>
+        <w:rPr>
+          <w:sz w:val="28"/>
+        </w:rPr>
+        <w:t xml:space="preserve"> si la inf</w:t>
+      </w:r>
+      <w:r>
+        <w:rPr>
+          <w:sz w:val="28"/>
+        </w:rPr>
+        <w:t xml:space="preserve">ormación ingresada fue correcta. </w:t>
+      </w:r>
+    </w:p>
+    <w:p>
+      <w:pPr>
+        <w:jc w:val="both"/>
+        <w:rPr>
+          <w:sz w:val="28"/>
+        </w:rPr>
+      </w:pPr>
+    </w:p>
+    <w:p>
+      <w:pPr>
+        <w:pStyle w:val="Prrafodelista"/>
+        <w:numPr>
+          <w:ilvl w:val="0"/>
+          <w:numId w:val="24"/>
+        </w:numPr>
+        <w:jc w:val="both"/>
+        <w:rPr>
+          <w:sz w:val="28"/>
+        </w:rPr>
+      </w:pPr>
+      <w:r>
+        <w:rPr>
+          <w:b/>
+          <w:sz w:val="28"/>
+        </w:rPr>
+        <w:t xml:space="preserve">Búsqueda por Expediente </w:t>
+      </w:r>
+    </w:p>
+    <w:p>
+      <w:pPr>
+        <w:pStyle w:val="Prrafodelista"/>
+        <w:ind w:left="1440"/>
+        <w:jc w:val="both"/>
+        <w:rPr>
+          <w:sz w:val="28"/>
+        </w:rPr>
+      </w:pPr>
+      <w:r>
+        <w:rPr>
+          <w:sz w:val="28"/>
+        </w:rPr>
+        <w:t xml:space="preserve">Al seleccionar la siguiente opción </w:t>
+      </w:r>
+    </w:p>
+    <w:p/>
+    <w:p/>
+    <w:p/>
+    <w:p/>
+    <w:p/>
+    <w:p/>
+    <w:p/>
+    <w:p>
+      <w:pPr>
+        <w:pStyle w:val="Prrafodelista"/>
+        <w:numPr>
+          <w:ilvl w:val="0"/>
+          <w:numId w:val="24"/>
+        </w:numPr>
+        <w:rPr>
+          <w:b/>
+          <w:sz w:val="28"/>
+        </w:rPr>
+      </w:pPr>
+      <w:r>
+        <w:rPr>
+          <w:b/>
+          <w:sz w:val="28"/>
+        </w:rPr>
+        <w:t xml:space="preserve">Búsqueda por contenido </w:t>
+      </w:r>
+    </w:p>
+    <w:p>
+      <w:pPr>
+        <w:ind w:left="1080"/>
+        <w:rPr>
+          <w:sz w:val="28"/>
+        </w:rPr>
+      </w:pPr>
+      <w:r>
+        <w:rPr>
+          <w:sz w:val="28"/>
+        </w:rPr>
+        <w:t>Al seleccionar la siguiente opción te arrojara una ventana</w:t>
+      </w:r>
+    </w:p>
+    <w:p>
+      <w:pPr>
+        <w:pStyle w:val="Prrafodelista"/>
+        <w:numPr>
+          <w:ilvl w:val="0"/>
+          <w:numId w:val="26"/>
+        </w:numPr>
+        <w:rPr>
+          <w:b/>
+          <w:sz w:val="28"/>
+        </w:rPr>
+      </w:pPr>
+      <w:r>
+        <w:rPr>
+          <w:sz w:val="28"/>
+        </w:rPr>
+        <w:t xml:space="preserve">Contenido </w:t>
+      </w:r>
+    </w:p>
+    <w:p>
+      <w:pPr>
+        <w:rPr>
+          <w:b/>
+          <w:sz w:val="28"/>
+        </w:rPr>
+      </w:pPr>
+    </w:p>
+    <w:p/>
+    <w:p/>
+    <w:p/>
+    <w:p/>
+    <w:p/>
+    <w:p/>
+    <w:p/>
+    <w:p/>
+    <w:p/>
+    <w:p/>
+    <w:p/>
+    <w:p/>
+    <w:p/>
+    <w:p/>
+    <w:p>
+      <w:r>
+        <w:rPr>
+          <w:b/>
+          <w:noProof/>
+          <w:lang w:eastAsia="es-MX"/>
+        </w:rPr>
+        <w:drawing>
+          <wp:anchor distT="0" distB="0" distL="114300" distR="114300" simplePos="0" relativeHeight="251708416" behindDoc="1" locked="0" layoutInCell="1" allowOverlap="1" wp14:anchorId="2FC5BABB" wp14:editId="73451B19">
+            <wp:simplePos x="0" y="0"/>
+            <wp:positionH relativeFrom="margin">
+              <wp:align>center</wp:align>
+            </wp:positionH>
+            <wp:positionV relativeFrom="paragraph">
+              <wp:posOffset>-895350</wp:posOffset>
+            </wp:positionV>
+            <wp:extent cx="7753350" cy="1216025"/>
+            <wp:effectExtent l="0" t="0" r="0" b="3175"/>
+            <wp:wrapNone/>
+            <wp:docPr id="34" name="Imagen 34"/>
+            <wp:cNvGraphicFramePr>
+              <a:graphicFrameLocks xmlns:a="http://schemas.openxmlformats.org/drawingml/2006/main" noChangeAspect="1"/>
+            </wp:cNvGraphicFramePr>
+            <a:graphic xmlns:a="http://schemas.openxmlformats.org/drawingml/2006/main">
+              <a:graphicData uri="http://schemas.openxmlformats.org/drawingml/2006/picture">
+                <pic:pic xmlns:pic="http://schemas.openxmlformats.org/drawingml/2006/picture">
+                  <pic:nvPicPr>
+                    <pic:cNvPr id="26" name="ProdetseGR2.png"/>
+                    <pic:cNvPicPr/>
+                  </pic:nvPicPr>
+                  <pic:blipFill>
+                    <a:blip r:embed="rId8" cstate="print">
+                      <a:extLst>
+                        <a:ext uri="{28A0092B-C50C-407E-A947-70E740481C1C}">
+                          <a14:useLocalDpi xmlns:a14="http://schemas.microsoft.com/office/drawing/2010/main" val="0"/>
+                        </a:ext>
+                      </a:extLst>
+                    </a:blip>
+                    <a:stretch>
+                      <a:fillRect/>
+                    </a:stretch>
+                  </pic:blipFill>
+                  <pic:spPr>
+                    <a:xfrm>
+                      <a:off x="0" y="0"/>
+                      <a:ext cx="7753350" cy="1216025"/>
+                    </a:xfrm>
+                    <a:prstGeom prst="rect">
+                      <a:avLst/>
+                    </a:prstGeom>
+                  </pic:spPr>
+                </pic:pic>
+              </a:graphicData>
+            </a:graphic>
+            <wp14:sizeRelH relativeFrom="page">
+              <wp14:pctWidth>0</wp14:pctWidth>
+            </wp14:sizeRelH>
+            <wp14:sizeRelV relativeFrom="page">
+              <wp14:pctHeight>0</wp14:pctHeight>
+            </wp14:sizeRelV>
+          </wp:anchor>
+        </w:drawing>
+      </w:r>
+    </w:p>
+    <w:p/>
+    <w:p/>
+    <w:p/>
+    <w:p/>
+    <w:p/>
+    <w:p/>
+    <w:p/>
+    <w:p/>
+    <w:p/>
+    <w:p/>
+    <w:p/>
+    <w:p/>
+    <w:p/>
+    <w:p/>
+    <w:p/>
+    <w:p/>
+    <w:p/>
+    <w:p/>
+    <w:p/>
+    <w:p/>
+    <w:p/>
+    <w:p/>
+    <w:p/>
+    <w:p/>
+    <w:p/>
+    <w:p/>
+    <w:p/>
+    <w:p/>
+    <w:p/>
+    <w:p>
+      <w:r>
+        <w:rPr>
+          <w:b/>
+          <w:noProof/>
+          <w:lang w:eastAsia="es-MX"/>
+        </w:rPr>
+        <w:drawing>
+          <wp:anchor distT="0" distB="0" distL="114300" distR="114300" simplePos="0" relativeHeight="251710464" behindDoc="1" locked="0" layoutInCell="1" allowOverlap="1" wp14:anchorId="51A51415" wp14:editId="37B24A23">
+            <wp:simplePos x="0" y="0"/>
+            <wp:positionH relativeFrom="margin">
+              <wp:align>center</wp:align>
+            </wp:positionH>
+            <wp:positionV relativeFrom="paragraph">
+              <wp:posOffset>-896620</wp:posOffset>
+            </wp:positionV>
+            <wp:extent cx="7753350" cy="1216025"/>
+            <wp:effectExtent l="0" t="0" r="0" b="3175"/>
+            <wp:wrapNone/>
+            <wp:docPr id="35" name="Imagen 35"/>
+            <wp:cNvGraphicFramePr>
+              <a:graphicFrameLocks xmlns:a="http://schemas.openxmlformats.org/drawingml/2006/main" noChangeAspect="1"/>
+            </wp:cNvGraphicFramePr>
+            <a:graphic xmlns:a="http://schemas.openxmlformats.org/drawingml/2006/main">
+              <a:graphicData uri="http://schemas.openxmlformats.org/drawingml/2006/picture">
+                <pic:pic xmlns:pic="http://schemas.openxmlformats.org/drawingml/2006/picture">
+                  <pic:nvPicPr>
+                    <pic:cNvPr id="26" name="ProdetseGR2.png"/>
+                    <pic:cNvPicPr/>
+                  </pic:nvPicPr>
+                  <pic:blipFill>
+                    <a:blip r:embed="rId8" cstate="print">
+                      <a:extLst>
+                        <a:ext uri="{28A0092B-C50C-407E-A947-70E740481C1C}">
+                          <a14:useLocalDpi xmlns:a14="http://schemas.microsoft.com/office/drawing/2010/main" val="0"/>
+                        </a:ext>
+                      </a:extLst>
+                    </a:blip>
+                    <a:stretch>
+                      <a:fillRect/>
+                    </a:stretch>
+                  </pic:blipFill>
+                  <pic:spPr>
+                    <a:xfrm>
+                      <a:off x="0" y="0"/>
+                      <a:ext cx="7753350" cy="1216025"/>
+                    </a:xfrm>
+                    <a:prstGeom prst="rect">
+                      <a:avLst/>
+                    </a:prstGeom>
+                  </pic:spPr>
+                </pic:pic>
+              </a:graphicData>
+            </a:graphic>
+            <wp14:sizeRelH relativeFrom="page">
+              <wp14:pctWidth>0</wp14:pctWidth>
+            </wp14:sizeRelH>
+            <wp14:sizeRelV relativeFrom="page">
+              <wp14:pctHeight>0</wp14:pctHeight>
+            </wp14:sizeRelV>
+          </wp:anchor>
+        </w:drawing>
+      </w:r>
+    </w:p>
+    <w:p/>
+    <w:p/>
+    <w:p/>
+    <w:p/>
+    <w:p/>
+    <w:p/>
+    <w:p/>
+    <w:p/>
+    <w:p/>
+    <w:p/>
+    <w:p/>
+    <w:p/>
+    <w:p/>
+    <w:p/>
+    <w:p/>
+    <w:p/>
+    <w:p/>
+    <w:p/>
+    <w:p/>
+    <w:p/>
+    <w:p/>
+    <w:p/>
+    <w:p/>
+    <w:p/>
+    <w:p/>
+    <w:p/>
+    <w:p/>
+    <w:p/>
+    <w:p/>
+    <w:p>
+      <w:r>
+        <w:rPr>
+          <w:b/>
+          <w:noProof/>
+          <w:lang w:eastAsia="es-MX"/>
+        </w:rPr>
+        <w:drawing>
+          <wp:anchor distT="0" distB="0" distL="114300" distR="114300" simplePos="0" relativeHeight="251712512" behindDoc="1" locked="0" layoutInCell="1" allowOverlap="1" wp14:anchorId="2ED50E70" wp14:editId="0C2FC80D">
+            <wp:simplePos x="0" y="0"/>
+            <wp:positionH relativeFrom="page">
+              <wp:align>right</wp:align>
+            </wp:positionH>
+            <wp:positionV relativeFrom="paragraph">
+              <wp:posOffset>-895350</wp:posOffset>
+            </wp:positionV>
+            <wp:extent cx="7753350" cy="1216025"/>
+            <wp:effectExtent l="0" t="0" r="0" b="3175"/>
+            <wp:wrapNone/>
+            <wp:docPr id="36" name="Imagen 36"/>
+            <wp:cNvGraphicFramePr>
+              <a:graphicFrameLocks xmlns:a="http://schemas.openxmlformats.org/drawingml/2006/main" noChangeAspect="1"/>
+            </wp:cNvGraphicFramePr>
+            <a:graphic xmlns:a="http://schemas.openxmlformats.org/drawingml/2006/main">
+              <a:graphicData uri="http://schemas.openxmlformats.org/drawingml/2006/picture">
+                <pic:pic xmlns:pic="http://schemas.openxmlformats.org/drawingml/2006/picture">
+                  <pic:nvPicPr>
+                    <pic:cNvPr id="26" name="ProdetseGR2.png"/>
+                    <pic:cNvPicPr/>
+                  </pic:nvPicPr>
+                  <pic:blipFill>
+                    <a:blip r:embed="rId8" cstate="print">
+                      <a:extLst>
+                        <a:ext uri="{28A0092B-C50C-407E-A947-70E740481C1C}">
+                          <a14:useLocalDpi xmlns:a14="http://schemas.microsoft.com/office/drawing/2010/main" val="0"/>
+                        </a:ext>
+                      </a:extLst>
+                    </a:blip>
+                    <a:stretch>
+                      <a:fillRect/>
+                    </a:stretch>
+                  </pic:blipFill>
+                  <pic:spPr>
+                    <a:xfrm>
+                      <a:off x="0" y="0"/>
+                      <a:ext cx="7753350" cy="1216025"/>
+                    </a:xfrm>
+                    <a:prstGeom prst="rect">
+                      <a:avLst/>
+                    </a:prstGeom>
+                  </pic:spPr>
+                </pic:pic>
+              </a:graphicData>
+            </a:graphic>
+            <wp14:sizeRelH relativeFrom="page">
+              <wp14:pctWidth>0</wp14:pctWidth>
+            </wp14:sizeRelH>
+            <wp14:sizeRelV relativeFrom="page">
+              <wp14:pctHeight>0</wp14:pctHeight>
+            </wp14:sizeRelV>
+          </wp:anchor>
+        </w:drawing>
+      </w:r>
+    </w:p>
+    <w:p/>
+    <w:p/>
+    <w:p/>
+    <w:p/>
+    <w:p/>
+    <w:p/>
+    <w:p/>
+    <w:p/>
+    <w:p/>
+    <w:p/>
+    <w:p/>
+    <w:p/>
+    <w:p/>
+    <w:p/>
+    <w:p/>
+    <w:p/>
+    <w:p/>
+    <w:p/>
+    <w:p/>
+    <w:p/>
+    <w:p/>
+    <w:p/>
+    <w:p/>
+    <w:p/>
+    <w:p/>
+    <w:p/>
+    <w:p/>
+    <w:p/>
+    <w:p/>
+    <w:p/>
+    <w:p/>
+    <w:p/>
+    <w:p/>
+    <w:p>
+      <w:pPr>
+        <w:pStyle w:val="Ttulo1"/>
         <w:rPr>
           <w:sz w:val="144"/>
           <w:szCs w:val="144"/>
         </w:rPr>
       </w:pPr>
-    </w:p>
-    <w:p/>
-    <w:p/>
-    <w:p/>
-    <w:p/>
-    <w:p/>
-    <w:p/>
-    <w:p/>
-    <w:p/>
-    <w:p/>
-    <w:p/>
-    <w:p/>
-    <w:p/>
-    <w:p/>
-    <w:p/>
-    <w:p/>
-    <w:p/>
-    <w:p/>
-    <w:p/>
-    <w:p/>
-    <w:p/>
-    <w:p/>
-    <w:p/>
-    <w:p/>
-    <w:p/>
-    <w:p/>
-    <w:p/>
-    <w:p/>
-    <w:p/>
-    <w:p/>
-    <w:p/>
-    <w:p/>
-    <w:p/>
-    <w:p/>
-    <w:p/>
-    <w:p/>
-    <w:p/>
-    <w:p/>
-    <w:p/>
-    <w:p/>
-    <w:p/>
-    <w:p/>
-    <w:p/>
-    <w:p/>
-    <w:p/>
-    <w:p/>
-    <w:p/>
-    <w:p/>
-    <w:p/>
-    <w:p/>
-    <w:p/>
-    <w:p/>
-    <w:p/>
-    <w:p/>
-    <w:p/>
-    <w:p/>
-    <w:p/>
-    <w:p/>
-    <w:p/>
-    <w:p/>
-    <w:p/>
-    <w:p/>
-    <w:p/>
-    <w:p/>
-    <w:p/>
-    <w:p/>
-    <w:p/>
-    <w:p/>
-    <w:p/>
-    <w:p/>
-    <w:p/>
-    <w:p/>
-    <w:p/>
-    <w:p/>
-    <w:p/>
-    <w:p/>
-    <w:p/>
-    <w:p/>
-    <w:p/>
-    <w:p/>
-    <w:p/>
-    <w:p/>
-    <w:p/>
-    <w:p/>
-    <w:p/>
-    <w:p/>
-    <w:p/>
-    <w:p/>
-    <w:p/>
-    <w:p/>
-    <w:p/>
-    <w:p/>
-    <w:p/>
-    <w:p/>
-    <w:p/>
-    <w:p/>
-    <w:p/>
-    <w:p/>
-    <w:p/>
-    <w:p/>
-    <w:p/>
-    <w:p/>
-    <w:p/>
-    <w:p/>
-    <w:p/>
-    <w:p/>
-    <w:p/>
-    <w:p/>
-    <w:p/>
-    <w:p/>
-    <w:p/>
-    <w:p/>
-    <w:p/>
-    <w:p/>
-    <w:p/>
-    <w:p/>
-    <w:p/>
-    <w:p/>
-    <w:p/>
-    <w:p/>
-    <w:p/>
-    <w:p/>
-    <w:p/>
-    <w:p/>
-    <w:p/>
-    <w:p/>
-    <w:p/>
-    <w:p/>
-    <w:p/>
-    <w:p/>
-    <w:p/>
-    <w:p/>
-    <w:p/>
-    <w:p/>
-    <w:p/>
-    <w:p>
-      <w:pPr>
-        <w:pStyle w:val="Ttulo1"/>
+      <w:r>
         <w:rPr>
           <w:sz w:val="144"/>
           <w:szCs w:val="144"/>
         </w:rPr>
-      </w:pPr>
-      <w:r>
-        <w:rPr>
-          <w:sz w:val="144"/>
-          <w:szCs w:val="144"/>
-        </w:rPr>
-        <w:lastRenderedPageBreak/>
         <w:br w:type="page"/>
       </w:r>
     </w:p>
@@ -2686,8 +4252,8 @@
           <w:szCs w:val="56"/>
         </w:rPr>
       </w:pPr>
-      <w:bookmarkStart w:id="3" w:name="_Búsqueda_de_Turnos"/>
-      <w:bookmarkEnd w:id="3"/>
+      <w:bookmarkStart w:id="4" w:name="_Búsqueda_de_Turnos"/>
+      <w:bookmarkEnd w:id="4"/>
       <w:r>
         <w:rPr>
           <w:b/>
@@ -2700,7 +4266,6 @@
     </w:p>
     <w:p/>
     <w:p>
-      <w:bookmarkStart w:id="4" w:name="_GoBack"/>
       <w:r>
         <w:rPr>
           <w:noProof/>
@@ -2770,7 +4335,6 @@
           </wp:anchor>
         </w:drawing>
       </w:r>
-      <w:bookmarkEnd w:id="4"/>
     </w:p>
     <w:p/>
     <w:p>
@@ -4208,6 +5772,119 @@
 <file path=word/numbering.xml><?xml version="1.0" encoding="utf-8"?>
 <w:numbering xmlns:wpc="http://schemas.microsoft.com/office/word/2010/wordprocessingCanvas" xmlns:cx="http://schemas.microsoft.com/office/drawing/2014/chartex" xmlns:mc="http://schemas.openxmlformats.org/markup-compatibility/2006" xmlns:o="urn:schemas-microsoft-com:office:office" xmlns:r="http://schemas.openxmlformats.org/officeDocument/2006/relationships" xmlns:m="http://schemas.openxmlformats.org/officeDocument/2006/math" xmlns:v="urn:schemas-microsoft-com:vml" xmlns:wp14="http://schemas.microsoft.com/office/word/2010/wordprocessingDrawing" xmlns:wp="http://schemas.openxmlformats.org/drawingml/2006/wordprocessingDrawing" xmlns:w10="urn:schemas-microsoft-com:office:word" xmlns:w="http://schemas.openxmlformats.org/wordprocessingml/2006/main" xmlns:w14="http://schemas.microsoft.com/office/word/2010/wordml" xmlns:w15="http://schemas.microsoft.com/office/word/2012/wordml" xmlns:w16se="http://schemas.microsoft.com/office/word/2015/wordml/symex" xmlns:wpg="http://schemas.microsoft.com/office/word/2010/wordprocessingGroup" xmlns:wpi="http://schemas.microsoft.com/office/word/2010/wordprocessingInk" xmlns:wne="http://schemas.microsoft.com/office/word/2006/wordml" xmlns:wps="http://schemas.microsoft.com/office/word/2010/wordprocessingShape" mc:Ignorable="w14 w15 w16se wp14">
   <w:abstractNum w:abstractNumId="0" w15:restartNumberingAfterBreak="0">
+    <w:nsid w:val="0B724E3F"/>
+    <w:multiLevelType w:val="hybridMultilevel"/>
+    <w:tmpl w:val="0B2CE366"/>
+    <w:lvl w:ilvl="0" w:tplc="080A0001">
+      <w:start w:val="1"/>
+      <w:numFmt w:val="bullet"/>
+      <w:lvlText w:val=""/>
+      <w:lvlJc w:val="left"/>
+      <w:pPr>
+        <w:ind w:left="1440" w:hanging="360"/>
+      </w:pPr>
+      <w:rPr>
+        <w:rFonts w:ascii="Symbol" w:hAnsi="Symbol" w:hint="default"/>
+      </w:rPr>
+    </w:lvl>
+    <w:lvl w:ilvl="1" w:tplc="080A0003" w:tentative="1">
+      <w:start w:val="1"/>
+      <w:numFmt w:val="bullet"/>
+      <w:lvlText w:val="o"/>
+      <w:lvlJc w:val="left"/>
+      <w:pPr>
+        <w:ind w:left="2160" w:hanging="360"/>
+      </w:pPr>
+      <w:rPr>
+        <w:rFonts w:ascii="Courier New" w:hAnsi="Courier New" w:cs="Courier New" w:hint="default"/>
+      </w:rPr>
+    </w:lvl>
+    <w:lvl w:ilvl="2" w:tplc="080A0005" w:tentative="1">
+      <w:start w:val="1"/>
+      <w:numFmt w:val="bullet"/>
+      <w:lvlText w:val=""/>
+      <w:lvlJc w:val="left"/>
+      <w:pPr>
+        <w:ind w:left="2880" w:hanging="360"/>
+      </w:pPr>
+      <w:rPr>
+        <w:rFonts w:ascii="Wingdings" w:hAnsi="Wingdings" w:hint="default"/>
+      </w:rPr>
+    </w:lvl>
+    <w:lvl w:ilvl="3" w:tplc="080A0001" w:tentative="1">
+      <w:start w:val="1"/>
+      <w:numFmt w:val="bullet"/>
+      <w:lvlText w:val=""/>
+      <w:lvlJc w:val="left"/>
+      <w:pPr>
+        <w:ind w:left="3600" w:hanging="360"/>
+      </w:pPr>
+      <w:rPr>
+        <w:rFonts w:ascii="Symbol" w:hAnsi="Symbol" w:hint="default"/>
+      </w:rPr>
+    </w:lvl>
+    <w:lvl w:ilvl="4" w:tplc="080A0003" w:tentative="1">
+      <w:start w:val="1"/>
+      <w:numFmt w:val="bullet"/>
+      <w:lvlText w:val="o"/>
+      <w:lvlJc w:val="left"/>
+      <w:pPr>
+        <w:ind w:left="4320" w:hanging="360"/>
+      </w:pPr>
+      <w:rPr>
+        <w:rFonts w:ascii="Courier New" w:hAnsi="Courier New" w:cs="Courier New" w:hint="default"/>
+      </w:rPr>
+    </w:lvl>
+    <w:lvl w:ilvl="5" w:tplc="080A0005" w:tentative="1">
+      <w:start w:val="1"/>
+      <w:numFmt w:val="bullet"/>
+      <w:lvlText w:val=""/>
+      <w:lvlJc w:val="left"/>
+      <w:pPr>
+        <w:ind w:left="5040" w:hanging="360"/>
+      </w:pPr>
+      <w:rPr>
+        <w:rFonts w:ascii="Wingdings" w:hAnsi="Wingdings" w:hint="default"/>
+      </w:rPr>
+    </w:lvl>
+    <w:lvl w:ilvl="6" w:tplc="080A0001" w:tentative="1">
+      <w:start w:val="1"/>
+      <w:numFmt w:val="bullet"/>
+      <w:lvlText w:val=""/>
+      <w:lvlJc w:val="left"/>
+      <w:pPr>
+        <w:ind w:left="5760" w:hanging="360"/>
+      </w:pPr>
+      <w:rPr>
+        <w:rFonts w:ascii="Symbol" w:hAnsi="Symbol" w:hint="default"/>
+      </w:rPr>
+    </w:lvl>
+    <w:lvl w:ilvl="7" w:tplc="080A0003" w:tentative="1">
+      <w:start w:val="1"/>
+      <w:numFmt w:val="bullet"/>
+      <w:lvlText w:val="o"/>
+      <w:lvlJc w:val="left"/>
+      <w:pPr>
+        <w:ind w:left="6480" w:hanging="360"/>
+      </w:pPr>
+      <w:rPr>
+        <w:rFonts w:ascii="Courier New" w:hAnsi="Courier New" w:cs="Courier New" w:hint="default"/>
+      </w:rPr>
+    </w:lvl>
+    <w:lvl w:ilvl="8" w:tplc="080A0005" w:tentative="1">
+      <w:start w:val="1"/>
+      <w:numFmt w:val="bullet"/>
+      <w:lvlText w:val=""/>
+      <w:lvlJc w:val="left"/>
+      <w:pPr>
+        <w:ind w:left="7200" w:hanging="360"/>
+      </w:pPr>
+      <w:rPr>
+        <w:rFonts w:ascii="Wingdings" w:hAnsi="Wingdings" w:hint="default"/>
+      </w:rPr>
+    </w:lvl>
+  </w:abstractNum>
+  <w:abstractNum w:abstractNumId="1" w15:restartNumberingAfterBreak="0">
     <w:nsid w:val="10886D0F"/>
     <w:multiLevelType w:val="hybridMultilevel"/>
     <w:tmpl w:val="3CDADF20"/>
@@ -4320,7 +5997,7 @@
       </w:rPr>
     </w:lvl>
   </w:abstractNum>
-  <w:abstractNum w:abstractNumId="1" w15:restartNumberingAfterBreak="0">
+  <w:abstractNum w:abstractNumId="2" w15:restartNumberingAfterBreak="0">
     <w:nsid w:val="12904C22"/>
     <w:multiLevelType w:val="hybridMultilevel"/>
     <w:tmpl w:val="EC1A332A"/>
@@ -4406,7 +6083,7 @@
       </w:pPr>
     </w:lvl>
   </w:abstractNum>
-  <w:abstractNum w:abstractNumId="2" w15:restartNumberingAfterBreak="0">
+  <w:abstractNum w:abstractNumId="3" w15:restartNumberingAfterBreak="0">
     <w:nsid w:val="153B351E"/>
     <w:multiLevelType w:val="hybridMultilevel"/>
     <w:tmpl w:val="D638BD68"/>
@@ -4519,7 +6196,120 @@
       </w:rPr>
     </w:lvl>
   </w:abstractNum>
-  <w:abstractNum w:abstractNumId="3" w15:restartNumberingAfterBreak="0">
+  <w:abstractNum w:abstractNumId="4" w15:restartNumberingAfterBreak="0">
+    <w:nsid w:val="195226B0"/>
+    <w:multiLevelType w:val="hybridMultilevel"/>
+    <w:tmpl w:val="1BA85C62"/>
+    <w:lvl w:ilvl="0" w:tplc="080A0001">
+      <w:start w:val="1"/>
+      <w:numFmt w:val="bullet"/>
+      <w:lvlText w:val=""/>
+      <w:lvlJc w:val="left"/>
+      <w:pPr>
+        <w:ind w:left="1440" w:hanging="360"/>
+      </w:pPr>
+      <w:rPr>
+        <w:rFonts w:ascii="Symbol" w:hAnsi="Symbol" w:hint="default"/>
+      </w:rPr>
+    </w:lvl>
+    <w:lvl w:ilvl="1" w:tplc="080A0003" w:tentative="1">
+      <w:start w:val="1"/>
+      <w:numFmt w:val="bullet"/>
+      <w:lvlText w:val="o"/>
+      <w:lvlJc w:val="left"/>
+      <w:pPr>
+        <w:ind w:left="2160" w:hanging="360"/>
+      </w:pPr>
+      <w:rPr>
+        <w:rFonts w:ascii="Courier New" w:hAnsi="Courier New" w:cs="Courier New" w:hint="default"/>
+      </w:rPr>
+    </w:lvl>
+    <w:lvl w:ilvl="2" w:tplc="080A0005" w:tentative="1">
+      <w:start w:val="1"/>
+      <w:numFmt w:val="bullet"/>
+      <w:lvlText w:val=""/>
+      <w:lvlJc w:val="left"/>
+      <w:pPr>
+        <w:ind w:left="2880" w:hanging="360"/>
+      </w:pPr>
+      <w:rPr>
+        <w:rFonts w:ascii="Wingdings" w:hAnsi="Wingdings" w:hint="default"/>
+      </w:rPr>
+    </w:lvl>
+    <w:lvl w:ilvl="3" w:tplc="080A0001" w:tentative="1">
+      <w:start w:val="1"/>
+      <w:numFmt w:val="bullet"/>
+      <w:lvlText w:val=""/>
+      <w:lvlJc w:val="left"/>
+      <w:pPr>
+        <w:ind w:left="3600" w:hanging="360"/>
+      </w:pPr>
+      <w:rPr>
+        <w:rFonts w:ascii="Symbol" w:hAnsi="Symbol" w:hint="default"/>
+      </w:rPr>
+    </w:lvl>
+    <w:lvl w:ilvl="4" w:tplc="080A0003" w:tentative="1">
+      <w:start w:val="1"/>
+      <w:numFmt w:val="bullet"/>
+      <w:lvlText w:val="o"/>
+      <w:lvlJc w:val="left"/>
+      <w:pPr>
+        <w:ind w:left="4320" w:hanging="360"/>
+      </w:pPr>
+      <w:rPr>
+        <w:rFonts w:ascii="Courier New" w:hAnsi="Courier New" w:cs="Courier New" w:hint="default"/>
+      </w:rPr>
+    </w:lvl>
+    <w:lvl w:ilvl="5" w:tplc="080A0005" w:tentative="1">
+      <w:start w:val="1"/>
+      <w:numFmt w:val="bullet"/>
+      <w:lvlText w:val=""/>
+      <w:lvlJc w:val="left"/>
+      <w:pPr>
+        <w:ind w:left="5040" w:hanging="360"/>
+      </w:pPr>
+      <w:rPr>
+        <w:rFonts w:ascii="Wingdings" w:hAnsi="Wingdings" w:hint="default"/>
+      </w:rPr>
+    </w:lvl>
+    <w:lvl w:ilvl="6" w:tplc="080A0001" w:tentative="1">
+      <w:start w:val="1"/>
+      <w:numFmt w:val="bullet"/>
+      <w:lvlText w:val=""/>
+      <w:lvlJc w:val="left"/>
+      <w:pPr>
+        <w:ind w:left="5760" w:hanging="360"/>
+      </w:pPr>
+      <w:rPr>
+        <w:rFonts w:ascii="Symbol" w:hAnsi="Symbol" w:hint="default"/>
+      </w:rPr>
+    </w:lvl>
+    <w:lvl w:ilvl="7" w:tplc="080A0003" w:tentative="1">
+      <w:start w:val="1"/>
+      <w:numFmt w:val="bullet"/>
+      <w:lvlText w:val="o"/>
+      <w:lvlJc w:val="left"/>
+      <w:pPr>
+        <w:ind w:left="6480" w:hanging="360"/>
+      </w:pPr>
+      <w:rPr>
+        <w:rFonts w:ascii="Courier New" w:hAnsi="Courier New" w:cs="Courier New" w:hint="default"/>
+      </w:rPr>
+    </w:lvl>
+    <w:lvl w:ilvl="8" w:tplc="080A0005" w:tentative="1">
+      <w:start w:val="1"/>
+      <w:numFmt w:val="bullet"/>
+      <w:lvlText w:val=""/>
+      <w:lvlJc w:val="left"/>
+      <w:pPr>
+        <w:ind w:left="7200" w:hanging="360"/>
+      </w:pPr>
+      <w:rPr>
+        <w:rFonts w:ascii="Wingdings" w:hAnsi="Wingdings" w:hint="default"/>
+      </w:rPr>
+    </w:lvl>
+  </w:abstractNum>
+  <w:abstractNum w:abstractNumId="5" w15:restartNumberingAfterBreak="0">
     <w:nsid w:val="20CB32E4"/>
     <w:multiLevelType w:val="multilevel"/>
     <w:tmpl w:val="22D0E31A"/>
@@ -4640,7 +6430,346 @@
       </w:rPr>
     </w:lvl>
   </w:abstractNum>
-  <w:abstractNum w:abstractNumId="4" w15:restartNumberingAfterBreak="0">
+  <w:abstractNum w:abstractNumId="6" w15:restartNumberingAfterBreak="0">
+    <w:nsid w:val="225A0C2D"/>
+    <w:multiLevelType w:val="hybridMultilevel"/>
+    <w:tmpl w:val="BC36EBF4"/>
+    <w:lvl w:ilvl="0" w:tplc="080A000B">
+      <w:start w:val="1"/>
+      <w:numFmt w:val="bullet"/>
+      <w:lvlText w:val=""/>
+      <w:lvlJc w:val="left"/>
+      <w:pPr>
+        <w:ind w:left="1875" w:hanging="360"/>
+      </w:pPr>
+      <w:rPr>
+        <w:rFonts w:ascii="Wingdings" w:hAnsi="Wingdings" w:hint="default"/>
+      </w:rPr>
+    </w:lvl>
+    <w:lvl w:ilvl="1" w:tplc="080A0003" w:tentative="1">
+      <w:start w:val="1"/>
+      <w:numFmt w:val="bullet"/>
+      <w:lvlText w:val="o"/>
+      <w:lvlJc w:val="left"/>
+      <w:pPr>
+        <w:ind w:left="2595" w:hanging="360"/>
+      </w:pPr>
+      <w:rPr>
+        <w:rFonts w:ascii="Courier New" w:hAnsi="Courier New" w:cs="Courier New" w:hint="default"/>
+      </w:rPr>
+    </w:lvl>
+    <w:lvl w:ilvl="2" w:tplc="080A0005" w:tentative="1">
+      <w:start w:val="1"/>
+      <w:numFmt w:val="bullet"/>
+      <w:lvlText w:val=""/>
+      <w:lvlJc w:val="left"/>
+      <w:pPr>
+        <w:ind w:left="3315" w:hanging="360"/>
+      </w:pPr>
+      <w:rPr>
+        <w:rFonts w:ascii="Wingdings" w:hAnsi="Wingdings" w:hint="default"/>
+      </w:rPr>
+    </w:lvl>
+    <w:lvl w:ilvl="3" w:tplc="080A0001" w:tentative="1">
+      <w:start w:val="1"/>
+      <w:numFmt w:val="bullet"/>
+      <w:lvlText w:val=""/>
+      <w:lvlJc w:val="left"/>
+      <w:pPr>
+        <w:ind w:left="4035" w:hanging="360"/>
+      </w:pPr>
+      <w:rPr>
+        <w:rFonts w:ascii="Symbol" w:hAnsi="Symbol" w:hint="default"/>
+      </w:rPr>
+    </w:lvl>
+    <w:lvl w:ilvl="4" w:tplc="080A0003" w:tentative="1">
+      <w:start w:val="1"/>
+      <w:numFmt w:val="bullet"/>
+      <w:lvlText w:val="o"/>
+      <w:lvlJc w:val="left"/>
+      <w:pPr>
+        <w:ind w:left="4755" w:hanging="360"/>
+      </w:pPr>
+      <w:rPr>
+        <w:rFonts w:ascii="Courier New" w:hAnsi="Courier New" w:cs="Courier New" w:hint="default"/>
+      </w:rPr>
+    </w:lvl>
+    <w:lvl w:ilvl="5" w:tplc="080A0005" w:tentative="1">
+      <w:start w:val="1"/>
+      <w:numFmt w:val="bullet"/>
+      <w:lvlText w:val=""/>
+      <w:lvlJc w:val="left"/>
+      <w:pPr>
+        <w:ind w:left="5475" w:hanging="360"/>
+      </w:pPr>
+      <w:rPr>
+        <w:rFonts w:ascii="Wingdings" w:hAnsi="Wingdings" w:hint="default"/>
+      </w:rPr>
+    </w:lvl>
+    <w:lvl w:ilvl="6" w:tplc="080A0001" w:tentative="1">
+      <w:start w:val="1"/>
+      <w:numFmt w:val="bullet"/>
+      <w:lvlText w:val=""/>
+      <w:lvlJc w:val="left"/>
+      <w:pPr>
+        <w:ind w:left="6195" w:hanging="360"/>
+      </w:pPr>
+      <w:rPr>
+        <w:rFonts w:ascii="Symbol" w:hAnsi="Symbol" w:hint="default"/>
+      </w:rPr>
+    </w:lvl>
+    <w:lvl w:ilvl="7" w:tplc="080A0003" w:tentative="1">
+      <w:start w:val="1"/>
+      <w:numFmt w:val="bullet"/>
+      <w:lvlText w:val="o"/>
+      <w:lvlJc w:val="left"/>
+      <w:pPr>
+        <w:ind w:left="6915" w:hanging="360"/>
+      </w:pPr>
+      <w:rPr>
+        <w:rFonts w:ascii="Courier New" w:hAnsi="Courier New" w:cs="Courier New" w:hint="default"/>
+      </w:rPr>
+    </w:lvl>
+    <w:lvl w:ilvl="8" w:tplc="080A0005" w:tentative="1">
+      <w:start w:val="1"/>
+      <w:numFmt w:val="bullet"/>
+      <w:lvlText w:val=""/>
+      <w:lvlJc w:val="left"/>
+      <w:pPr>
+        <w:ind w:left="7635" w:hanging="360"/>
+      </w:pPr>
+      <w:rPr>
+        <w:rFonts w:ascii="Wingdings" w:hAnsi="Wingdings" w:hint="default"/>
+      </w:rPr>
+    </w:lvl>
+  </w:abstractNum>
+  <w:abstractNum w:abstractNumId="7" w15:restartNumberingAfterBreak="0">
+    <w:nsid w:val="2A4D04C2"/>
+    <w:multiLevelType w:val="hybridMultilevel"/>
+    <w:tmpl w:val="192E530A"/>
+    <w:lvl w:ilvl="0" w:tplc="080A000B">
+      <w:start w:val="1"/>
+      <w:numFmt w:val="bullet"/>
+      <w:lvlText w:val=""/>
+      <w:lvlJc w:val="left"/>
+      <w:pPr>
+        <w:ind w:left="2160" w:hanging="360"/>
+      </w:pPr>
+      <w:rPr>
+        <w:rFonts w:ascii="Wingdings" w:hAnsi="Wingdings" w:hint="default"/>
+      </w:rPr>
+    </w:lvl>
+    <w:lvl w:ilvl="1" w:tplc="080A0003" w:tentative="1">
+      <w:start w:val="1"/>
+      <w:numFmt w:val="bullet"/>
+      <w:lvlText w:val="o"/>
+      <w:lvlJc w:val="left"/>
+      <w:pPr>
+        <w:ind w:left="2880" w:hanging="360"/>
+      </w:pPr>
+      <w:rPr>
+        <w:rFonts w:ascii="Courier New" w:hAnsi="Courier New" w:cs="Courier New" w:hint="default"/>
+      </w:rPr>
+    </w:lvl>
+    <w:lvl w:ilvl="2" w:tplc="080A0005" w:tentative="1">
+      <w:start w:val="1"/>
+      <w:numFmt w:val="bullet"/>
+      <w:lvlText w:val=""/>
+      <w:lvlJc w:val="left"/>
+      <w:pPr>
+        <w:ind w:left="3600" w:hanging="360"/>
+      </w:pPr>
+      <w:rPr>
+        <w:rFonts w:ascii="Wingdings" w:hAnsi="Wingdings" w:hint="default"/>
+      </w:rPr>
+    </w:lvl>
+    <w:lvl w:ilvl="3" w:tplc="080A0001" w:tentative="1">
+      <w:start w:val="1"/>
+      <w:numFmt w:val="bullet"/>
+      <w:lvlText w:val=""/>
+      <w:lvlJc w:val="left"/>
+      <w:pPr>
+        <w:ind w:left="4320" w:hanging="360"/>
+      </w:pPr>
+      <w:rPr>
+        <w:rFonts w:ascii="Symbol" w:hAnsi="Symbol" w:hint="default"/>
+      </w:rPr>
+    </w:lvl>
+    <w:lvl w:ilvl="4" w:tplc="080A0003" w:tentative="1">
+      <w:start w:val="1"/>
+      <w:numFmt w:val="bullet"/>
+      <w:lvlText w:val="o"/>
+      <w:lvlJc w:val="left"/>
+      <w:pPr>
+        <w:ind w:left="5040" w:hanging="360"/>
+      </w:pPr>
+      <w:rPr>
+        <w:rFonts w:ascii="Courier New" w:hAnsi="Courier New" w:cs="Courier New" w:hint="default"/>
+      </w:rPr>
+    </w:lvl>
+    <w:lvl w:ilvl="5" w:tplc="080A0005" w:tentative="1">
+      <w:start w:val="1"/>
+      <w:numFmt w:val="bullet"/>
+      <w:lvlText w:val=""/>
+      <w:lvlJc w:val="left"/>
+      <w:pPr>
+        <w:ind w:left="5760" w:hanging="360"/>
+      </w:pPr>
+      <w:rPr>
+        <w:rFonts w:ascii="Wingdings" w:hAnsi="Wingdings" w:hint="default"/>
+      </w:rPr>
+    </w:lvl>
+    <w:lvl w:ilvl="6" w:tplc="080A0001" w:tentative="1">
+      <w:start w:val="1"/>
+      <w:numFmt w:val="bullet"/>
+      <w:lvlText w:val=""/>
+      <w:lvlJc w:val="left"/>
+      <w:pPr>
+        <w:ind w:left="6480" w:hanging="360"/>
+      </w:pPr>
+      <w:rPr>
+        <w:rFonts w:ascii="Symbol" w:hAnsi="Symbol" w:hint="default"/>
+      </w:rPr>
+    </w:lvl>
+    <w:lvl w:ilvl="7" w:tplc="080A0003" w:tentative="1">
+      <w:start w:val="1"/>
+      <w:numFmt w:val="bullet"/>
+      <w:lvlText w:val="o"/>
+      <w:lvlJc w:val="left"/>
+      <w:pPr>
+        <w:ind w:left="7200" w:hanging="360"/>
+      </w:pPr>
+      <w:rPr>
+        <w:rFonts w:ascii="Courier New" w:hAnsi="Courier New" w:cs="Courier New" w:hint="default"/>
+      </w:rPr>
+    </w:lvl>
+    <w:lvl w:ilvl="8" w:tplc="080A0005" w:tentative="1">
+      <w:start w:val="1"/>
+      <w:numFmt w:val="bullet"/>
+      <w:lvlText w:val=""/>
+      <w:lvlJc w:val="left"/>
+      <w:pPr>
+        <w:ind w:left="7920" w:hanging="360"/>
+      </w:pPr>
+      <w:rPr>
+        <w:rFonts w:ascii="Wingdings" w:hAnsi="Wingdings" w:hint="default"/>
+      </w:rPr>
+    </w:lvl>
+  </w:abstractNum>
+  <w:abstractNum w:abstractNumId="8" w15:restartNumberingAfterBreak="0">
+    <w:nsid w:val="2A780B1C"/>
+    <w:multiLevelType w:val="hybridMultilevel"/>
+    <w:tmpl w:val="B0F41AB4"/>
+    <w:lvl w:ilvl="0" w:tplc="080A0001">
+      <w:start w:val="1"/>
+      <w:numFmt w:val="bullet"/>
+      <w:lvlText w:val=""/>
+      <w:lvlJc w:val="left"/>
+      <w:pPr>
+        <w:ind w:left="720" w:hanging="360"/>
+      </w:pPr>
+      <w:rPr>
+        <w:rFonts w:ascii="Symbol" w:hAnsi="Symbol" w:hint="default"/>
+      </w:rPr>
+    </w:lvl>
+    <w:lvl w:ilvl="1" w:tplc="080A0003" w:tentative="1">
+      <w:start w:val="1"/>
+      <w:numFmt w:val="bullet"/>
+      <w:lvlText w:val="o"/>
+      <w:lvlJc w:val="left"/>
+      <w:pPr>
+        <w:ind w:left="1440" w:hanging="360"/>
+      </w:pPr>
+      <w:rPr>
+        <w:rFonts w:ascii="Courier New" w:hAnsi="Courier New" w:cs="Courier New" w:hint="default"/>
+      </w:rPr>
+    </w:lvl>
+    <w:lvl w:ilvl="2" w:tplc="080A0005" w:tentative="1">
+      <w:start w:val="1"/>
+      <w:numFmt w:val="bullet"/>
+      <w:lvlText w:val=""/>
+      <w:lvlJc w:val="left"/>
+      <w:pPr>
+        <w:ind w:left="2160" w:hanging="360"/>
+      </w:pPr>
+      <w:rPr>
+        <w:rFonts w:ascii="Wingdings" w:hAnsi="Wingdings" w:hint="default"/>
+      </w:rPr>
+    </w:lvl>
+    <w:lvl w:ilvl="3" w:tplc="080A0001" w:tentative="1">
+      <w:start w:val="1"/>
+      <w:numFmt w:val="bullet"/>
+      <w:lvlText w:val=""/>
+      <w:lvlJc w:val="left"/>
+      <w:pPr>
+        <w:ind w:left="2880" w:hanging="360"/>
+      </w:pPr>
+      <w:rPr>
+        <w:rFonts w:ascii="Symbol" w:hAnsi="Symbol" w:hint="default"/>
+      </w:rPr>
+    </w:lvl>
+    <w:lvl w:ilvl="4" w:tplc="080A0003" w:tentative="1">
+      <w:start w:val="1"/>
+      <w:numFmt w:val="bullet"/>
+      <w:lvlText w:val="o"/>
+      <w:lvlJc w:val="left"/>
+      <w:pPr>
+        <w:ind w:left="3600" w:hanging="360"/>
+      </w:pPr>
+      <w:rPr>
+        <w:rFonts w:ascii="Courier New" w:hAnsi="Courier New" w:cs="Courier New" w:hint="default"/>
+      </w:rPr>
+    </w:lvl>
+    <w:lvl w:ilvl="5" w:tplc="080A0005" w:tentative="1">
+      <w:start w:val="1"/>
+      <w:numFmt w:val="bullet"/>
+      <w:lvlText w:val=""/>
+      <w:lvlJc w:val="left"/>
+      <w:pPr>
+        <w:ind w:left="4320" w:hanging="360"/>
+      </w:pPr>
+      <w:rPr>
+        <w:rFonts w:ascii="Wingdings" w:hAnsi="Wingdings" w:hint="default"/>
+      </w:rPr>
+    </w:lvl>
+    <w:lvl w:ilvl="6" w:tplc="080A0001" w:tentative="1">
+      <w:start w:val="1"/>
+      <w:numFmt w:val="bullet"/>
+      <w:lvlText w:val=""/>
+      <w:lvlJc w:val="left"/>
+      <w:pPr>
+        <w:ind w:left="5040" w:hanging="360"/>
+      </w:pPr>
+      <w:rPr>
+        <w:rFonts w:ascii="Symbol" w:hAnsi="Symbol" w:hint="default"/>
+      </w:rPr>
+    </w:lvl>
+    <w:lvl w:ilvl="7" w:tplc="080A0003" w:tentative="1">
+      <w:start w:val="1"/>
+      <w:numFmt w:val="bullet"/>
+      <w:lvlText w:val="o"/>
+      <w:lvlJc w:val="left"/>
+      <w:pPr>
+        <w:ind w:left="5760" w:hanging="360"/>
+      </w:pPr>
+      <w:rPr>
+        <w:rFonts w:ascii="Courier New" w:hAnsi="Courier New" w:cs="Courier New" w:hint="default"/>
+      </w:rPr>
+    </w:lvl>
+    <w:lvl w:ilvl="8" w:tplc="080A0005" w:tentative="1">
+      <w:start w:val="1"/>
+      <w:numFmt w:val="bullet"/>
+      <w:lvlText w:val=""/>
+      <w:lvlJc w:val="left"/>
+      <w:pPr>
+        <w:ind w:left="6480" w:hanging="360"/>
+      </w:pPr>
+      <w:rPr>
+        <w:rFonts w:ascii="Wingdings" w:hAnsi="Wingdings" w:hint="default"/>
+      </w:rPr>
+    </w:lvl>
+  </w:abstractNum>
+  <w:abstractNum w:abstractNumId="9" w15:restartNumberingAfterBreak="0">
     <w:nsid w:val="2B145F1C"/>
     <w:multiLevelType w:val="hybridMultilevel"/>
     <w:tmpl w:val="0120898E"/>
@@ -4753,10 +6882,10 @@
       </w:rPr>
     </w:lvl>
   </w:abstractNum>
-  <w:abstractNum w:abstractNumId="5" w15:restartNumberingAfterBreak="0">
+  <w:abstractNum w:abstractNumId="10" w15:restartNumberingAfterBreak="0">
     <w:nsid w:val="2E245E12"/>
     <w:multiLevelType w:val="hybridMultilevel"/>
-    <w:tmpl w:val="194E42AC"/>
+    <w:tmpl w:val="AAF4CBAA"/>
     <w:lvl w:ilvl="0" w:tplc="080A0001">
       <w:start w:val="1"/>
       <w:numFmt w:val="bullet"/>
@@ -4866,7 +6995,120 @@
       </w:rPr>
     </w:lvl>
   </w:abstractNum>
-  <w:abstractNum w:abstractNumId="6" w15:restartNumberingAfterBreak="0">
+  <w:abstractNum w:abstractNumId="11" w15:restartNumberingAfterBreak="0">
+    <w:nsid w:val="2E8E2863"/>
+    <w:multiLevelType w:val="hybridMultilevel"/>
+    <w:tmpl w:val="4810DDF2"/>
+    <w:lvl w:ilvl="0" w:tplc="080A0001">
+      <w:start w:val="1"/>
+      <w:numFmt w:val="bullet"/>
+      <w:lvlText w:val=""/>
+      <w:lvlJc w:val="left"/>
+      <w:pPr>
+        <w:ind w:left="1800" w:hanging="360"/>
+      </w:pPr>
+      <w:rPr>
+        <w:rFonts w:ascii="Symbol" w:hAnsi="Symbol" w:hint="default"/>
+      </w:rPr>
+    </w:lvl>
+    <w:lvl w:ilvl="1" w:tplc="080A0003" w:tentative="1">
+      <w:start w:val="1"/>
+      <w:numFmt w:val="bullet"/>
+      <w:lvlText w:val="o"/>
+      <w:lvlJc w:val="left"/>
+      <w:pPr>
+        <w:ind w:left="2520" w:hanging="360"/>
+      </w:pPr>
+      <w:rPr>
+        <w:rFonts w:ascii="Courier New" w:hAnsi="Courier New" w:cs="Courier New" w:hint="default"/>
+      </w:rPr>
+    </w:lvl>
+    <w:lvl w:ilvl="2" w:tplc="080A0005" w:tentative="1">
+      <w:start w:val="1"/>
+      <w:numFmt w:val="bullet"/>
+      <w:lvlText w:val=""/>
+      <w:lvlJc w:val="left"/>
+      <w:pPr>
+        <w:ind w:left="3240" w:hanging="360"/>
+      </w:pPr>
+      <w:rPr>
+        <w:rFonts w:ascii="Wingdings" w:hAnsi="Wingdings" w:hint="default"/>
+      </w:rPr>
+    </w:lvl>
+    <w:lvl w:ilvl="3" w:tplc="080A0001" w:tentative="1">
+      <w:start w:val="1"/>
+      <w:numFmt w:val="bullet"/>
+      <w:lvlText w:val=""/>
+      <w:lvlJc w:val="left"/>
+      <w:pPr>
+        <w:ind w:left="3960" w:hanging="360"/>
+      </w:pPr>
+      <w:rPr>
+        <w:rFonts w:ascii="Symbol" w:hAnsi="Symbol" w:hint="default"/>
+      </w:rPr>
+    </w:lvl>
+    <w:lvl w:ilvl="4" w:tplc="080A0003" w:tentative="1">
+      <w:start w:val="1"/>
+      <w:numFmt w:val="bullet"/>
+      <w:lvlText w:val="o"/>
+      <w:lvlJc w:val="left"/>
+      <w:pPr>
+        <w:ind w:left="4680" w:hanging="360"/>
+      </w:pPr>
+      <w:rPr>
+        <w:rFonts w:ascii="Courier New" w:hAnsi="Courier New" w:cs="Courier New" w:hint="default"/>
+      </w:rPr>
+    </w:lvl>
+    <w:lvl w:ilvl="5" w:tplc="080A0005" w:tentative="1">
+      <w:start w:val="1"/>
+      <w:numFmt w:val="bullet"/>
+      <w:lvlText w:val=""/>
+      <w:lvlJc w:val="left"/>
+      <w:pPr>
+        <w:ind w:left="5400" w:hanging="360"/>
+      </w:pPr>
+      <w:rPr>
+        <w:rFonts w:ascii="Wingdings" w:hAnsi="Wingdings" w:hint="default"/>
+      </w:rPr>
+    </w:lvl>
+    <w:lvl w:ilvl="6" w:tplc="080A0001" w:tentative="1">
+      <w:start w:val="1"/>
+      <w:numFmt w:val="bullet"/>
+      <w:lvlText w:val=""/>
+      <w:lvlJc w:val="left"/>
+      <w:pPr>
+        <w:ind w:left="6120" w:hanging="360"/>
+      </w:pPr>
+      <w:rPr>
+        <w:rFonts w:ascii="Symbol" w:hAnsi="Symbol" w:hint="default"/>
+      </w:rPr>
+    </w:lvl>
+    <w:lvl w:ilvl="7" w:tplc="080A0003" w:tentative="1">
+      <w:start w:val="1"/>
+      <w:numFmt w:val="bullet"/>
+      <w:lvlText w:val="o"/>
+      <w:lvlJc w:val="left"/>
+      <w:pPr>
+        <w:ind w:left="6840" w:hanging="360"/>
+      </w:pPr>
+      <w:rPr>
+        <w:rFonts w:ascii="Courier New" w:hAnsi="Courier New" w:cs="Courier New" w:hint="default"/>
+      </w:rPr>
+    </w:lvl>
+    <w:lvl w:ilvl="8" w:tplc="080A0005" w:tentative="1">
+      <w:start w:val="1"/>
+      <w:numFmt w:val="bullet"/>
+      <w:lvlText w:val=""/>
+      <w:lvlJc w:val="left"/>
+      <w:pPr>
+        <w:ind w:left="7560" w:hanging="360"/>
+      </w:pPr>
+      <w:rPr>
+        <w:rFonts w:ascii="Wingdings" w:hAnsi="Wingdings" w:hint="default"/>
+      </w:rPr>
+    </w:lvl>
+  </w:abstractNum>
+  <w:abstractNum w:abstractNumId="12" w15:restartNumberingAfterBreak="0">
     <w:nsid w:val="42AB63D8"/>
     <w:multiLevelType w:val="hybridMultilevel"/>
     <w:tmpl w:val="9EA0F49E"/>
@@ -4956,7 +7198,7 @@
       </w:pPr>
     </w:lvl>
   </w:abstractNum>
-  <w:abstractNum w:abstractNumId="7" w15:restartNumberingAfterBreak="0">
+  <w:abstractNum w:abstractNumId="13" w15:restartNumberingAfterBreak="0">
     <w:nsid w:val="464E55DA"/>
     <w:multiLevelType w:val="hybridMultilevel"/>
     <w:tmpl w:val="AB927C9A"/>
@@ -5046,7 +7288,7 @@
       </w:pPr>
     </w:lvl>
   </w:abstractNum>
-  <w:abstractNum w:abstractNumId="8" w15:restartNumberingAfterBreak="0">
+  <w:abstractNum w:abstractNumId="14" w15:restartNumberingAfterBreak="0">
     <w:nsid w:val="47C17360"/>
     <w:multiLevelType w:val="hybridMultilevel"/>
     <w:tmpl w:val="F39662D8"/>
@@ -5136,7 +7378,233 @@
       </w:pPr>
     </w:lvl>
   </w:abstractNum>
-  <w:abstractNum w:abstractNumId="9" w15:restartNumberingAfterBreak="0">
+  <w:abstractNum w:abstractNumId="15" w15:restartNumberingAfterBreak="0">
+    <w:nsid w:val="4B874DB0"/>
+    <w:multiLevelType w:val="hybridMultilevel"/>
+    <w:tmpl w:val="2222CBB2"/>
+    <w:lvl w:ilvl="0" w:tplc="080A0001">
+      <w:start w:val="1"/>
+      <w:numFmt w:val="bullet"/>
+      <w:lvlText w:val=""/>
+      <w:lvlJc w:val="left"/>
+      <w:pPr>
+        <w:ind w:left="720" w:hanging="360"/>
+      </w:pPr>
+      <w:rPr>
+        <w:rFonts w:ascii="Symbol" w:hAnsi="Symbol" w:hint="default"/>
+      </w:rPr>
+    </w:lvl>
+    <w:lvl w:ilvl="1" w:tplc="080A0003" w:tentative="1">
+      <w:start w:val="1"/>
+      <w:numFmt w:val="bullet"/>
+      <w:lvlText w:val="o"/>
+      <w:lvlJc w:val="left"/>
+      <w:pPr>
+        <w:ind w:left="1440" w:hanging="360"/>
+      </w:pPr>
+      <w:rPr>
+        <w:rFonts w:ascii="Courier New" w:hAnsi="Courier New" w:cs="Courier New" w:hint="default"/>
+      </w:rPr>
+    </w:lvl>
+    <w:lvl w:ilvl="2" w:tplc="080A0005" w:tentative="1">
+      <w:start w:val="1"/>
+      <w:numFmt w:val="bullet"/>
+      <w:lvlText w:val=""/>
+      <w:lvlJc w:val="left"/>
+      <w:pPr>
+        <w:ind w:left="2160" w:hanging="360"/>
+      </w:pPr>
+      <w:rPr>
+        <w:rFonts w:ascii="Wingdings" w:hAnsi="Wingdings" w:hint="default"/>
+      </w:rPr>
+    </w:lvl>
+    <w:lvl w:ilvl="3" w:tplc="080A0001" w:tentative="1">
+      <w:start w:val="1"/>
+      <w:numFmt w:val="bullet"/>
+      <w:lvlText w:val=""/>
+      <w:lvlJc w:val="left"/>
+      <w:pPr>
+        <w:ind w:left="2880" w:hanging="360"/>
+      </w:pPr>
+      <w:rPr>
+        <w:rFonts w:ascii="Symbol" w:hAnsi="Symbol" w:hint="default"/>
+      </w:rPr>
+    </w:lvl>
+    <w:lvl w:ilvl="4" w:tplc="080A0003" w:tentative="1">
+      <w:start w:val="1"/>
+      <w:numFmt w:val="bullet"/>
+      <w:lvlText w:val="o"/>
+      <w:lvlJc w:val="left"/>
+      <w:pPr>
+        <w:ind w:left="3600" w:hanging="360"/>
+      </w:pPr>
+      <w:rPr>
+        <w:rFonts w:ascii="Courier New" w:hAnsi="Courier New" w:cs="Courier New" w:hint="default"/>
+      </w:rPr>
+    </w:lvl>
+    <w:lvl w:ilvl="5" w:tplc="080A0005" w:tentative="1">
+      <w:start w:val="1"/>
+      <w:numFmt w:val="bullet"/>
+      <w:lvlText w:val=""/>
+      <w:lvlJc w:val="left"/>
+      <w:pPr>
+        <w:ind w:left="4320" w:hanging="360"/>
+      </w:pPr>
+      <w:rPr>
+        <w:rFonts w:ascii="Wingdings" w:hAnsi="Wingdings" w:hint="default"/>
+      </w:rPr>
+    </w:lvl>
+    <w:lvl w:ilvl="6" w:tplc="080A0001" w:tentative="1">
+      <w:start w:val="1"/>
+      <w:numFmt w:val="bullet"/>
+      <w:lvlText w:val=""/>
+      <w:lvlJc w:val="left"/>
+      <w:pPr>
+        <w:ind w:left="5040" w:hanging="360"/>
+      </w:pPr>
+      <w:rPr>
+        <w:rFonts w:ascii="Symbol" w:hAnsi="Symbol" w:hint="default"/>
+      </w:rPr>
+    </w:lvl>
+    <w:lvl w:ilvl="7" w:tplc="080A0003" w:tentative="1">
+      <w:start w:val="1"/>
+      <w:numFmt w:val="bullet"/>
+      <w:lvlText w:val="o"/>
+      <w:lvlJc w:val="left"/>
+      <w:pPr>
+        <w:ind w:left="5760" w:hanging="360"/>
+      </w:pPr>
+      <w:rPr>
+        <w:rFonts w:ascii="Courier New" w:hAnsi="Courier New" w:cs="Courier New" w:hint="default"/>
+      </w:rPr>
+    </w:lvl>
+    <w:lvl w:ilvl="8" w:tplc="080A0005" w:tentative="1">
+      <w:start w:val="1"/>
+      <w:numFmt w:val="bullet"/>
+      <w:lvlText w:val=""/>
+      <w:lvlJc w:val="left"/>
+      <w:pPr>
+        <w:ind w:left="6480" w:hanging="360"/>
+      </w:pPr>
+      <w:rPr>
+        <w:rFonts w:ascii="Wingdings" w:hAnsi="Wingdings" w:hint="default"/>
+      </w:rPr>
+    </w:lvl>
+  </w:abstractNum>
+  <w:abstractNum w:abstractNumId="16" w15:restartNumberingAfterBreak="0">
+    <w:nsid w:val="4C521F30"/>
+    <w:multiLevelType w:val="hybridMultilevel"/>
+    <w:tmpl w:val="7B5E6686"/>
+    <w:lvl w:ilvl="0" w:tplc="080A0001">
+      <w:start w:val="1"/>
+      <w:numFmt w:val="bullet"/>
+      <w:lvlText w:val=""/>
+      <w:lvlJc w:val="left"/>
+      <w:pPr>
+        <w:ind w:left="720" w:hanging="360"/>
+      </w:pPr>
+      <w:rPr>
+        <w:rFonts w:ascii="Symbol" w:hAnsi="Symbol" w:hint="default"/>
+      </w:rPr>
+    </w:lvl>
+    <w:lvl w:ilvl="1" w:tplc="080A0003" w:tentative="1">
+      <w:start w:val="1"/>
+      <w:numFmt w:val="bullet"/>
+      <w:lvlText w:val="o"/>
+      <w:lvlJc w:val="left"/>
+      <w:pPr>
+        <w:ind w:left="1440" w:hanging="360"/>
+      </w:pPr>
+      <w:rPr>
+        <w:rFonts w:ascii="Courier New" w:hAnsi="Courier New" w:cs="Courier New" w:hint="default"/>
+      </w:rPr>
+    </w:lvl>
+    <w:lvl w:ilvl="2" w:tplc="080A0005" w:tentative="1">
+      <w:start w:val="1"/>
+      <w:numFmt w:val="bullet"/>
+      <w:lvlText w:val=""/>
+      <w:lvlJc w:val="left"/>
+      <w:pPr>
+        <w:ind w:left="2160" w:hanging="360"/>
+      </w:pPr>
+      <w:rPr>
+        <w:rFonts w:ascii="Wingdings" w:hAnsi="Wingdings" w:hint="default"/>
+      </w:rPr>
+    </w:lvl>
+    <w:lvl w:ilvl="3" w:tplc="080A0001" w:tentative="1">
+      <w:start w:val="1"/>
+      <w:numFmt w:val="bullet"/>
+      <w:lvlText w:val=""/>
+      <w:lvlJc w:val="left"/>
+      <w:pPr>
+        <w:ind w:left="2880" w:hanging="360"/>
+      </w:pPr>
+      <w:rPr>
+        <w:rFonts w:ascii="Symbol" w:hAnsi="Symbol" w:hint="default"/>
+      </w:rPr>
+    </w:lvl>
+    <w:lvl w:ilvl="4" w:tplc="080A0003" w:tentative="1">
+      <w:start w:val="1"/>
+      <w:numFmt w:val="bullet"/>
+      <w:lvlText w:val="o"/>
+      <w:lvlJc w:val="left"/>
+      <w:pPr>
+        <w:ind w:left="3600" w:hanging="360"/>
+      </w:pPr>
+      <w:rPr>
+        <w:rFonts w:ascii="Courier New" w:hAnsi="Courier New" w:cs="Courier New" w:hint="default"/>
+      </w:rPr>
+    </w:lvl>
+    <w:lvl w:ilvl="5" w:tplc="080A0005" w:tentative="1">
+      <w:start w:val="1"/>
+      <w:numFmt w:val="bullet"/>
+      <w:lvlText w:val=""/>
+      <w:lvlJc w:val="left"/>
+      <w:pPr>
+        <w:ind w:left="4320" w:hanging="360"/>
+      </w:pPr>
+      <w:rPr>
+        <w:rFonts w:ascii="Wingdings" w:hAnsi="Wingdings" w:hint="default"/>
+      </w:rPr>
+    </w:lvl>
+    <w:lvl w:ilvl="6" w:tplc="080A0001" w:tentative="1">
+      <w:start w:val="1"/>
+      <w:numFmt w:val="bullet"/>
+      <w:lvlText w:val=""/>
+      <w:lvlJc w:val="left"/>
+      <w:pPr>
+        <w:ind w:left="5040" w:hanging="360"/>
+      </w:pPr>
+      <w:rPr>
+        <w:rFonts w:ascii="Symbol" w:hAnsi="Symbol" w:hint="default"/>
+      </w:rPr>
+    </w:lvl>
+    <w:lvl w:ilvl="7" w:tplc="080A0003" w:tentative="1">
+      <w:start w:val="1"/>
+      <w:numFmt w:val="bullet"/>
+      <w:lvlText w:val="o"/>
+      <w:lvlJc w:val="left"/>
+      <w:pPr>
+        <w:ind w:left="5760" w:hanging="360"/>
+      </w:pPr>
+      <w:rPr>
+        <w:rFonts w:ascii="Courier New" w:hAnsi="Courier New" w:cs="Courier New" w:hint="default"/>
+      </w:rPr>
+    </w:lvl>
+    <w:lvl w:ilvl="8" w:tplc="080A0005" w:tentative="1">
+      <w:start w:val="1"/>
+      <w:numFmt w:val="bullet"/>
+      <w:lvlText w:val=""/>
+      <w:lvlJc w:val="left"/>
+      <w:pPr>
+        <w:ind w:left="6480" w:hanging="360"/>
+      </w:pPr>
+      <w:rPr>
+        <w:rFonts w:ascii="Wingdings" w:hAnsi="Wingdings" w:hint="default"/>
+      </w:rPr>
+    </w:lvl>
+  </w:abstractNum>
+  <w:abstractNum w:abstractNumId="17" w15:restartNumberingAfterBreak="0">
     <w:nsid w:val="55405007"/>
     <w:multiLevelType w:val="hybridMultilevel"/>
     <w:tmpl w:val="577240C2"/>
@@ -5249,7 +7717,7 @@
       </w:rPr>
     </w:lvl>
   </w:abstractNum>
-  <w:abstractNum w:abstractNumId="10" w15:restartNumberingAfterBreak="0">
+  <w:abstractNum w:abstractNumId="18" w15:restartNumberingAfterBreak="0">
     <w:nsid w:val="59282E8A"/>
     <w:multiLevelType w:val="hybridMultilevel"/>
     <w:tmpl w:val="51D6029E"/>
@@ -5362,10 +7830,236 @@
       </w:rPr>
     </w:lvl>
   </w:abstractNum>
-  <w:abstractNum w:abstractNumId="11" w15:restartNumberingAfterBreak="0">
+  <w:abstractNum w:abstractNumId="19" w15:restartNumberingAfterBreak="0">
+    <w:nsid w:val="5F3A7532"/>
+    <w:multiLevelType w:val="hybridMultilevel"/>
+    <w:tmpl w:val="D01C41EA"/>
+    <w:lvl w:ilvl="0" w:tplc="080A000B">
+      <w:start w:val="1"/>
+      <w:numFmt w:val="bullet"/>
+      <w:lvlText w:val=""/>
+      <w:lvlJc w:val="left"/>
+      <w:pPr>
+        <w:ind w:left="1080" w:hanging="360"/>
+      </w:pPr>
+      <w:rPr>
+        <w:rFonts w:ascii="Wingdings" w:hAnsi="Wingdings" w:hint="default"/>
+      </w:rPr>
+    </w:lvl>
+    <w:lvl w:ilvl="1" w:tplc="080A0003" w:tentative="1">
+      <w:start w:val="1"/>
+      <w:numFmt w:val="bullet"/>
+      <w:lvlText w:val="o"/>
+      <w:lvlJc w:val="left"/>
+      <w:pPr>
+        <w:ind w:left="1800" w:hanging="360"/>
+      </w:pPr>
+      <w:rPr>
+        <w:rFonts w:ascii="Courier New" w:hAnsi="Courier New" w:cs="Courier New" w:hint="default"/>
+      </w:rPr>
+    </w:lvl>
+    <w:lvl w:ilvl="2" w:tplc="080A0005" w:tentative="1">
+      <w:start w:val="1"/>
+      <w:numFmt w:val="bullet"/>
+      <w:lvlText w:val=""/>
+      <w:lvlJc w:val="left"/>
+      <w:pPr>
+        <w:ind w:left="2520" w:hanging="360"/>
+      </w:pPr>
+      <w:rPr>
+        <w:rFonts w:ascii="Wingdings" w:hAnsi="Wingdings" w:hint="default"/>
+      </w:rPr>
+    </w:lvl>
+    <w:lvl w:ilvl="3" w:tplc="080A0001" w:tentative="1">
+      <w:start w:val="1"/>
+      <w:numFmt w:val="bullet"/>
+      <w:lvlText w:val=""/>
+      <w:lvlJc w:val="left"/>
+      <w:pPr>
+        <w:ind w:left="3240" w:hanging="360"/>
+      </w:pPr>
+      <w:rPr>
+        <w:rFonts w:ascii="Symbol" w:hAnsi="Symbol" w:hint="default"/>
+      </w:rPr>
+    </w:lvl>
+    <w:lvl w:ilvl="4" w:tplc="080A0003" w:tentative="1">
+      <w:start w:val="1"/>
+      <w:numFmt w:val="bullet"/>
+      <w:lvlText w:val="o"/>
+      <w:lvlJc w:val="left"/>
+      <w:pPr>
+        <w:ind w:left="3960" w:hanging="360"/>
+      </w:pPr>
+      <w:rPr>
+        <w:rFonts w:ascii="Courier New" w:hAnsi="Courier New" w:cs="Courier New" w:hint="default"/>
+      </w:rPr>
+    </w:lvl>
+    <w:lvl w:ilvl="5" w:tplc="080A0005" w:tentative="1">
+      <w:start w:val="1"/>
+      <w:numFmt w:val="bullet"/>
+      <w:lvlText w:val=""/>
+      <w:lvlJc w:val="left"/>
+      <w:pPr>
+        <w:ind w:left="4680" w:hanging="360"/>
+      </w:pPr>
+      <w:rPr>
+        <w:rFonts w:ascii="Wingdings" w:hAnsi="Wingdings" w:hint="default"/>
+      </w:rPr>
+    </w:lvl>
+    <w:lvl w:ilvl="6" w:tplc="080A0001" w:tentative="1">
+      <w:start w:val="1"/>
+      <w:numFmt w:val="bullet"/>
+      <w:lvlText w:val=""/>
+      <w:lvlJc w:val="left"/>
+      <w:pPr>
+        <w:ind w:left="5400" w:hanging="360"/>
+      </w:pPr>
+      <w:rPr>
+        <w:rFonts w:ascii="Symbol" w:hAnsi="Symbol" w:hint="default"/>
+      </w:rPr>
+    </w:lvl>
+    <w:lvl w:ilvl="7" w:tplc="080A0003" w:tentative="1">
+      <w:start w:val="1"/>
+      <w:numFmt w:val="bullet"/>
+      <w:lvlText w:val="o"/>
+      <w:lvlJc w:val="left"/>
+      <w:pPr>
+        <w:ind w:left="6120" w:hanging="360"/>
+      </w:pPr>
+      <w:rPr>
+        <w:rFonts w:ascii="Courier New" w:hAnsi="Courier New" w:cs="Courier New" w:hint="default"/>
+      </w:rPr>
+    </w:lvl>
+    <w:lvl w:ilvl="8" w:tplc="080A0005" w:tentative="1">
+      <w:start w:val="1"/>
+      <w:numFmt w:val="bullet"/>
+      <w:lvlText w:val=""/>
+      <w:lvlJc w:val="left"/>
+      <w:pPr>
+        <w:ind w:left="6840" w:hanging="360"/>
+      </w:pPr>
+      <w:rPr>
+        <w:rFonts w:ascii="Wingdings" w:hAnsi="Wingdings" w:hint="default"/>
+      </w:rPr>
+    </w:lvl>
+  </w:abstractNum>
+  <w:abstractNum w:abstractNumId="20" w15:restartNumberingAfterBreak="0">
+    <w:nsid w:val="62A22CAF"/>
+    <w:multiLevelType w:val="hybridMultilevel"/>
+    <w:tmpl w:val="CB2E351C"/>
+    <w:lvl w:ilvl="0" w:tplc="080A000B">
+      <w:start w:val="1"/>
+      <w:numFmt w:val="bullet"/>
+      <w:lvlText w:val=""/>
+      <w:lvlJc w:val="left"/>
+      <w:pPr>
+        <w:ind w:left="1440" w:hanging="360"/>
+      </w:pPr>
+      <w:rPr>
+        <w:rFonts w:ascii="Wingdings" w:hAnsi="Wingdings" w:hint="default"/>
+      </w:rPr>
+    </w:lvl>
+    <w:lvl w:ilvl="1" w:tplc="080A0003" w:tentative="1">
+      <w:start w:val="1"/>
+      <w:numFmt w:val="bullet"/>
+      <w:lvlText w:val="o"/>
+      <w:lvlJc w:val="left"/>
+      <w:pPr>
+        <w:ind w:left="2160" w:hanging="360"/>
+      </w:pPr>
+      <w:rPr>
+        <w:rFonts w:ascii="Courier New" w:hAnsi="Courier New" w:cs="Courier New" w:hint="default"/>
+      </w:rPr>
+    </w:lvl>
+    <w:lvl w:ilvl="2" w:tplc="080A0005" w:tentative="1">
+      <w:start w:val="1"/>
+      <w:numFmt w:val="bullet"/>
+      <w:lvlText w:val=""/>
+      <w:lvlJc w:val="left"/>
+      <w:pPr>
+        <w:ind w:left="2880" w:hanging="360"/>
+      </w:pPr>
+      <w:rPr>
+        <w:rFonts w:ascii="Wingdings" w:hAnsi="Wingdings" w:hint="default"/>
+      </w:rPr>
+    </w:lvl>
+    <w:lvl w:ilvl="3" w:tplc="080A0001" w:tentative="1">
+      <w:start w:val="1"/>
+      <w:numFmt w:val="bullet"/>
+      <w:lvlText w:val=""/>
+      <w:lvlJc w:val="left"/>
+      <w:pPr>
+        <w:ind w:left="3600" w:hanging="360"/>
+      </w:pPr>
+      <w:rPr>
+        <w:rFonts w:ascii="Symbol" w:hAnsi="Symbol" w:hint="default"/>
+      </w:rPr>
+    </w:lvl>
+    <w:lvl w:ilvl="4" w:tplc="080A0003" w:tentative="1">
+      <w:start w:val="1"/>
+      <w:numFmt w:val="bullet"/>
+      <w:lvlText w:val="o"/>
+      <w:lvlJc w:val="left"/>
+      <w:pPr>
+        <w:ind w:left="4320" w:hanging="360"/>
+      </w:pPr>
+      <w:rPr>
+        <w:rFonts w:ascii="Courier New" w:hAnsi="Courier New" w:cs="Courier New" w:hint="default"/>
+      </w:rPr>
+    </w:lvl>
+    <w:lvl w:ilvl="5" w:tplc="080A0005" w:tentative="1">
+      <w:start w:val="1"/>
+      <w:numFmt w:val="bullet"/>
+      <w:lvlText w:val=""/>
+      <w:lvlJc w:val="left"/>
+      <w:pPr>
+        <w:ind w:left="5040" w:hanging="360"/>
+      </w:pPr>
+      <w:rPr>
+        <w:rFonts w:ascii="Wingdings" w:hAnsi="Wingdings" w:hint="default"/>
+      </w:rPr>
+    </w:lvl>
+    <w:lvl w:ilvl="6" w:tplc="080A0001" w:tentative="1">
+      <w:start w:val="1"/>
+      <w:numFmt w:val="bullet"/>
+      <w:lvlText w:val=""/>
+      <w:lvlJc w:val="left"/>
+      <w:pPr>
+        <w:ind w:left="5760" w:hanging="360"/>
+      </w:pPr>
+      <w:rPr>
+        <w:rFonts w:ascii="Symbol" w:hAnsi="Symbol" w:hint="default"/>
+      </w:rPr>
+    </w:lvl>
+    <w:lvl w:ilvl="7" w:tplc="080A0003" w:tentative="1">
+      <w:start w:val="1"/>
+      <w:numFmt w:val="bullet"/>
+      <w:lvlText w:val="o"/>
+      <w:lvlJc w:val="left"/>
+      <w:pPr>
+        <w:ind w:left="6480" w:hanging="360"/>
+      </w:pPr>
+      <w:rPr>
+        <w:rFonts w:ascii="Courier New" w:hAnsi="Courier New" w:cs="Courier New" w:hint="default"/>
+      </w:rPr>
+    </w:lvl>
+    <w:lvl w:ilvl="8" w:tplc="080A0005" w:tentative="1">
+      <w:start w:val="1"/>
+      <w:numFmt w:val="bullet"/>
+      <w:lvlText w:val=""/>
+      <w:lvlJc w:val="left"/>
+      <w:pPr>
+        <w:ind w:left="7200" w:hanging="360"/>
+      </w:pPr>
+      <w:rPr>
+        <w:rFonts w:ascii="Wingdings" w:hAnsi="Wingdings" w:hint="default"/>
+      </w:rPr>
+    </w:lvl>
+  </w:abstractNum>
+  <w:abstractNum w:abstractNumId="21" w15:restartNumberingAfterBreak="0">
     <w:nsid w:val="704B4FB4"/>
     <w:multiLevelType w:val="hybridMultilevel"/>
-    <w:tmpl w:val="698A4BD0"/>
+    <w:tmpl w:val="DECA90F4"/>
     <w:lvl w:ilvl="0" w:tplc="080A000F">
       <w:start w:val="1"/>
       <w:numFmt w:val="decimal"/>
@@ -5448,41 +8142,535 @@
       </w:pPr>
     </w:lvl>
   </w:abstractNum>
+  <w:abstractNum w:abstractNumId="22" w15:restartNumberingAfterBreak="0">
+    <w:nsid w:val="75F46B78"/>
+    <w:multiLevelType w:val="hybridMultilevel"/>
+    <w:tmpl w:val="40904B94"/>
+    <w:lvl w:ilvl="0" w:tplc="080A000B">
+      <w:start w:val="1"/>
+      <w:numFmt w:val="bullet"/>
+      <w:lvlText w:val=""/>
+      <w:lvlJc w:val="left"/>
+      <w:pPr>
+        <w:ind w:left="720" w:hanging="360"/>
+      </w:pPr>
+      <w:rPr>
+        <w:rFonts w:ascii="Wingdings" w:hAnsi="Wingdings" w:hint="default"/>
+      </w:rPr>
+    </w:lvl>
+    <w:lvl w:ilvl="1" w:tplc="080A0003" w:tentative="1">
+      <w:start w:val="1"/>
+      <w:numFmt w:val="bullet"/>
+      <w:lvlText w:val="o"/>
+      <w:lvlJc w:val="left"/>
+      <w:pPr>
+        <w:ind w:left="1440" w:hanging="360"/>
+      </w:pPr>
+      <w:rPr>
+        <w:rFonts w:ascii="Courier New" w:hAnsi="Courier New" w:cs="Courier New" w:hint="default"/>
+      </w:rPr>
+    </w:lvl>
+    <w:lvl w:ilvl="2" w:tplc="080A0005" w:tentative="1">
+      <w:start w:val="1"/>
+      <w:numFmt w:val="bullet"/>
+      <w:lvlText w:val=""/>
+      <w:lvlJc w:val="left"/>
+      <w:pPr>
+        <w:ind w:left="2160" w:hanging="360"/>
+      </w:pPr>
+      <w:rPr>
+        <w:rFonts w:ascii="Wingdings" w:hAnsi="Wingdings" w:hint="default"/>
+      </w:rPr>
+    </w:lvl>
+    <w:lvl w:ilvl="3" w:tplc="080A0001" w:tentative="1">
+      <w:start w:val="1"/>
+      <w:numFmt w:val="bullet"/>
+      <w:lvlText w:val=""/>
+      <w:lvlJc w:val="left"/>
+      <w:pPr>
+        <w:ind w:left="2880" w:hanging="360"/>
+      </w:pPr>
+      <w:rPr>
+        <w:rFonts w:ascii="Symbol" w:hAnsi="Symbol" w:hint="default"/>
+      </w:rPr>
+    </w:lvl>
+    <w:lvl w:ilvl="4" w:tplc="080A0003" w:tentative="1">
+      <w:start w:val="1"/>
+      <w:numFmt w:val="bullet"/>
+      <w:lvlText w:val="o"/>
+      <w:lvlJc w:val="left"/>
+      <w:pPr>
+        <w:ind w:left="3600" w:hanging="360"/>
+      </w:pPr>
+      <w:rPr>
+        <w:rFonts w:ascii="Courier New" w:hAnsi="Courier New" w:cs="Courier New" w:hint="default"/>
+      </w:rPr>
+    </w:lvl>
+    <w:lvl w:ilvl="5" w:tplc="080A0005" w:tentative="1">
+      <w:start w:val="1"/>
+      <w:numFmt w:val="bullet"/>
+      <w:lvlText w:val=""/>
+      <w:lvlJc w:val="left"/>
+      <w:pPr>
+        <w:ind w:left="4320" w:hanging="360"/>
+      </w:pPr>
+      <w:rPr>
+        <w:rFonts w:ascii="Wingdings" w:hAnsi="Wingdings" w:hint="default"/>
+      </w:rPr>
+    </w:lvl>
+    <w:lvl w:ilvl="6" w:tplc="080A0001" w:tentative="1">
+      <w:start w:val="1"/>
+      <w:numFmt w:val="bullet"/>
+      <w:lvlText w:val=""/>
+      <w:lvlJc w:val="left"/>
+      <w:pPr>
+        <w:ind w:left="5040" w:hanging="360"/>
+      </w:pPr>
+      <w:rPr>
+        <w:rFonts w:ascii="Symbol" w:hAnsi="Symbol" w:hint="default"/>
+      </w:rPr>
+    </w:lvl>
+    <w:lvl w:ilvl="7" w:tplc="080A0003" w:tentative="1">
+      <w:start w:val="1"/>
+      <w:numFmt w:val="bullet"/>
+      <w:lvlText w:val="o"/>
+      <w:lvlJc w:val="left"/>
+      <w:pPr>
+        <w:ind w:left="5760" w:hanging="360"/>
+      </w:pPr>
+      <w:rPr>
+        <w:rFonts w:ascii="Courier New" w:hAnsi="Courier New" w:cs="Courier New" w:hint="default"/>
+      </w:rPr>
+    </w:lvl>
+    <w:lvl w:ilvl="8" w:tplc="080A0005" w:tentative="1">
+      <w:start w:val="1"/>
+      <w:numFmt w:val="bullet"/>
+      <w:lvlText w:val=""/>
+      <w:lvlJc w:val="left"/>
+      <w:pPr>
+        <w:ind w:left="6480" w:hanging="360"/>
+      </w:pPr>
+      <w:rPr>
+        <w:rFonts w:ascii="Wingdings" w:hAnsi="Wingdings" w:hint="default"/>
+      </w:rPr>
+    </w:lvl>
+  </w:abstractNum>
+  <w:abstractNum w:abstractNumId="23" w15:restartNumberingAfterBreak="0">
+    <w:nsid w:val="76AE4C95"/>
+    <w:multiLevelType w:val="hybridMultilevel"/>
+    <w:tmpl w:val="34B447E0"/>
+    <w:lvl w:ilvl="0" w:tplc="080A000B">
+      <w:start w:val="1"/>
+      <w:numFmt w:val="bullet"/>
+      <w:lvlText w:val=""/>
+      <w:lvlJc w:val="left"/>
+      <w:pPr>
+        <w:ind w:left="1440" w:hanging="360"/>
+      </w:pPr>
+      <w:rPr>
+        <w:rFonts w:ascii="Wingdings" w:hAnsi="Wingdings" w:hint="default"/>
+      </w:rPr>
+    </w:lvl>
+    <w:lvl w:ilvl="1" w:tplc="080A0003" w:tentative="1">
+      <w:start w:val="1"/>
+      <w:numFmt w:val="bullet"/>
+      <w:lvlText w:val="o"/>
+      <w:lvlJc w:val="left"/>
+      <w:pPr>
+        <w:ind w:left="2160" w:hanging="360"/>
+      </w:pPr>
+      <w:rPr>
+        <w:rFonts w:ascii="Courier New" w:hAnsi="Courier New" w:cs="Courier New" w:hint="default"/>
+      </w:rPr>
+    </w:lvl>
+    <w:lvl w:ilvl="2" w:tplc="080A0005" w:tentative="1">
+      <w:start w:val="1"/>
+      <w:numFmt w:val="bullet"/>
+      <w:lvlText w:val=""/>
+      <w:lvlJc w:val="left"/>
+      <w:pPr>
+        <w:ind w:left="2880" w:hanging="360"/>
+      </w:pPr>
+      <w:rPr>
+        <w:rFonts w:ascii="Wingdings" w:hAnsi="Wingdings" w:hint="default"/>
+      </w:rPr>
+    </w:lvl>
+    <w:lvl w:ilvl="3" w:tplc="080A0001" w:tentative="1">
+      <w:start w:val="1"/>
+      <w:numFmt w:val="bullet"/>
+      <w:lvlText w:val=""/>
+      <w:lvlJc w:val="left"/>
+      <w:pPr>
+        <w:ind w:left="3600" w:hanging="360"/>
+      </w:pPr>
+      <w:rPr>
+        <w:rFonts w:ascii="Symbol" w:hAnsi="Symbol" w:hint="default"/>
+      </w:rPr>
+    </w:lvl>
+    <w:lvl w:ilvl="4" w:tplc="080A0003" w:tentative="1">
+      <w:start w:val="1"/>
+      <w:numFmt w:val="bullet"/>
+      <w:lvlText w:val="o"/>
+      <w:lvlJc w:val="left"/>
+      <w:pPr>
+        <w:ind w:left="4320" w:hanging="360"/>
+      </w:pPr>
+      <w:rPr>
+        <w:rFonts w:ascii="Courier New" w:hAnsi="Courier New" w:cs="Courier New" w:hint="default"/>
+      </w:rPr>
+    </w:lvl>
+    <w:lvl w:ilvl="5" w:tplc="080A0005" w:tentative="1">
+      <w:start w:val="1"/>
+      <w:numFmt w:val="bullet"/>
+      <w:lvlText w:val=""/>
+      <w:lvlJc w:val="left"/>
+      <w:pPr>
+        <w:ind w:left="5040" w:hanging="360"/>
+      </w:pPr>
+      <w:rPr>
+        <w:rFonts w:ascii="Wingdings" w:hAnsi="Wingdings" w:hint="default"/>
+      </w:rPr>
+    </w:lvl>
+    <w:lvl w:ilvl="6" w:tplc="080A0001" w:tentative="1">
+      <w:start w:val="1"/>
+      <w:numFmt w:val="bullet"/>
+      <w:lvlText w:val=""/>
+      <w:lvlJc w:val="left"/>
+      <w:pPr>
+        <w:ind w:left="5760" w:hanging="360"/>
+      </w:pPr>
+      <w:rPr>
+        <w:rFonts w:ascii="Symbol" w:hAnsi="Symbol" w:hint="default"/>
+      </w:rPr>
+    </w:lvl>
+    <w:lvl w:ilvl="7" w:tplc="080A0003" w:tentative="1">
+      <w:start w:val="1"/>
+      <w:numFmt w:val="bullet"/>
+      <w:lvlText w:val="o"/>
+      <w:lvlJc w:val="left"/>
+      <w:pPr>
+        <w:ind w:left="6480" w:hanging="360"/>
+      </w:pPr>
+      <w:rPr>
+        <w:rFonts w:ascii="Courier New" w:hAnsi="Courier New" w:cs="Courier New" w:hint="default"/>
+      </w:rPr>
+    </w:lvl>
+    <w:lvl w:ilvl="8" w:tplc="080A0005" w:tentative="1">
+      <w:start w:val="1"/>
+      <w:numFmt w:val="bullet"/>
+      <w:lvlText w:val=""/>
+      <w:lvlJc w:val="left"/>
+      <w:pPr>
+        <w:ind w:left="7200" w:hanging="360"/>
+      </w:pPr>
+      <w:rPr>
+        <w:rFonts w:ascii="Wingdings" w:hAnsi="Wingdings" w:hint="default"/>
+      </w:rPr>
+    </w:lvl>
+  </w:abstractNum>
+  <w:abstractNum w:abstractNumId="24" w15:restartNumberingAfterBreak="0">
+    <w:nsid w:val="7C1B732F"/>
+    <w:multiLevelType w:val="hybridMultilevel"/>
+    <w:tmpl w:val="691CCB5A"/>
+    <w:lvl w:ilvl="0" w:tplc="080A000B">
+      <w:start w:val="1"/>
+      <w:numFmt w:val="bullet"/>
+      <w:lvlText w:val=""/>
+      <w:lvlJc w:val="left"/>
+      <w:pPr>
+        <w:ind w:left="1440" w:hanging="360"/>
+      </w:pPr>
+      <w:rPr>
+        <w:rFonts w:ascii="Wingdings" w:hAnsi="Wingdings" w:hint="default"/>
+      </w:rPr>
+    </w:lvl>
+    <w:lvl w:ilvl="1" w:tplc="080A0003" w:tentative="1">
+      <w:start w:val="1"/>
+      <w:numFmt w:val="bullet"/>
+      <w:lvlText w:val="o"/>
+      <w:lvlJc w:val="left"/>
+      <w:pPr>
+        <w:ind w:left="2160" w:hanging="360"/>
+      </w:pPr>
+      <w:rPr>
+        <w:rFonts w:ascii="Courier New" w:hAnsi="Courier New" w:cs="Courier New" w:hint="default"/>
+      </w:rPr>
+    </w:lvl>
+    <w:lvl w:ilvl="2" w:tplc="080A0005" w:tentative="1">
+      <w:start w:val="1"/>
+      <w:numFmt w:val="bullet"/>
+      <w:lvlText w:val=""/>
+      <w:lvlJc w:val="left"/>
+      <w:pPr>
+        <w:ind w:left="2880" w:hanging="360"/>
+      </w:pPr>
+      <w:rPr>
+        <w:rFonts w:ascii="Wingdings" w:hAnsi="Wingdings" w:hint="default"/>
+      </w:rPr>
+    </w:lvl>
+    <w:lvl w:ilvl="3" w:tplc="080A0001" w:tentative="1">
+      <w:start w:val="1"/>
+      <w:numFmt w:val="bullet"/>
+      <w:lvlText w:val=""/>
+      <w:lvlJc w:val="left"/>
+      <w:pPr>
+        <w:ind w:left="3600" w:hanging="360"/>
+      </w:pPr>
+      <w:rPr>
+        <w:rFonts w:ascii="Symbol" w:hAnsi="Symbol" w:hint="default"/>
+      </w:rPr>
+    </w:lvl>
+    <w:lvl w:ilvl="4" w:tplc="080A0003" w:tentative="1">
+      <w:start w:val="1"/>
+      <w:numFmt w:val="bullet"/>
+      <w:lvlText w:val="o"/>
+      <w:lvlJc w:val="left"/>
+      <w:pPr>
+        <w:ind w:left="4320" w:hanging="360"/>
+      </w:pPr>
+      <w:rPr>
+        <w:rFonts w:ascii="Courier New" w:hAnsi="Courier New" w:cs="Courier New" w:hint="default"/>
+      </w:rPr>
+    </w:lvl>
+    <w:lvl w:ilvl="5" w:tplc="080A0005" w:tentative="1">
+      <w:start w:val="1"/>
+      <w:numFmt w:val="bullet"/>
+      <w:lvlText w:val=""/>
+      <w:lvlJc w:val="left"/>
+      <w:pPr>
+        <w:ind w:left="5040" w:hanging="360"/>
+      </w:pPr>
+      <w:rPr>
+        <w:rFonts w:ascii="Wingdings" w:hAnsi="Wingdings" w:hint="default"/>
+      </w:rPr>
+    </w:lvl>
+    <w:lvl w:ilvl="6" w:tplc="080A0001" w:tentative="1">
+      <w:start w:val="1"/>
+      <w:numFmt w:val="bullet"/>
+      <w:lvlText w:val=""/>
+      <w:lvlJc w:val="left"/>
+      <w:pPr>
+        <w:ind w:left="5760" w:hanging="360"/>
+      </w:pPr>
+      <w:rPr>
+        <w:rFonts w:ascii="Symbol" w:hAnsi="Symbol" w:hint="default"/>
+      </w:rPr>
+    </w:lvl>
+    <w:lvl w:ilvl="7" w:tplc="080A0003" w:tentative="1">
+      <w:start w:val="1"/>
+      <w:numFmt w:val="bullet"/>
+      <w:lvlText w:val="o"/>
+      <w:lvlJc w:val="left"/>
+      <w:pPr>
+        <w:ind w:left="6480" w:hanging="360"/>
+      </w:pPr>
+      <w:rPr>
+        <w:rFonts w:ascii="Courier New" w:hAnsi="Courier New" w:cs="Courier New" w:hint="default"/>
+      </w:rPr>
+    </w:lvl>
+    <w:lvl w:ilvl="8" w:tplc="080A0005" w:tentative="1">
+      <w:start w:val="1"/>
+      <w:numFmt w:val="bullet"/>
+      <w:lvlText w:val=""/>
+      <w:lvlJc w:val="left"/>
+      <w:pPr>
+        <w:ind w:left="7200" w:hanging="360"/>
+      </w:pPr>
+      <w:rPr>
+        <w:rFonts w:ascii="Wingdings" w:hAnsi="Wingdings" w:hint="default"/>
+      </w:rPr>
+    </w:lvl>
+  </w:abstractNum>
+  <w:abstractNum w:abstractNumId="25" w15:restartNumberingAfterBreak="0">
+    <w:nsid w:val="7FF36992"/>
+    <w:multiLevelType w:val="hybridMultilevel"/>
+    <w:tmpl w:val="96387A30"/>
+    <w:lvl w:ilvl="0" w:tplc="080A000B">
+      <w:start w:val="1"/>
+      <w:numFmt w:val="bullet"/>
+      <w:lvlText w:val=""/>
+      <w:lvlJc w:val="left"/>
+      <w:pPr>
+        <w:ind w:left="2235" w:hanging="360"/>
+      </w:pPr>
+      <w:rPr>
+        <w:rFonts w:ascii="Wingdings" w:hAnsi="Wingdings" w:hint="default"/>
+      </w:rPr>
+    </w:lvl>
+    <w:lvl w:ilvl="1" w:tplc="080A0003" w:tentative="1">
+      <w:start w:val="1"/>
+      <w:numFmt w:val="bullet"/>
+      <w:lvlText w:val="o"/>
+      <w:lvlJc w:val="left"/>
+      <w:pPr>
+        <w:ind w:left="2955" w:hanging="360"/>
+      </w:pPr>
+      <w:rPr>
+        <w:rFonts w:ascii="Courier New" w:hAnsi="Courier New" w:cs="Courier New" w:hint="default"/>
+      </w:rPr>
+    </w:lvl>
+    <w:lvl w:ilvl="2" w:tplc="080A0005" w:tentative="1">
+      <w:start w:val="1"/>
+      <w:numFmt w:val="bullet"/>
+      <w:lvlText w:val=""/>
+      <w:lvlJc w:val="left"/>
+      <w:pPr>
+        <w:ind w:left="3675" w:hanging="360"/>
+      </w:pPr>
+      <w:rPr>
+        <w:rFonts w:ascii="Wingdings" w:hAnsi="Wingdings" w:hint="default"/>
+      </w:rPr>
+    </w:lvl>
+    <w:lvl w:ilvl="3" w:tplc="080A0001" w:tentative="1">
+      <w:start w:val="1"/>
+      <w:numFmt w:val="bullet"/>
+      <w:lvlText w:val=""/>
+      <w:lvlJc w:val="left"/>
+      <w:pPr>
+        <w:ind w:left="4395" w:hanging="360"/>
+      </w:pPr>
+      <w:rPr>
+        <w:rFonts w:ascii="Symbol" w:hAnsi="Symbol" w:hint="default"/>
+      </w:rPr>
+    </w:lvl>
+    <w:lvl w:ilvl="4" w:tplc="080A0003" w:tentative="1">
+      <w:start w:val="1"/>
+      <w:numFmt w:val="bullet"/>
+      <w:lvlText w:val="o"/>
+      <w:lvlJc w:val="left"/>
+      <w:pPr>
+        <w:ind w:left="5115" w:hanging="360"/>
+      </w:pPr>
+      <w:rPr>
+        <w:rFonts w:ascii="Courier New" w:hAnsi="Courier New" w:cs="Courier New" w:hint="default"/>
+      </w:rPr>
+    </w:lvl>
+    <w:lvl w:ilvl="5" w:tplc="080A0005" w:tentative="1">
+      <w:start w:val="1"/>
+      <w:numFmt w:val="bullet"/>
+      <w:lvlText w:val=""/>
+      <w:lvlJc w:val="left"/>
+      <w:pPr>
+        <w:ind w:left="5835" w:hanging="360"/>
+      </w:pPr>
+      <w:rPr>
+        <w:rFonts w:ascii="Wingdings" w:hAnsi="Wingdings" w:hint="default"/>
+      </w:rPr>
+    </w:lvl>
+    <w:lvl w:ilvl="6" w:tplc="080A0001" w:tentative="1">
+      <w:start w:val="1"/>
+      <w:numFmt w:val="bullet"/>
+      <w:lvlText w:val=""/>
+      <w:lvlJc w:val="left"/>
+      <w:pPr>
+        <w:ind w:left="6555" w:hanging="360"/>
+      </w:pPr>
+      <w:rPr>
+        <w:rFonts w:ascii="Symbol" w:hAnsi="Symbol" w:hint="default"/>
+      </w:rPr>
+    </w:lvl>
+    <w:lvl w:ilvl="7" w:tplc="080A0003" w:tentative="1">
+      <w:start w:val="1"/>
+      <w:numFmt w:val="bullet"/>
+      <w:lvlText w:val="o"/>
+      <w:lvlJc w:val="left"/>
+      <w:pPr>
+        <w:ind w:left="7275" w:hanging="360"/>
+      </w:pPr>
+      <w:rPr>
+        <w:rFonts w:ascii="Courier New" w:hAnsi="Courier New" w:cs="Courier New" w:hint="default"/>
+      </w:rPr>
+    </w:lvl>
+    <w:lvl w:ilvl="8" w:tplc="080A0005" w:tentative="1">
+      <w:start w:val="1"/>
+      <w:numFmt w:val="bullet"/>
+      <w:lvlText w:val=""/>
+      <w:lvlJc w:val="left"/>
+      <w:pPr>
+        <w:ind w:left="7995" w:hanging="360"/>
+      </w:pPr>
+      <w:rPr>
+        <w:rFonts w:ascii="Wingdings" w:hAnsi="Wingdings" w:hint="default"/>
+      </w:rPr>
+    </w:lvl>
+  </w:abstractNum>
   <w:num w:numId="1">
+    <w:abstractNumId w:val="2"/>
+  </w:num>
+  <w:num w:numId="2">
     <w:abstractNumId w:val="1"/>
   </w:num>
-  <w:num w:numId="2">
+  <w:num w:numId="3">
+    <w:abstractNumId w:val="21"/>
+  </w:num>
+  <w:num w:numId="4">
+    <w:abstractNumId w:val="3"/>
+  </w:num>
+  <w:num w:numId="5">
+    <w:abstractNumId w:val="17"/>
+  </w:num>
+  <w:num w:numId="6">
+    <w:abstractNumId w:val="10"/>
+  </w:num>
+  <w:num w:numId="7">
+    <w:abstractNumId w:val="18"/>
+  </w:num>
+  <w:num w:numId="8">
+    <w:abstractNumId w:val="5"/>
+  </w:num>
+  <w:num w:numId="9">
+    <w:abstractNumId w:val="13"/>
+  </w:num>
+  <w:num w:numId="10">
+    <w:abstractNumId w:val="12"/>
+  </w:num>
+  <w:num w:numId="11">
+    <w:abstractNumId w:val="14"/>
+  </w:num>
+  <w:num w:numId="12">
+    <w:abstractNumId w:val="9"/>
+  </w:num>
+  <w:num w:numId="13">
+    <w:abstractNumId w:val="19"/>
+  </w:num>
+  <w:num w:numId="14">
+    <w:abstractNumId w:val="11"/>
+  </w:num>
+  <w:num w:numId="15">
+    <w:abstractNumId w:val="16"/>
+  </w:num>
+  <w:num w:numId="16">
+    <w:abstractNumId w:val="24"/>
+  </w:num>
+  <w:num w:numId="17">
+    <w:abstractNumId w:val="22"/>
+  </w:num>
+  <w:num w:numId="18">
+    <w:abstractNumId w:val="20"/>
+  </w:num>
+  <w:num w:numId="19">
+    <w:abstractNumId w:val="23"/>
+  </w:num>
+  <w:num w:numId="20">
+    <w:abstractNumId w:val="15"/>
+  </w:num>
+  <w:num w:numId="21">
     <w:abstractNumId w:val="0"/>
   </w:num>
-  <w:num w:numId="3">
-    <w:abstractNumId w:val="11"/>
+  <w:num w:numId="22">
+    <w:abstractNumId w:val="25"/>
   </w:num>
-  <w:num w:numId="4">
-    <w:abstractNumId w:val="2"/>
+  <w:num w:numId="23">
+    <w:abstractNumId w:val="8"/>
   </w:num>
-  <w:num w:numId="5">
-    <w:abstractNumId w:val="9"/>
+  <w:num w:numId="24">
+    <w:abstractNumId w:val="4"/>
   </w:num>
-  <w:num w:numId="6">
-    <w:abstractNumId w:val="5"/>
-  </w:num>
-  <w:num w:numId="7">
-    <w:abstractNumId w:val="10"/>
-  </w:num>
-  <w:num w:numId="8">
-    <w:abstractNumId w:val="3"/>
-  </w:num>
-  <w:num w:numId="9">
+  <w:num w:numId="25">
     <w:abstractNumId w:val="7"/>
   </w:num>
-  <w:num w:numId="10">
+  <w:num w:numId="26">
     <w:abstractNumId w:val="6"/>
-  </w:num>
-  <w:num w:numId="11">
-    <w:abstractNumId w:val="8"/>
-  </w:num>
-  <w:num w:numId="12">
-    <w:abstractNumId w:val="4"/>
   </w:num>
 </w:numbering>
 </file>
@@ -6724,7 +9912,7 @@
 </file>
 
 <file path=customXml/itemProps1.xml><?xml version="1.0" encoding="utf-8"?>
-<ds:datastoreItem xmlns:ds="http://schemas.openxmlformats.org/officeDocument/2006/customXml" ds:itemID="{92358AE4-898E-4118-8698-878C2F5B4862}">
+<ds:datastoreItem xmlns:ds="http://schemas.openxmlformats.org/officeDocument/2006/customXml" ds:itemID="{2D6198F8-496D-47D0-A1EB-E8A1A4BEEAF6}">
   <ds:schemaRefs>
     <ds:schemaRef ds:uri="http://schemas.openxmlformats.org/officeDocument/2006/bibliography"/>
   </ds:schemaRefs>

</xml_diff>